<commit_message>
Updated the application forms.
- Updated the Matrimony Application Form.
- Updated the Matrimony Basic Requirements.
- Updated links to the new requirements due to a format change.
</commit_message>
<xml_diff>
--- a/Home/files/documents/Matrimony - Application Form.docx
+++ b/Home/files/documents/Matrimony - Application Form.docx
@@ -1,25 +1,25 @@
 
 <file path=word/document.xml><?xml version="1.0" encoding="utf-8"?>
-<w:document xmlns:wpc="http://schemas.microsoft.com/office/word/2010/wordprocessingCanvas" xmlns:mc="http://schemas.openxmlformats.org/markup-compatibility/2006" xmlns:o="urn:schemas-microsoft-com:office:office" xmlns:r="http://schemas.openxmlformats.org/officeDocument/2006/relationships" xmlns:m="http://schemas.openxmlformats.org/officeDocument/2006/math" xmlns:v="urn:schemas-microsoft-com:vml" xmlns:wp14="http://schemas.microsoft.com/office/word/2010/wordprocessingDrawing" xmlns:wp="http://schemas.openxmlformats.org/drawingml/2006/wordprocessingDrawing" xmlns:w10="urn:schemas-microsoft-com:office:word" xmlns:w="http://schemas.openxmlformats.org/wordprocessingml/2006/main" xmlns:w14="http://schemas.microsoft.com/office/word/2010/wordml" xmlns:wpg="http://schemas.microsoft.com/office/word/2010/wordprocessingGroup" xmlns:wpi="http://schemas.microsoft.com/office/word/2010/wordprocessingInk" xmlns:wne="http://schemas.microsoft.com/office/word/2006/wordml" xmlns:wps="http://schemas.microsoft.com/office/word/2010/wordprocessingShape" mc:Ignorable="w14 wp14">
+<w:document xmlns:wpc="http://schemas.microsoft.com/office/word/2010/wordprocessingCanvas" xmlns:cx="http://schemas.microsoft.com/office/drawing/2014/chartex" xmlns:cx1="http://schemas.microsoft.com/office/drawing/2015/9/8/chartex" xmlns:cx2="http://schemas.microsoft.com/office/drawing/2015/10/21/chartex" xmlns:cx3="http://schemas.microsoft.com/office/drawing/2016/5/9/chartex" xmlns:cx4="http://schemas.microsoft.com/office/drawing/2016/5/10/chartex" xmlns:cx5="http://schemas.microsoft.com/office/drawing/2016/5/11/chartex" xmlns:cx6="http://schemas.microsoft.com/office/drawing/2016/5/12/chartex" xmlns:cx7="http://schemas.microsoft.com/office/drawing/2016/5/13/chartex" xmlns:cx8="http://schemas.microsoft.com/office/drawing/2016/5/14/chartex" xmlns:mc="http://schemas.openxmlformats.org/markup-compatibility/2006" xmlns:aink="http://schemas.microsoft.com/office/drawing/2016/ink" xmlns:am3d="http://schemas.microsoft.com/office/drawing/2017/model3d" xmlns:o="urn:schemas-microsoft-com:office:office" xmlns:r="http://schemas.openxmlformats.org/officeDocument/2006/relationships" xmlns:m="http://schemas.openxmlformats.org/officeDocument/2006/math" xmlns:v="urn:schemas-microsoft-com:vml" xmlns:wp14="http://schemas.microsoft.com/office/word/2010/wordprocessingDrawing" xmlns:wp="http://schemas.openxmlformats.org/drawingml/2006/wordprocessingDrawing" xmlns:w10="urn:schemas-microsoft-com:office:word" xmlns:w="http://schemas.openxmlformats.org/wordprocessingml/2006/main" xmlns:w14="http://schemas.microsoft.com/office/word/2010/wordml" xmlns:w15="http://schemas.microsoft.com/office/word/2012/wordml" xmlns:w16cid="http://schemas.microsoft.com/office/word/2016/wordml/cid" xmlns:w16se="http://schemas.microsoft.com/office/word/2015/wordml/symex" xmlns:wpg="http://schemas.microsoft.com/office/word/2010/wordprocessingGroup" xmlns:wpi="http://schemas.microsoft.com/office/word/2010/wordprocessingInk" xmlns:wne="http://schemas.microsoft.com/office/word/2006/wordml" xmlns:wps="http://schemas.microsoft.com/office/word/2010/wordprocessingShape" mc:Ignorable="w14 w15 w16se w16cid wp14">
   <w:body>
     <w:tbl>
       <w:tblPr>
         <w:tblStyle w:val="TableGrid"/>
-        <w:tblpPr w:leftFromText="180" w:rightFromText="180" w:vertAnchor="page" w:horzAnchor="page" w:tblpX="8785" w:tblpY="733"/>
-        <w:tblW w:w="2898" w:type="dxa"/>
+        <w:tblpPr w:leftFromText="180" w:rightFromText="180" w:vertAnchor="page" w:horzAnchor="page" w:tblpX="8623" w:tblpY="733"/>
+        <w:tblW w:w="3348" w:type="dxa"/>
         <w:tblLook w:val="04A0" w:firstRow="1" w:lastRow="0" w:firstColumn="1" w:lastColumn="0" w:noHBand="0" w:noVBand="1"/>
       </w:tblPr>
       <w:tblGrid>
-        <w:gridCol w:w="1458"/>
-        <w:gridCol w:w="1440"/>
+        <w:gridCol w:w="1638"/>
+        <w:gridCol w:w="1710"/>
       </w:tblGrid>
       <w:tr>
         <w:trPr>
-          <w:trHeight w:val="1696"/>
+          <w:trHeight w:val="1880"/>
         </w:trPr>
         <w:tc>
           <w:tcPr>
-            <w:tcW w:w="1458" w:type="dxa"/>
+            <w:tcW w:w="1638" w:type="dxa"/>
           </w:tcPr>
           <w:p>
             <w:pPr>
@@ -32,11 +32,13 @@
                 <w:szCs w:val="28"/>
               </w:rPr>
             </w:pPr>
+            <w:bookmarkStart w:id="0" w:name="_GoBack"/>
+            <w:bookmarkEnd w:id="0"/>
           </w:p>
         </w:tc>
         <w:tc>
           <w:tcPr>
-            <w:tcW w:w="1440" w:type="dxa"/>
+            <w:tcW w:w="1710" w:type="dxa"/>
           </w:tcPr>
           <w:p>
             <w:pPr>
@@ -68,7 +70,7 @@
           <w:sz w:val="28"/>
           <w:szCs w:val="28"/>
         </w:rPr>
-        <w:t xml:space="preserve">              </w:t>
+        <w:t xml:space="preserve">       </w:t>
       </w:r>
       <w:r>
         <w:rPr>
@@ -115,67 +117,7 @@
           <w:sz w:val="28"/>
           <w:szCs w:val="28"/>
         </w:rPr>
-        <w:t xml:space="preserve">M.L Quezon Ext., </w:t>
-      </w:r>
-      <w:proofErr w:type="spellStart"/>
-      <w:r>
-        <w:rPr>
-          <w:rFonts w:ascii="Times New Roman" w:hAnsi="Times New Roman" w:cs="Times New Roman"/>
-          <w:b/>
-          <w:sz w:val="28"/>
-          <w:szCs w:val="28"/>
-        </w:rPr>
-        <w:t>Brgy</w:t>
-      </w:r>
-      <w:proofErr w:type="spellEnd"/>
-      <w:r>
-        <w:rPr>
-          <w:rFonts w:ascii="Times New Roman" w:hAnsi="Times New Roman" w:cs="Times New Roman"/>
-          <w:b/>
-          <w:sz w:val="28"/>
-          <w:szCs w:val="28"/>
-        </w:rPr>
-        <w:t xml:space="preserve">. San </w:t>
-      </w:r>
-      <w:proofErr w:type="spellStart"/>
-      <w:r>
-        <w:rPr>
-          <w:rFonts w:ascii="Times New Roman" w:hAnsi="Times New Roman" w:cs="Times New Roman"/>
-          <w:b/>
-          <w:sz w:val="28"/>
-          <w:szCs w:val="28"/>
-        </w:rPr>
-        <w:t>Roque</w:t>
-      </w:r>
-      <w:proofErr w:type="spellEnd"/>
-      <w:r>
-        <w:rPr>
-          <w:rFonts w:ascii="Times New Roman" w:hAnsi="Times New Roman" w:cs="Times New Roman"/>
-          <w:b/>
-          <w:sz w:val="28"/>
-          <w:szCs w:val="28"/>
-        </w:rPr>
-        <w:t xml:space="preserve">, </w:t>
-      </w:r>
-      <w:proofErr w:type="spellStart"/>
-      <w:r>
-        <w:rPr>
-          <w:rFonts w:ascii="Times New Roman" w:hAnsi="Times New Roman" w:cs="Times New Roman"/>
-          <w:b/>
-          <w:sz w:val="28"/>
-          <w:szCs w:val="28"/>
-        </w:rPr>
-        <w:t>Antipolo</w:t>
-      </w:r>
-      <w:proofErr w:type="spellEnd"/>
-      <w:r>
-        <w:rPr>
-          <w:rFonts w:ascii="Times New Roman" w:hAnsi="Times New Roman" w:cs="Times New Roman"/>
-          <w:b/>
-          <w:sz w:val="28"/>
-          <w:szCs w:val="28"/>
-        </w:rPr>
-        <w:t xml:space="preserve"> City</w:t>
+        <w:t>M.L Quezon Ext., Brgy. San Roque, Antipolo City</w:t>
       </w:r>
     </w:p>
     <w:p>
@@ -217,13 +159,6 @@
           <w:rFonts w:ascii="Times New Roman" w:hAnsi="Times New Roman" w:cs="Times New Roman"/>
           <w:b/>
         </w:rPr>
-        <w:t xml:space="preserve">  </w:t>
-      </w:r>
-      <w:r>
-        <w:rPr>
-          <w:rFonts w:ascii="Times New Roman" w:hAnsi="Times New Roman" w:cs="Times New Roman"/>
-          <w:b/>
-        </w:rPr>
         <w:t>WEDDING DATE:</w:t>
       </w:r>
       <w:r>
@@ -254,8 +189,6 @@
       <w:r>
         <w:t>___</w:t>
       </w:r>
-      <w:bookmarkStart w:id="0" w:name="_GoBack"/>
-      <w:bookmarkEnd w:id="0"/>
     </w:p>
     <w:p/>
     <w:p>
@@ -358,7 +291,6 @@
         </w:rPr>
         <w:t xml:space="preserve"> </w:t>
       </w:r>
-      <w:proofErr w:type="spellStart"/>
       <w:r>
         <w:rPr>
           <w:rFonts w:ascii="Times New Roman" w:hAnsi="Times New Roman" w:cs="Times New Roman"/>
@@ -366,7 +298,6 @@
         </w:rPr>
         <w:t>O</w:t>
       </w:r>
-      <w:proofErr w:type="spellEnd"/>
       <w:r>
         <w:rPr>
           <w:rFonts w:ascii="Times New Roman" w:hAnsi="Times New Roman" w:cs="Times New Roman"/>
@@ -672,7 +603,7 @@
           <w:rFonts w:ascii="Times New Roman" w:hAnsi="Times New Roman" w:cs="Times New Roman"/>
           <w:b/>
         </w:rPr>
-        <w:t>PLACE OF BIRTH</w:t>
+        <w:t xml:space="preserve">PLACE OF </w:t>
       </w:r>
       <w:proofErr w:type="gramStart"/>
       <w:r>
@@ -680,6 +611,13 @@
           <w:rFonts w:ascii="Times New Roman" w:hAnsi="Times New Roman" w:cs="Times New Roman"/>
           <w:b/>
         </w:rPr>
+        <w:t>BIRTH</w:t>
+      </w:r>
+      <w:r>
+        <w:rPr>
+          <w:rFonts w:ascii="Times New Roman" w:hAnsi="Times New Roman" w:cs="Times New Roman"/>
+          <w:b/>
+        </w:rPr>
         <w:t>:</w:t>
       </w:r>
       <w:r>
@@ -765,7 +703,7 @@
           <w:rFonts w:ascii="Times New Roman" w:hAnsi="Times New Roman" w:cs="Times New Roman"/>
           <w:b/>
         </w:rPr>
-        <w:t>COMPLETE ADDRESS</w:t>
+        <w:t xml:space="preserve">COMPLETE </w:t>
       </w:r>
       <w:proofErr w:type="gramStart"/>
       <w:r>
@@ -773,14 +711,14 @@
           <w:rFonts w:ascii="Times New Roman" w:hAnsi="Times New Roman" w:cs="Times New Roman"/>
           <w:b/>
         </w:rPr>
-        <w:t>:</w:t>
+        <w:t>ADDRESS:</w:t>
       </w:r>
       <w:r>
         <w:t>_</w:t>
       </w:r>
       <w:proofErr w:type="gramEnd"/>
       <w:r>
-        <w:t>_______________________</w:t>
+        <w:t>______________________</w:t>
       </w:r>
       <w:r>
         <w:t>_____</w:t>
@@ -795,6 +733,9 @@
         <w:t xml:space="preserve">  </w:t>
       </w:r>
       <w:r>
+        <w:t xml:space="preserve"> </w:t>
+      </w:r>
+      <w:r>
         <w:t>__________________________________</w:t>
       </w:r>
     </w:p>
@@ -825,6 +766,30 @@
           <w:rFonts w:ascii="Times New Roman" w:hAnsi="Times New Roman" w:cs="Times New Roman"/>
           <w:b/>
         </w:rPr>
+        <w:t>CONTACT NOS.</w:t>
+      </w:r>
+      <w:r>
+        <w:t xml:space="preserve"> ___________________________________</w:t>
+      </w:r>
+      <w:r>
+        <w:tab/>
+        <w:t xml:space="preserve">  __________________________________</w:t>
+      </w:r>
+    </w:p>
+    <w:p>
+      <w:pPr>
+        <w:rPr>
+          <w:sz w:val="16"/>
+          <w:szCs w:val="16"/>
+        </w:rPr>
+      </w:pPr>
+    </w:p>
+    <w:p>
+      <w:r>
+        <w:rPr>
+          <w:rFonts w:ascii="Times New Roman" w:hAnsi="Times New Roman" w:cs="Times New Roman"/>
+          <w:b/>
+        </w:rPr>
         <w:t>NAME OF PARISH:</w:t>
       </w:r>
       <w:r>
@@ -835,36 +800,6 @@
       </w:r>
       <w:r>
         <w:t>___________________________</w:t>
-      </w:r>
-      <w:r>
-        <w:t>_____</w:t>
-      </w:r>
-      <w:r>
-        <w:tab/>
-        <w:t xml:space="preserve">  __________________________________</w:t>
-      </w:r>
-    </w:p>
-    <w:p>
-      <w:pPr>
-        <w:rPr>
-          <w:sz w:val="16"/>
-          <w:szCs w:val="16"/>
-        </w:rPr>
-      </w:pPr>
-    </w:p>
-    <w:p>
-      <w:r>
-        <w:rPr>
-          <w:rFonts w:ascii="Times New Roman" w:hAnsi="Times New Roman" w:cs="Times New Roman"/>
-          <w:b/>
-        </w:rPr>
-        <w:t>CONTACT NOS.</w:t>
-      </w:r>
-      <w:r>
-        <w:t xml:space="preserve"> _____________________________</w:t>
-      </w:r>
-      <w:r>
-        <w:t>_</w:t>
       </w:r>
       <w:r>
         <w:t>_____</w:t>
@@ -947,7 +882,7 @@
           <w:rFonts w:ascii="Times New Roman" w:hAnsi="Times New Roman" w:cs="Times New Roman"/>
           <w:b/>
         </w:rPr>
-        <w:t>CIVIL STATUS</w:t>
+        <w:t xml:space="preserve">CIVIL </w:t>
       </w:r>
       <w:proofErr w:type="gramStart"/>
       <w:r>
@@ -955,7 +890,7 @@
           <w:rFonts w:ascii="Times New Roman" w:hAnsi="Times New Roman" w:cs="Times New Roman"/>
           <w:b/>
         </w:rPr>
-        <w:t>:</w:t>
+        <w:t>STATUS:</w:t>
       </w:r>
       <w:r>
         <w:t>_</w:t>
@@ -1445,25 +1380,7 @@
           <w:sz w:val="16"/>
           <w:szCs w:val="16"/>
         </w:rPr>
-        <w:t>(</w:t>
-      </w:r>
-      <w:proofErr w:type="gramStart"/>
-      <w:r>
-        <w:rPr>
-          <w:b/>
-          <w:sz w:val="16"/>
-          <w:szCs w:val="16"/>
-        </w:rPr>
-        <w:t>for</w:t>
-      </w:r>
-      <w:proofErr w:type="gramEnd"/>
-      <w:r>
-        <w:rPr>
-          <w:b/>
-          <w:sz w:val="16"/>
-          <w:szCs w:val="16"/>
-        </w:rPr>
-        <w:t xml:space="preserve"> Below 25 Years Old)</w:t>
+        <w:t>(for Below 25 Years Old)</w:t>
       </w:r>
     </w:p>
     <w:p>
@@ -1514,31 +1431,21 @@
         <w:t xml:space="preserve"> ________________</w:t>
       </w:r>
       <w:r>
-        <w:t xml:space="preserve">_______ </w:t>
-      </w:r>
-      <w:r>
-        <w:rPr>
-          <w:rFonts w:ascii="Times New Roman" w:hAnsi="Times New Roman" w:cs="Times New Roman"/>
-          <w:b/>
-        </w:rPr>
-        <w:t>PACKAGE</w:t>
-      </w:r>
-      <w:r>
-        <w:rPr>
-          <w:rFonts w:ascii="Times New Roman" w:hAnsi="Times New Roman" w:cs="Times New Roman"/>
-        </w:rPr>
-        <w:t>:</w:t>
-      </w:r>
-      <w:r>
-        <w:t xml:space="preserve"> ______________________</w:t>
+        <w:t>_______</w:t>
+      </w:r>
+      <w:r>
+        <w:t>______</w:t>
+      </w:r>
+      <w:r>
+        <w:t xml:space="preserve"> </w:t>
       </w:r>
     </w:p>
     <w:p/>
     <w:p>
       <w:pPr>
         <w:rPr>
-          <w:sz w:val="16"/>
-          <w:szCs w:val="16"/>
+          <w:sz w:val="10"/>
+          <w:szCs w:val="10"/>
         </w:rPr>
       </w:pPr>
     </w:p>
@@ -1595,7 +1502,7 @@
           <w:rFonts w:ascii="Times New Roman" w:hAnsi="Times New Roman" w:cs="Times New Roman"/>
           <w:b/>
         </w:rPr>
-        <w:t>FULL NAME</w:t>
+        <w:t xml:space="preserve">FULL </w:t>
       </w:r>
       <w:proofErr w:type="gramStart"/>
       <w:r>
@@ -1603,7 +1510,7 @@
           <w:rFonts w:ascii="Times New Roman" w:hAnsi="Times New Roman" w:cs="Times New Roman"/>
           <w:b/>
         </w:rPr>
-        <w:t>:</w:t>
+        <w:t>NAME:</w:t>
       </w:r>
       <w:r>
         <w:rPr>
@@ -1651,7 +1558,6 @@
         </w:rPr>
         <w:tab/>
       </w:r>
-      <w:proofErr w:type="spellStart"/>
       <w:r>
         <w:rPr>
           <w:rFonts w:asciiTheme="majorHAnsi" w:hAnsiTheme="majorHAnsi"/>
@@ -1660,73 +1566,63 @@
         </w:rPr>
         <w:t>Ninong</w:t>
       </w:r>
-      <w:proofErr w:type="spellEnd"/>
-      <w:r>
-        <w:rPr>
-          <w:rFonts w:asciiTheme="majorHAnsi" w:hAnsiTheme="majorHAnsi"/>
-          <w:sz w:val="16"/>
-          <w:szCs w:val="16"/>
-        </w:rPr>
-        <w:tab/>
-      </w:r>
-      <w:r>
-        <w:rPr>
-          <w:rFonts w:asciiTheme="majorHAnsi" w:hAnsiTheme="majorHAnsi"/>
-          <w:sz w:val="16"/>
-          <w:szCs w:val="16"/>
-        </w:rPr>
-        <w:tab/>
-      </w:r>
-      <w:r>
-        <w:rPr>
-          <w:rFonts w:asciiTheme="majorHAnsi" w:hAnsiTheme="majorHAnsi"/>
-          <w:sz w:val="16"/>
-          <w:szCs w:val="16"/>
-        </w:rPr>
-        <w:tab/>
-      </w:r>
-      <w:r>
-        <w:rPr>
-          <w:rFonts w:asciiTheme="majorHAnsi" w:hAnsiTheme="majorHAnsi"/>
-          <w:sz w:val="16"/>
-          <w:szCs w:val="16"/>
-        </w:rPr>
-        <w:tab/>
-      </w:r>
-      <w:r>
-        <w:rPr>
-          <w:rFonts w:asciiTheme="majorHAnsi" w:hAnsiTheme="majorHAnsi"/>
-          <w:sz w:val="16"/>
-          <w:szCs w:val="16"/>
-        </w:rPr>
-        <w:tab/>
-      </w:r>
-      <w:r>
-        <w:rPr>
-          <w:rFonts w:asciiTheme="majorHAnsi" w:hAnsiTheme="majorHAnsi"/>
-          <w:sz w:val="16"/>
-          <w:szCs w:val="16"/>
-        </w:rPr>
-        <w:tab/>
-      </w:r>
-      <w:r>
-        <w:rPr>
-          <w:rFonts w:asciiTheme="majorHAnsi" w:hAnsiTheme="majorHAnsi"/>
-          <w:sz w:val="16"/>
-          <w:szCs w:val="16"/>
-        </w:rPr>
-        <w:tab/>
-      </w:r>
-      <w:proofErr w:type="spellStart"/>
-      <w:r>
-        <w:rPr>
-          <w:rFonts w:asciiTheme="majorHAnsi" w:hAnsiTheme="majorHAnsi"/>
-          <w:sz w:val="16"/>
-          <w:szCs w:val="16"/>
-        </w:rPr>
+      <w:r>
+        <w:rPr>
+          <w:rFonts w:asciiTheme="majorHAnsi" w:hAnsiTheme="majorHAnsi"/>
+          <w:sz w:val="16"/>
+          <w:szCs w:val="16"/>
+        </w:rPr>
+        <w:tab/>
+      </w:r>
+      <w:r>
+        <w:rPr>
+          <w:rFonts w:asciiTheme="majorHAnsi" w:hAnsiTheme="majorHAnsi"/>
+          <w:sz w:val="16"/>
+          <w:szCs w:val="16"/>
+        </w:rPr>
+        <w:tab/>
+      </w:r>
+      <w:r>
+        <w:rPr>
+          <w:rFonts w:asciiTheme="majorHAnsi" w:hAnsiTheme="majorHAnsi"/>
+          <w:sz w:val="16"/>
+          <w:szCs w:val="16"/>
+        </w:rPr>
+        <w:tab/>
+      </w:r>
+      <w:r>
+        <w:rPr>
+          <w:rFonts w:asciiTheme="majorHAnsi" w:hAnsiTheme="majorHAnsi"/>
+          <w:sz w:val="16"/>
+          <w:szCs w:val="16"/>
+        </w:rPr>
+        <w:tab/>
+      </w:r>
+      <w:r>
+        <w:rPr>
+          <w:rFonts w:asciiTheme="majorHAnsi" w:hAnsiTheme="majorHAnsi"/>
+          <w:sz w:val="16"/>
+          <w:szCs w:val="16"/>
+        </w:rPr>
+        <w:tab/>
+      </w:r>
+      <w:r>
+        <w:rPr>
+          <w:rFonts w:asciiTheme="majorHAnsi" w:hAnsiTheme="majorHAnsi"/>
+          <w:sz w:val="16"/>
+          <w:szCs w:val="16"/>
+        </w:rPr>
+        <w:tab/>
+      </w:r>
+      <w:r>
+        <w:rPr>
+          <w:rFonts w:asciiTheme="majorHAnsi" w:hAnsiTheme="majorHAnsi"/>
+          <w:sz w:val="16"/>
+          <w:szCs w:val="16"/>
+        </w:rPr>
+        <w:tab/>
         <w:t>Ninang</w:t>
       </w:r>
-      <w:proofErr w:type="spellEnd"/>
     </w:p>
     <w:p>
       <w:pPr>
@@ -1843,7 +1739,7 @@
 </file>
 
 <file path=word/endnotes.xml><?xml version="1.0" encoding="utf-8"?>
-<w:endnotes xmlns:wpc="http://schemas.microsoft.com/office/word/2010/wordprocessingCanvas" xmlns:mc="http://schemas.openxmlformats.org/markup-compatibility/2006" xmlns:o="urn:schemas-microsoft-com:office:office" xmlns:r="http://schemas.openxmlformats.org/officeDocument/2006/relationships" xmlns:m="http://schemas.openxmlformats.org/officeDocument/2006/math" xmlns:v="urn:schemas-microsoft-com:vml" xmlns:wp14="http://schemas.microsoft.com/office/word/2010/wordprocessingDrawing" xmlns:wp="http://schemas.openxmlformats.org/drawingml/2006/wordprocessingDrawing" xmlns:w10="urn:schemas-microsoft-com:office:word" xmlns:w="http://schemas.openxmlformats.org/wordprocessingml/2006/main" xmlns:w14="http://schemas.microsoft.com/office/word/2010/wordml" xmlns:wpg="http://schemas.microsoft.com/office/word/2010/wordprocessingGroup" xmlns:wpi="http://schemas.microsoft.com/office/word/2010/wordprocessingInk" xmlns:wne="http://schemas.microsoft.com/office/word/2006/wordml" xmlns:wps="http://schemas.microsoft.com/office/word/2010/wordprocessingShape" mc:Ignorable="w14 wp14">
+<w:endnotes xmlns:wpc="http://schemas.microsoft.com/office/word/2010/wordprocessingCanvas" xmlns:cx="http://schemas.microsoft.com/office/drawing/2014/chartex" xmlns:cx1="http://schemas.microsoft.com/office/drawing/2015/9/8/chartex" xmlns:cx2="http://schemas.microsoft.com/office/drawing/2015/10/21/chartex" xmlns:cx3="http://schemas.microsoft.com/office/drawing/2016/5/9/chartex" xmlns:cx4="http://schemas.microsoft.com/office/drawing/2016/5/10/chartex" xmlns:cx5="http://schemas.microsoft.com/office/drawing/2016/5/11/chartex" xmlns:cx6="http://schemas.microsoft.com/office/drawing/2016/5/12/chartex" xmlns:cx7="http://schemas.microsoft.com/office/drawing/2016/5/13/chartex" xmlns:cx8="http://schemas.microsoft.com/office/drawing/2016/5/14/chartex" xmlns:mc="http://schemas.openxmlformats.org/markup-compatibility/2006" xmlns:aink="http://schemas.microsoft.com/office/drawing/2016/ink" xmlns:am3d="http://schemas.microsoft.com/office/drawing/2017/model3d" xmlns:o="urn:schemas-microsoft-com:office:office" xmlns:r="http://schemas.openxmlformats.org/officeDocument/2006/relationships" xmlns:m="http://schemas.openxmlformats.org/officeDocument/2006/math" xmlns:v="urn:schemas-microsoft-com:vml" xmlns:wp14="http://schemas.microsoft.com/office/word/2010/wordprocessingDrawing" xmlns:wp="http://schemas.openxmlformats.org/drawingml/2006/wordprocessingDrawing" xmlns:w10="urn:schemas-microsoft-com:office:word" xmlns:w="http://schemas.openxmlformats.org/wordprocessingml/2006/main" xmlns:w14="http://schemas.microsoft.com/office/word/2010/wordml" xmlns:w15="http://schemas.microsoft.com/office/word/2012/wordml" xmlns:w16cid="http://schemas.microsoft.com/office/word/2016/wordml/cid" xmlns:w16se="http://schemas.microsoft.com/office/word/2015/wordml/symex" xmlns:wpg="http://schemas.microsoft.com/office/word/2010/wordprocessingGroup" xmlns:wpi="http://schemas.microsoft.com/office/word/2010/wordprocessingInk" xmlns:wne="http://schemas.microsoft.com/office/word/2006/wordml" xmlns:wps="http://schemas.microsoft.com/office/word/2010/wordprocessingShape" mc:Ignorable="w14 w15 w16se w16cid wp14">
   <w:endnote w:type="separator" w:id="-1">
     <w:p>
       <w:r>
@@ -1862,7 +1758,7 @@
 </file>
 
 <file path=word/footnotes.xml><?xml version="1.0" encoding="utf-8"?>
-<w:footnotes xmlns:wpc="http://schemas.microsoft.com/office/word/2010/wordprocessingCanvas" xmlns:mc="http://schemas.openxmlformats.org/markup-compatibility/2006" xmlns:o="urn:schemas-microsoft-com:office:office" xmlns:r="http://schemas.openxmlformats.org/officeDocument/2006/relationships" xmlns:m="http://schemas.openxmlformats.org/officeDocument/2006/math" xmlns:v="urn:schemas-microsoft-com:vml" xmlns:wp14="http://schemas.microsoft.com/office/word/2010/wordprocessingDrawing" xmlns:wp="http://schemas.openxmlformats.org/drawingml/2006/wordprocessingDrawing" xmlns:w10="urn:schemas-microsoft-com:office:word" xmlns:w="http://schemas.openxmlformats.org/wordprocessingml/2006/main" xmlns:w14="http://schemas.microsoft.com/office/word/2010/wordml" xmlns:wpg="http://schemas.microsoft.com/office/word/2010/wordprocessingGroup" xmlns:wpi="http://schemas.microsoft.com/office/word/2010/wordprocessingInk" xmlns:wne="http://schemas.microsoft.com/office/word/2006/wordml" xmlns:wps="http://schemas.microsoft.com/office/word/2010/wordprocessingShape" mc:Ignorable="w14 wp14">
+<w:footnotes xmlns:wpc="http://schemas.microsoft.com/office/word/2010/wordprocessingCanvas" xmlns:cx="http://schemas.microsoft.com/office/drawing/2014/chartex" xmlns:cx1="http://schemas.microsoft.com/office/drawing/2015/9/8/chartex" xmlns:cx2="http://schemas.microsoft.com/office/drawing/2015/10/21/chartex" xmlns:cx3="http://schemas.microsoft.com/office/drawing/2016/5/9/chartex" xmlns:cx4="http://schemas.microsoft.com/office/drawing/2016/5/10/chartex" xmlns:cx5="http://schemas.microsoft.com/office/drawing/2016/5/11/chartex" xmlns:cx6="http://schemas.microsoft.com/office/drawing/2016/5/12/chartex" xmlns:cx7="http://schemas.microsoft.com/office/drawing/2016/5/13/chartex" xmlns:cx8="http://schemas.microsoft.com/office/drawing/2016/5/14/chartex" xmlns:mc="http://schemas.openxmlformats.org/markup-compatibility/2006" xmlns:aink="http://schemas.microsoft.com/office/drawing/2016/ink" xmlns:am3d="http://schemas.microsoft.com/office/drawing/2017/model3d" xmlns:o="urn:schemas-microsoft-com:office:office" xmlns:r="http://schemas.openxmlformats.org/officeDocument/2006/relationships" xmlns:m="http://schemas.openxmlformats.org/officeDocument/2006/math" xmlns:v="urn:schemas-microsoft-com:vml" xmlns:wp14="http://schemas.microsoft.com/office/word/2010/wordprocessingDrawing" xmlns:wp="http://schemas.openxmlformats.org/drawingml/2006/wordprocessingDrawing" xmlns:w10="urn:schemas-microsoft-com:office:word" xmlns:w="http://schemas.openxmlformats.org/wordprocessingml/2006/main" xmlns:w14="http://schemas.microsoft.com/office/word/2010/wordml" xmlns:w15="http://schemas.microsoft.com/office/word/2012/wordml" xmlns:w16cid="http://schemas.microsoft.com/office/word/2016/wordml/cid" xmlns:w16se="http://schemas.microsoft.com/office/word/2015/wordml/symex" xmlns:wpg="http://schemas.microsoft.com/office/word/2010/wordprocessingGroup" xmlns:wpi="http://schemas.microsoft.com/office/word/2010/wordprocessingInk" xmlns:wne="http://schemas.microsoft.com/office/word/2006/wordml" xmlns:wps="http://schemas.microsoft.com/office/word/2010/wordprocessingShape" mc:Ignorable="w14 w15 w16se w16cid wp14">
   <w:footnote w:type="separator" w:id="-1">
     <w:p>
       <w:r>
@@ -1881,7 +1777,7 @@
 </file>
 
 <file path=word/styles.xml><?xml version="1.0" encoding="utf-8"?>
-<w:styles xmlns:mc="http://schemas.openxmlformats.org/markup-compatibility/2006" xmlns:r="http://schemas.openxmlformats.org/officeDocument/2006/relationships" xmlns:w="http://schemas.openxmlformats.org/wordprocessingml/2006/main" xmlns:w14="http://schemas.microsoft.com/office/word/2010/wordml" mc:Ignorable="w14">
+<w:styles xmlns:mc="http://schemas.openxmlformats.org/markup-compatibility/2006" xmlns:r="http://schemas.openxmlformats.org/officeDocument/2006/relationships" xmlns:w="http://schemas.openxmlformats.org/wordprocessingml/2006/main" xmlns:w14="http://schemas.microsoft.com/office/word/2010/wordml" xmlns:w15="http://schemas.microsoft.com/office/word/2012/wordml" xmlns:w16cid="http://schemas.microsoft.com/office/word/2016/wordml/cid" xmlns:w16se="http://schemas.microsoft.com/office/word/2015/wordml/symex" mc:Ignorable="w14 w15 w16se w16cid">
   <w:docDefaults>
     <w:rPrDefault>
       <w:rPr>
@@ -1893,144 +1789,382 @@
     </w:rPrDefault>
     <w:pPrDefault/>
   </w:docDefaults>
-  <w:latentStyles w:defLockedState="0" w:defUIPriority="99" w:defSemiHidden="1" w:defUnhideWhenUsed="1" w:defQFormat="0" w:count="267">
-    <w:lsdException w:name="Normal" w:semiHidden="0" w:uiPriority="0" w:unhideWhenUsed="0" w:qFormat="1"/>
-    <w:lsdException w:name="heading 1" w:semiHidden="0" w:uiPriority="9" w:unhideWhenUsed="0" w:qFormat="1"/>
-    <w:lsdException w:name="heading 2" w:uiPriority="9" w:qFormat="1"/>
-    <w:lsdException w:name="heading 3" w:uiPriority="9" w:qFormat="1"/>
-    <w:lsdException w:name="heading 4" w:uiPriority="9" w:qFormat="1"/>
-    <w:lsdException w:name="heading 5" w:uiPriority="9" w:qFormat="1"/>
-    <w:lsdException w:name="heading 6" w:uiPriority="9" w:qFormat="1"/>
-    <w:lsdException w:name="heading 7" w:uiPriority="9" w:qFormat="1"/>
-    <w:lsdException w:name="heading 8" w:uiPriority="9" w:qFormat="1"/>
-    <w:lsdException w:name="heading 9" w:uiPriority="9" w:qFormat="1"/>
-    <w:lsdException w:name="toc 1" w:uiPriority="39"/>
-    <w:lsdException w:name="toc 2" w:uiPriority="39"/>
-    <w:lsdException w:name="toc 3" w:uiPriority="39"/>
-    <w:lsdException w:name="toc 4" w:uiPriority="39"/>
-    <w:lsdException w:name="toc 5" w:uiPriority="39"/>
-    <w:lsdException w:name="toc 6" w:uiPriority="39"/>
-    <w:lsdException w:name="toc 7" w:uiPriority="39"/>
-    <w:lsdException w:name="toc 8" w:uiPriority="39"/>
-    <w:lsdException w:name="toc 9" w:uiPriority="39"/>
-    <w:lsdException w:name="caption" w:uiPriority="35" w:qFormat="1"/>
-    <w:lsdException w:name="Title" w:semiHidden="0" w:uiPriority="10" w:unhideWhenUsed="0" w:qFormat="1"/>
-    <w:lsdException w:name="Default Paragraph Font" w:uiPriority="1"/>
-    <w:lsdException w:name="Subtitle" w:semiHidden="0" w:uiPriority="11" w:unhideWhenUsed="0" w:qFormat="1"/>
-    <w:lsdException w:name="Strong" w:semiHidden="0" w:uiPriority="22" w:unhideWhenUsed="0" w:qFormat="1"/>
-    <w:lsdException w:name="Emphasis" w:semiHidden="0" w:uiPriority="20" w:unhideWhenUsed="0" w:qFormat="1"/>
-    <w:lsdException w:name="Table Grid" w:semiHidden="0" w:uiPriority="59" w:unhideWhenUsed="0"/>
-    <w:lsdException w:name="Placeholder Text" w:unhideWhenUsed="0"/>
-    <w:lsdException w:name="No Spacing" w:semiHidden="0" w:uiPriority="1" w:unhideWhenUsed="0" w:qFormat="1"/>
-    <w:lsdException w:name="Light Shading" w:semiHidden="0" w:uiPriority="60" w:unhideWhenUsed="0"/>
-    <w:lsdException w:name="Light List" w:semiHidden="0" w:uiPriority="61" w:unhideWhenUsed="0"/>
-    <w:lsdException w:name="Light Grid" w:semiHidden="0" w:uiPriority="62" w:unhideWhenUsed="0"/>
-    <w:lsdException w:name="Medium Shading 1" w:semiHidden="0" w:uiPriority="63" w:unhideWhenUsed="0"/>
-    <w:lsdException w:name="Medium Shading 2" w:semiHidden="0" w:uiPriority="64" w:unhideWhenUsed="0"/>
-    <w:lsdException w:name="Medium List 1" w:semiHidden="0" w:uiPriority="65" w:unhideWhenUsed="0"/>
-    <w:lsdException w:name="Medium List 2" w:semiHidden="0" w:uiPriority="66" w:unhideWhenUsed="0"/>
-    <w:lsdException w:name="Medium Grid 1" w:semiHidden="0" w:uiPriority="67" w:unhideWhenUsed="0"/>
-    <w:lsdException w:name="Medium Grid 2" w:semiHidden="0" w:uiPriority="68" w:unhideWhenUsed="0"/>
-    <w:lsdException w:name="Medium Grid 3" w:semiHidden="0" w:uiPriority="69" w:unhideWhenUsed="0"/>
-    <w:lsdException w:name="Dark List" w:semiHidden="0" w:uiPriority="70" w:unhideWhenUsed="0"/>
-    <w:lsdException w:name="Colorful Shading" w:semiHidden="0" w:uiPriority="71" w:unhideWhenUsed="0"/>
-    <w:lsdException w:name="Colorful List" w:semiHidden="0" w:uiPriority="72" w:unhideWhenUsed="0"/>
-    <w:lsdException w:name="Colorful Grid" w:semiHidden="0" w:uiPriority="73" w:unhideWhenUsed="0"/>
-    <w:lsdException w:name="Light Shading Accent 1" w:semiHidden="0" w:uiPriority="60" w:unhideWhenUsed="0"/>
-    <w:lsdException w:name="Light List Accent 1" w:semiHidden="0" w:uiPriority="61" w:unhideWhenUsed="0"/>
-    <w:lsdException w:name="Light Grid Accent 1" w:semiHidden="0" w:uiPriority="62" w:unhideWhenUsed="0"/>
-    <w:lsdException w:name="Medium Shading 1 Accent 1" w:semiHidden="0" w:uiPriority="63" w:unhideWhenUsed="0"/>
-    <w:lsdException w:name="Medium Shading 2 Accent 1" w:semiHidden="0" w:uiPriority="64" w:unhideWhenUsed="0"/>
-    <w:lsdException w:name="Medium List 1 Accent 1" w:semiHidden="0" w:uiPriority="65" w:unhideWhenUsed="0"/>
-    <w:lsdException w:name="Revision" w:unhideWhenUsed="0"/>
-    <w:lsdException w:name="List Paragraph" w:semiHidden="0" w:uiPriority="34" w:unhideWhenUsed="0" w:qFormat="1"/>
-    <w:lsdException w:name="Quote" w:semiHidden="0" w:uiPriority="29" w:unhideWhenUsed="0" w:qFormat="1"/>
-    <w:lsdException w:name="Intense Quote" w:semiHidden="0" w:uiPriority="30" w:unhideWhenUsed="0" w:qFormat="1"/>
-    <w:lsdException w:name="Medium List 2 Accent 1" w:semiHidden="0" w:uiPriority="66" w:unhideWhenUsed="0"/>
-    <w:lsdException w:name="Medium Grid 1 Accent 1" w:semiHidden="0" w:uiPriority="67" w:unhideWhenUsed="0"/>
-    <w:lsdException w:name="Medium Grid 2 Accent 1" w:semiHidden="0" w:uiPriority="68" w:unhideWhenUsed="0"/>
-    <w:lsdException w:name="Medium Grid 3 Accent 1" w:semiHidden="0" w:uiPriority="69" w:unhideWhenUsed="0"/>
-    <w:lsdException w:name="Dark List Accent 1" w:semiHidden="0" w:uiPriority="70" w:unhideWhenUsed="0"/>
-    <w:lsdException w:name="Colorful Shading Accent 1" w:semiHidden="0" w:uiPriority="71" w:unhideWhenUsed="0"/>
-    <w:lsdException w:name="Colorful List Accent 1" w:semiHidden="0" w:uiPriority="72" w:unhideWhenUsed="0"/>
-    <w:lsdException w:name="Colorful Grid Accent 1" w:semiHidden="0" w:uiPriority="73" w:unhideWhenUsed="0"/>
-    <w:lsdException w:name="Light Shading Accent 2" w:semiHidden="0" w:uiPriority="60" w:unhideWhenUsed="0"/>
-    <w:lsdException w:name="Light List Accent 2" w:semiHidden="0" w:uiPriority="61" w:unhideWhenUsed="0"/>
-    <w:lsdException w:name="Light Grid Accent 2" w:semiHidden="0" w:uiPriority="62" w:unhideWhenUsed="0"/>
-    <w:lsdException w:name="Medium Shading 1 Accent 2" w:semiHidden="0" w:uiPriority="63" w:unhideWhenUsed="0"/>
-    <w:lsdException w:name="Medium Shading 2 Accent 2" w:semiHidden="0" w:uiPriority="64" w:unhideWhenUsed="0"/>
-    <w:lsdException w:name="Medium List 1 Accent 2" w:semiHidden="0" w:uiPriority="65" w:unhideWhenUsed="0"/>
-    <w:lsdException w:name="Medium List 2 Accent 2" w:semiHidden="0" w:uiPriority="66" w:unhideWhenUsed="0"/>
-    <w:lsdException w:name="Medium Grid 1 Accent 2" w:semiHidden="0" w:uiPriority="67" w:unhideWhenUsed="0"/>
-    <w:lsdException w:name="Medium Grid 2 Accent 2" w:semiHidden="0" w:uiPriority="68" w:unhideWhenUsed="0"/>
-    <w:lsdException w:name="Medium Grid 3 Accent 2" w:semiHidden="0" w:uiPriority="69" w:unhideWhenUsed="0"/>
-    <w:lsdException w:name="Dark List Accent 2" w:semiHidden="0" w:uiPriority="70" w:unhideWhenUsed="0"/>
-    <w:lsdException w:name="Colorful Shading Accent 2" w:semiHidden="0" w:uiPriority="71" w:unhideWhenUsed="0"/>
-    <w:lsdException w:name="Colorful List Accent 2" w:semiHidden="0" w:uiPriority="72" w:unhideWhenUsed="0"/>
-    <w:lsdException w:name="Colorful Grid Accent 2" w:semiHidden="0" w:uiPriority="73" w:unhideWhenUsed="0"/>
-    <w:lsdException w:name="Light Shading Accent 3" w:semiHidden="0" w:uiPriority="60" w:unhideWhenUsed="0"/>
-    <w:lsdException w:name="Light List Accent 3" w:semiHidden="0" w:uiPriority="61" w:unhideWhenUsed="0"/>
-    <w:lsdException w:name="Light Grid Accent 3" w:semiHidden="0" w:uiPriority="62" w:unhideWhenUsed="0"/>
-    <w:lsdException w:name="Medium Shading 1 Accent 3" w:semiHidden="0" w:uiPriority="63" w:unhideWhenUsed="0"/>
-    <w:lsdException w:name="Medium Shading 2 Accent 3" w:semiHidden="0" w:uiPriority="64" w:unhideWhenUsed="0"/>
-    <w:lsdException w:name="Medium List 1 Accent 3" w:semiHidden="0" w:uiPriority="65" w:unhideWhenUsed="0"/>
-    <w:lsdException w:name="Medium List 2 Accent 3" w:semiHidden="0" w:uiPriority="66" w:unhideWhenUsed="0"/>
-    <w:lsdException w:name="Medium Grid 1 Accent 3" w:semiHidden="0" w:uiPriority="67" w:unhideWhenUsed="0"/>
-    <w:lsdException w:name="Medium Grid 2 Accent 3" w:semiHidden="0" w:uiPriority="68" w:unhideWhenUsed="0"/>
-    <w:lsdException w:name="Medium Grid 3 Accent 3" w:semiHidden="0" w:uiPriority="69" w:unhideWhenUsed="0"/>
-    <w:lsdException w:name="Dark List Accent 3" w:semiHidden="0" w:uiPriority="70" w:unhideWhenUsed="0"/>
-    <w:lsdException w:name="Colorful Shading Accent 3" w:semiHidden="0" w:uiPriority="71" w:unhideWhenUsed="0"/>
-    <w:lsdException w:name="Colorful List Accent 3" w:semiHidden="0" w:uiPriority="72" w:unhideWhenUsed="0"/>
-    <w:lsdException w:name="Colorful Grid Accent 3" w:semiHidden="0" w:uiPriority="73" w:unhideWhenUsed="0"/>
-    <w:lsdException w:name="Light Shading Accent 4" w:semiHidden="0" w:uiPriority="60" w:unhideWhenUsed="0"/>
-    <w:lsdException w:name="Light List Accent 4" w:semiHidden="0" w:uiPriority="61" w:unhideWhenUsed="0"/>
-    <w:lsdException w:name="Light Grid Accent 4" w:semiHidden="0" w:uiPriority="62" w:unhideWhenUsed="0"/>
-    <w:lsdException w:name="Medium Shading 1 Accent 4" w:semiHidden="0" w:uiPriority="63" w:unhideWhenUsed="0"/>
-    <w:lsdException w:name="Medium Shading 2 Accent 4" w:semiHidden="0" w:uiPriority="64" w:unhideWhenUsed="0"/>
-    <w:lsdException w:name="Medium List 1 Accent 4" w:semiHidden="0" w:uiPriority="65" w:unhideWhenUsed="0"/>
-    <w:lsdException w:name="Medium List 2 Accent 4" w:semiHidden="0" w:uiPriority="66" w:unhideWhenUsed="0"/>
-    <w:lsdException w:name="Medium Grid 1 Accent 4" w:semiHidden="0" w:uiPriority="67" w:unhideWhenUsed="0"/>
-    <w:lsdException w:name="Medium Grid 2 Accent 4" w:semiHidden="0" w:uiPriority="68" w:unhideWhenUsed="0"/>
-    <w:lsdException w:name="Medium Grid 3 Accent 4" w:semiHidden="0" w:uiPriority="69" w:unhideWhenUsed="0"/>
-    <w:lsdException w:name="Dark List Accent 4" w:semiHidden="0" w:uiPriority="70" w:unhideWhenUsed="0"/>
-    <w:lsdException w:name="Colorful Shading Accent 4" w:semiHidden="0" w:uiPriority="71" w:unhideWhenUsed="0"/>
-    <w:lsdException w:name="Colorful List Accent 4" w:semiHidden="0" w:uiPriority="72" w:unhideWhenUsed="0"/>
-    <w:lsdException w:name="Colorful Grid Accent 4" w:semiHidden="0" w:uiPriority="73" w:unhideWhenUsed="0"/>
-    <w:lsdException w:name="Light Shading Accent 5" w:semiHidden="0" w:uiPriority="60" w:unhideWhenUsed="0"/>
-    <w:lsdException w:name="Light List Accent 5" w:semiHidden="0" w:uiPriority="61" w:unhideWhenUsed="0"/>
-    <w:lsdException w:name="Light Grid Accent 5" w:semiHidden="0" w:uiPriority="62" w:unhideWhenUsed="0"/>
-    <w:lsdException w:name="Medium Shading 1 Accent 5" w:semiHidden="0" w:uiPriority="63" w:unhideWhenUsed="0"/>
-    <w:lsdException w:name="Medium Shading 2 Accent 5" w:semiHidden="0" w:uiPriority="64" w:unhideWhenUsed="0"/>
-    <w:lsdException w:name="Medium List 1 Accent 5" w:semiHidden="0" w:uiPriority="65" w:unhideWhenUsed="0"/>
-    <w:lsdException w:name="Medium List 2 Accent 5" w:semiHidden="0" w:uiPriority="66" w:unhideWhenUsed="0"/>
-    <w:lsdException w:name="Medium Grid 1 Accent 5" w:semiHidden="0" w:uiPriority="67" w:unhideWhenUsed="0"/>
-    <w:lsdException w:name="Medium Grid 2 Accent 5" w:semiHidden="0" w:uiPriority="68" w:unhideWhenUsed="0"/>
-    <w:lsdException w:name="Medium Grid 3 Accent 5" w:semiHidden="0" w:uiPriority="69" w:unhideWhenUsed="0"/>
-    <w:lsdException w:name="Dark List Accent 5" w:semiHidden="0" w:uiPriority="70" w:unhideWhenUsed="0"/>
-    <w:lsdException w:name="Colorful Shading Accent 5" w:semiHidden="0" w:uiPriority="71" w:unhideWhenUsed="0"/>
-    <w:lsdException w:name="Colorful List Accent 5" w:semiHidden="0" w:uiPriority="72" w:unhideWhenUsed="0"/>
-    <w:lsdException w:name="Colorful Grid Accent 5" w:semiHidden="0" w:uiPriority="73" w:unhideWhenUsed="0"/>
-    <w:lsdException w:name="Light Shading Accent 6" w:semiHidden="0" w:uiPriority="60" w:unhideWhenUsed="0"/>
-    <w:lsdException w:name="Light List Accent 6" w:semiHidden="0" w:uiPriority="61" w:unhideWhenUsed="0"/>
-    <w:lsdException w:name="Light Grid Accent 6" w:semiHidden="0" w:uiPriority="62" w:unhideWhenUsed="0"/>
-    <w:lsdException w:name="Medium Shading 1 Accent 6" w:semiHidden="0" w:uiPriority="63" w:unhideWhenUsed="0"/>
-    <w:lsdException w:name="Medium Shading 2 Accent 6" w:semiHidden="0" w:uiPriority="64" w:unhideWhenUsed="0"/>
-    <w:lsdException w:name="Medium List 1 Accent 6" w:semiHidden="0" w:uiPriority="65" w:unhideWhenUsed="0"/>
-    <w:lsdException w:name="Medium List 2 Accent 6" w:semiHidden="0" w:uiPriority="66" w:unhideWhenUsed="0"/>
-    <w:lsdException w:name="Medium Grid 1 Accent 6" w:semiHidden="0" w:uiPriority="67" w:unhideWhenUsed="0"/>
-    <w:lsdException w:name="Medium Grid 2 Accent 6" w:semiHidden="0" w:uiPriority="68" w:unhideWhenUsed="0"/>
-    <w:lsdException w:name="Medium Grid 3 Accent 6" w:semiHidden="0" w:uiPriority="69" w:unhideWhenUsed="0"/>
-    <w:lsdException w:name="Dark List Accent 6" w:semiHidden="0" w:uiPriority="70" w:unhideWhenUsed="0"/>
-    <w:lsdException w:name="Colorful Shading Accent 6" w:semiHidden="0" w:uiPriority="71" w:unhideWhenUsed="0"/>
-    <w:lsdException w:name="Colorful List Accent 6" w:semiHidden="0" w:uiPriority="72" w:unhideWhenUsed="0"/>
-    <w:lsdException w:name="Colorful Grid Accent 6" w:semiHidden="0" w:uiPriority="73" w:unhideWhenUsed="0"/>
-    <w:lsdException w:name="Subtle Emphasis" w:semiHidden="0" w:uiPriority="19" w:unhideWhenUsed="0" w:qFormat="1"/>
-    <w:lsdException w:name="Intense Emphasis" w:semiHidden="0" w:uiPriority="21" w:unhideWhenUsed="0" w:qFormat="1"/>
-    <w:lsdException w:name="Subtle Reference" w:semiHidden="0" w:uiPriority="31" w:unhideWhenUsed="0" w:qFormat="1"/>
-    <w:lsdException w:name="Intense Reference" w:semiHidden="0" w:uiPriority="32" w:unhideWhenUsed="0" w:qFormat="1"/>
-    <w:lsdException w:name="Book Title" w:semiHidden="0" w:uiPriority="33" w:unhideWhenUsed="0" w:qFormat="1"/>
-    <w:lsdException w:name="Bibliography" w:uiPriority="37"/>
-    <w:lsdException w:name="TOC Heading" w:uiPriority="39" w:qFormat="1"/>
+  <w:latentStyles w:defLockedState="0" w:defUIPriority="99" w:defSemiHidden="0" w:defUnhideWhenUsed="0" w:defQFormat="0" w:count="375">
+    <w:lsdException w:name="Normal" w:uiPriority="0" w:qFormat="1"/>
+    <w:lsdException w:name="heading 1" w:uiPriority="9" w:qFormat="1"/>
+    <w:lsdException w:name="heading 2" w:semiHidden="1" w:uiPriority="9" w:unhideWhenUsed="1" w:qFormat="1"/>
+    <w:lsdException w:name="heading 3" w:semiHidden="1" w:uiPriority="9" w:unhideWhenUsed="1" w:qFormat="1"/>
+    <w:lsdException w:name="heading 4" w:semiHidden="1" w:uiPriority="9" w:unhideWhenUsed="1" w:qFormat="1"/>
+    <w:lsdException w:name="heading 5" w:semiHidden="1" w:uiPriority="9" w:unhideWhenUsed="1" w:qFormat="1"/>
+    <w:lsdException w:name="heading 6" w:semiHidden="1" w:uiPriority="9" w:unhideWhenUsed="1" w:qFormat="1"/>
+    <w:lsdException w:name="heading 7" w:semiHidden="1" w:uiPriority="9" w:unhideWhenUsed="1" w:qFormat="1"/>
+    <w:lsdException w:name="heading 8" w:semiHidden="1" w:uiPriority="9" w:unhideWhenUsed="1" w:qFormat="1"/>
+    <w:lsdException w:name="heading 9" w:semiHidden="1" w:uiPriority="9" w:unhideWhenUsed="1" w:qFormat="1"/>
+    <w:lsdException w:name="index 1" w:semiHidden="1" w:unhideWhenUsed="1"/>
+    <w:lsdException w:name="index 2" w:semiHidden="1" w:unhideWhenUsed="1"/>
+    <w:lsdException w:name="index 3" w:semiHidden="1" w:unhideWhenUsed="1"/>
+    <w:lsdException w:name="index 4" w:semiHidden="1" w:unhideWhenUsed="1"/>
+    <w:lsdException w:name="index 5" w:semiHidden="1" w:unhideWhenUsed="1"/>
+    <w:lsdException w:name="index 6" w:semiHidden="1" w:unhideWhenUsed="1"/>
+    <w:lsdException w:name="index 7" w:semiHidden="1" w:unhideWhenUsed="1"/>
+    <w:lsdException w:name="index 8" w:semiHidden="1" w:unhideWhenUsed="1"/>
+    <w:lsdException w:name="index 9" w:semiHidden="1" w:unhideWhenUsed="1"/>
+    <w:lsdException w:name="toc 1" w:semiHidden="1" w:uiPriority="39" w:unhideWhenUsed="1"/>
+    <w:lsdException w:name="toc 2" w:semiHidden="1" w:uiPriority="39" w:unhideWhenUsed="1"/>
+    <w:lsdException w:name="toc 3" w:semiHidden="1" w:uiPriority="39" w:unhideWhenUsed="1"/>
+    <w:lsdException w:name="toc 4" w:semiHidden="1" w:uiPriority="39" w:unhideWhenUsed="1"/>
+    <w:lsdException w:name="toc 5" w:semiHidden="1" w:uiPriority="39" w:unhideWhenUsed="1"/>
+    <w:lsdException w:name="toc 6" w:semiHidden="1" w:uiPriority="39" w:unhideWhenUsed="1"/>
+    <w:lsdException w:name="toc 7" w:semiHidden="1" w:uiPriority="39" w:unhideWhenUsed="1"/>
+    <w:lsdException w:name="toc 8" w:semiHidden="1" w:uiPriority="39" w:unhideWhenUsed="1"/>
+    <w:lsdException w:name="toc 9" w:semiHidden="1" w:uiPriority="39" w:unhideWhenUsed="1"/>
+    <w:lsdException w:name="Normal Indent" w:semiHidden="1" w:unhideWhenUsed="1"/>
+    <w:lsdException w:name="footnote text" w:semiHidden="1" w:unhideWhenUsed="1"/>
+    <w:lsdException w:name="annotation text" w:semiHidden="1" w:unhideWhenUsed="1"/>
+    <w:lsdException w:name="header" w:semiHidden="1" w:unhideWhenUsed="1"/>
+    <w:lsdException w:name="footer" w:semiHidden="1" w:unhideWhenUsed="1"/>
+    <w:lsdException w:name="index heading" w:semiHidden="1" w:unhideWhenUsed="1"/>
+    <w:lsdException w:name="caption" w:semiHidden="1" w:uiPriority="35" w:unhideWhenUsed="1" w:qFormat="1"/>
+    <w:lsdException w:name="table of figures" w:semiHidden="1" w:unhideWhenUsed="1"/>
+    <w:lsdException w:name="envelope address" w:semiHidden="1" w:unhideWhenUsed="1"/>
+    <w:lsdException w:name="envelope return" w:semiHidden="1" w:unhideWhenUsed="1"/>
+    <w:lsdException w:name="footnote reference" w:semiHidden="1" w:unhideWhenUsed="1"/>
+    <w:lsdException w:name="annotation reference" w:semiHidden="1" w:unhideWhenUsed="1"/>
+    <w:lsdException w:name="line number" w:semiHidden="1" w:unhideWhenUsed="1"/>
+    <w:lsdException w:name="page number" w:semiHidden="1" w:unhideWhenUsed="1"/>
+    <w:lsdException w:name="endnote reference" w:semiHidden="1" w:unhideWhenUsed="1"/>
+    <w:lsdException w:name="endnote text" w:semiHidden="1" w:unhideWhenUsed="1"/>
+    <w:lsdException w:name="table of authorities" w:semiHidden="1" w:unhideWhenUsed="1"/>
+    <w:lsdException w:name="macro" w:semiHidden="1" w:unhideWhenUsed="1"/>
+    <w:lsdException w:name="toa heading" w:semiHidden="1" w:unhideWhenUsed="1"/>
+    <w:lsdException w:name="List" w:semiHidden="1" w:unhideWhenUsed="1"/>
+    <w:lsdException w:name="List Bullet" w:semiHidden="1" w:unhideWhenUsed="1"/>
+    <w:lsdException w:name="List Number" w:semiHidden="1" w:unhideWhenUsed="1"/>
+    <w:lsdException w:name="List 2" w:semiHidden="1" w:unhideWhenUsed="1"/>
+    <w:lsdException w:name="List 3" w:semiHidden="1" w:unhideWhenUsed="1"/>
+    <w:lsdException w:name="List 4" w:semiHidden="1" w:unhideWhenUsed="1"/>
+    <w:lsdException w:name="List 5" w:semiHidden="1" w:unhideWhenUsed="1"/>
+    <w:lsdException w:name="List Bullet 2" w:semiHidden="1" w:unhideWhenUsed="1"/>
+    <w:lsdException w:name="List Bullet 3" w:semiHidden="1" w:unhideWhenUsed="1"/>
+    <w:lsdException w:name="List Bullet 4" w:semiHidden="1" w:unhideWhenUsed="1"/>
+    <w:lsdException w:name="List Bullet 5" w:semiHidden="1" w:unhideWhenUsed="1"/>
+    <w:lsdException w:name="List Number 2" w:semiHidden="1" w:unhideWhenUsed="1"/>
+    <w:lsdException w:name="List Number 3" w:semiHidden="1" w:unhideWhenUsed="1"/>
+    <w:lsdException w:name="List Number 4" w:semiHidden="1" w:unhideWhenUsed="1"/>
+    <w:lsdException w:name="List Number 5" w:semiHidden="1" w:unhideWhenUsed="1"/>
+    <w:lsdException w:name="Title" w:uiPriority="10" w:qFormat="1"/>
+    <w:lsdException w:name="Closing" w:semiHidden="1" w:unhideWhenUsed="1"/>
+    <w:lsdException w:name="Signature" w:semiHidden="1" w:unhideWhenUsed="1"/>
+    <w:lsdException w:name="Default Paragraph Font" w:semiHidden="1" w:uiPriority="1" w:unhideWhenUsed="1"/>
+    <w:lsdException w:name="Body Text" w:semiHidden="1" w:unhideWhenUsed="1"/>
+    <w:lsdException w:name="Body Text Indent" w:semiHidden="1" w:unhideWhenUsed="1"/>
+    <w:lsdException w:name="List Continue" w:semiHidden="1" w:unhideWhenUsed="1"/>
+    <w:lsdException w:name="List Continue 2" w:semiHidden="1" w:unhideWhenUsed="1"/>
+    <w:lsdException w:name="List Continue 3" w:semiHidden="1" w:unhideWhenUsed="1"/>
+    <w:lsdException w:name="List Continue 4" w:semiHidden="1" w:unhideWhenUsed="1"/>
+    <w:lsdException w:name="List Continue 5" w:semiHidden="1" w:unhideWhenUsed="1"/>
+    <w:lsdException w:name="Message Header" w:semiHidden="1" w:unhideWhenUsed="1"/>
+    <w:lsdException w:name="Subtitle" w:uiPriority="11" w:qFormat="1"/>
+    <w:lsdException w:name="Salutation" w:semiHidden="1" w:unhideWhenUsed="1"/>
+    <w:lsdException w:name="Date" w:semiHidden="1" w:unhideWhenUsed="1"/>
+    <w:lsdException w:name="Body Text First Indent" w:semiHidden="1" w:unhideWhenUsed="1"/>
+    <w:lsdException w:name="Body Text First Indent 2" w:semiHidden="1" w:unhideWhenUsed="1"/>
+    <w:lsdException w:name="Note Heading" w:semiHidden="1" w:unhideWhenUsed="1"/>
+    <w:lsdException w:name="Body Text 2" w:semiHidden="1" w:unhideWhenUsed="1"/>
+    <w:lsdException w:name="Body Text 3" w:semiHidden="1" w:unhideWhenUsed="1"/>
+    <w:lsdException w:name="Body Text Indent 2" w:semiHidden="1" w:unhideWhenUsed="1"/>
+    <w:lsdException w:name="Body Text Indent 3" w:semiHidden="1" w:unhideWhenUsed="1"/>
+    <w:lsdException w:name="Block Text" w:semiHidden="1" w:unhideWhenUsed="1"/>
+    <w:lsdException w:name="Hyperlink" w:semiHidden="1" w:unhideWhenUsed="1"/>
+    <w:lsdException w:name="FollowedHyperlink" w:semiHidden="1" w:unhideWhenUsed="1"/>
+    <w:lsdException w:name="Strong" w:uiPriority="22" w:qFormat="1"/>
+    <w:lsdException w:name="Emphasis" w:uiPriority="20" w:qFormat="1"/>
+    <w:lsdException w:name="Document Map" w:semiHidden="1" w:unhideWhenUsed="1"/>
+    <w:lsdException w:name="Plain Text" w:semiHidden="1" w:unhideWhenUsed="1"/>
+    <w:lsdException w:name="E-mail Signature" w:semiHidden="1" w:unhideWhenUsed="1"/>
+    <w:lsdException w:name="HTML Top of Form" w:semiHidden="1" w:unhideWhenUsed="1"/>
+    <w:lsdException w:name="HTML Bottom of Form" w:semiHidden="1" w:unhideWhenUsed="1"/>
+    <w:lsdException w:name="Normal (Web)" w:semiHidden="1" w:unhideWhenUsed="1"/>
+    <w:lsdException w:name="HTML Acronym" w:semiHidden="1" w:unhideWhenUsed="1"/>
+    <w:lsdException w:name="HTML Address" w:semiHidden="1" w:unhideWhenUsed="1"/>
+    <w:lsdException w:name="HTML Cite" w:semiHidden="1" w:unhideWhenUsed="1"/>
+    <w:lsdException w:name="HTML Code" w:semiHidden="1" w:unhideWhenUsed="1"/>
+    <w:lsdException w:name="HTML Definition" w:semiHidden="1" w:unhideWhenUsed="1"/>
+    <w:lsdException w:name="HTML Keyboard" w:semiHidden="1" w:unhideWhenUsed="1"/>
+    <w:lsdException w:name="HTML Preformatted" w:semiHidden="1" w:unhideWhenUsed="1"/>
+    <w:lsdException w:name="HTML Sample" w:semiHidden="1" w:unhideWhenUsed="1"/>
+    <w:lsdException w:name="HTML Typewriter" w:semiHidden="1" w:unhideWhenUsed="1"/>
+    <w:lsdException w:name="HTML Variable" w:semiHidden="1" w:unhideWhenUsed="1"/>
+    <w:lsdException w:name="Normal Table" w:semiHidden="1" w:unhideWhenUsed="1"/>
+    <w:lsdException w:name="annotation subject" w:semiHidden="1" w:unhideWhenUsed="1"/>
+    <w:lsdException w:name="No List" w:semiHidden="1" w:unhideWhenUsed="1"/>
+    <w:lsdException w:name="Outline List 1" w:semiHidden="1" w:unhideWhenUsed="1"/>
+    <w:lsdException w:name="Outline List 2" w:semiHidden="1" w:unhideWhenUsed="1"/>
+    <w:lsdException w:name="Outline List 3" w:semiHidden="1" w:unhideWhenUsed="1"/>
+    <w:lsdException w:name="Table Simple 1" w:semiHidden="1" w:unhideWhenUsed="1"/>
+    <w:lsdException w:name="Table Simple 2" w:semiHidden="1" w:unhideWhenUsed="1"/>
+    <w:lsdException w:name="Table Simple 3" w:semiHidden="1" w:unhideWhenUsed="1"/>
+    <w:lsdException w:name="Table Classic 1" w:semiHidden="1" w:unhideWhenUsed="1"/>
+    <w:lsdException w:name="Table Classic 2" w:semiHidden="1" w:unhideWhenUsed="1"/>
+    <w:lsdException w:name="Table Classic 3" w:semiHidden="1" w:unhideWhenUsed="1"/>
+    <w:lsdException w:name="Table Classic 4" w:semiHidden="1" w:unhideWhenUsed="1"/>
+    <w:lsdException w:name="Table Colorful 1" w:semiHidden="1" w:unhideWhenUsed="1"/>
+    <w:lsdException w:name="Table Colorful 2" w:semiHidden="1" w:unhideWhenUsed="1"/>
+    <w:lsdException w:name="Table Colorful 3" w:semiHidden="1" w:unhideWhenUsed="1"/>
+    <w:lsdException w:name="Table Columns 1" w:semiHidden="1" w:unhideWhenUsed="1"/>
+    <w:lsdException w:name="Table Columns 2" w:semiHidden="1" w:unhideWhenUsed="1"/>
+    <w:lsdException w:name="Table Columns 3" w:semiHidden="1" w:unhideWhenUsed="1"/>
+    <w:lsdException w:name="Table Columns 4" w:semiHidden="1" w:unhideWhenUsed="1"/>
+    <w:lsdException w:name="Table Columns 5" w:semiHidden="1" w:unhideWhenUsed="1"/>
+    <w:lsdException w:name="Table Grid 1" w:semiHidden="1" w:unhideWhenUsed="1"/>
+    <w:lsdException w:name="Table Grid 2" w:semiHidden="1" w:unhideWhenUsed="1"/>
+    <w:lsdException w:name="Table Grid 3" w:semiHidden="1" w:unhideWhenUsed="1"/>
+    <w:lsdException w:name="Table Grid 4" w:semiHidden="1" w:unhideWhenUsed="1"/>
+    <w:lsdException w:name="Table Grid 5" w:semiHidden="1" w:unhideWhenUsed="1"/>
+    <w:lsdException w:name="Table Grid 6" w:semiHidden="1" w:unhideWhenUsed="1"/>
+    <w:lsdException w:name="Table Grid 7" w:semiHidden="1" w:unhideWhenUsed="1"/>
+    <w:lsdException w:name="Table Grid 8" w:semiHidden="1" w:unhideWhenUsed="1"/>
+    <w:lsdException w:name="Table List 1" w:semiHidden="1" w:unhideWhenUsed="1"/>
+    <w:lsdException w:name="Table List 2" w:semiHidden="1" w:unhideWhenUsed="1"/>
+    <w:lsdException w:name="Table List 3" w:semiHidden="1" w:unhideWhenUsed="1"/>
+    <w:lsdException w:name="Table List 4" w:semiHidden="1" w:unhideWhenUsed="1"/>
+    <w:lsdException w:name="Table List 5" w:semiHidden="1" w:unhideWhenUsed="1"/>
+    <w:lsdException w:name="Table List 6" w:semiHidden="1" w:unhideWhenUsed="1"/>
+    <w:lsdException w:name="Table List 7" w:semiHidden="1" w:unhideWhenUsed="1"/>
+    <w:lsdException w:name="Table List 8" w:semiHidden="1" w:unhideWhenUsed="1"/>
+    <w:lsdException w:name="Table 3D effects 1" w:semiHidden="1" w:unhideWhenUsed="1"/>
+    <w:lsdException w:name="Table 3D effects 2" w:semiHidden="1" w:unhideWhenUsed="1"/>
+    <w:lsdException w:name="Table 3D effects 3" w:semiHidden="1" w:unhideWhenUsed="1"/>
+    <w:lsdException w:name="Table Contemporary" w:semiHidden="1" w:unhideWhenUsed="1"/>
+    <w:lsdException w:name="Table Elegant" w:semiHidden="1" w:unhideWhenUsed="1"/>
+    <w:lsdException w:name="Table Professional" w:semiHidden="1" w:unhideWhenUsed="1"/>
+    <w:lsdException w:name="Table Subtle 1" w:semiHidden="1" w:unhideWhenUsed="1"/>
+    <w:lsdException w:name="Table Subtle 2" w:semiHidden="1" w:unhideWhenUsed="1"/>
+    <w:lsdException w:name="Table Web 1" w:semiHidden="1" w:unhideWhenUsed="1"/>
+    <w:lsdException w:name="Table Web 2" w:semiHidden="1" w:unhideWhenUsed="1"/>
+    <w:lsdException w:name="Table Web 3" w:semiHidden="1" w:unhideWhenUsed="1"/>
+    <w:lsdException w:name="Balloon Text" w:semiHidden="1" w:unhideWhenUsed="1"/>
+    <w:lsdException w:name="Table Grid" w:semiHidden="1" w:uiPriority="59" w:unhideWhenUsed="1"/>
+    <w:lsdException w:name="Table Theme" w:semiHidden="1" w:unhideWhenUsed="1"/>
+    <w:lsdException w:name="Placeholder Text" w:semiHidden="1"/>
+    <w:lsdException w:name="No Spacing" w:uiPriority="1" w:qFormat="1"/>
+    <w:lsdException w:name="Light Shading" w:uiPriority="60"/>
+    <w:lsdException w:name="Light List" w:uiPriority="61"/>
+    <w:lsdException w:name="Light Grid" w:uiPriority="62"/>
+    <w:lsdException w:name="Medium Shading 1" w:uiPriority="63"/>
+    <w:lsdException w:name="Medium Shading 2" w:uiPriority="64"/>
+    <w:lsdException w:name="Medium List 1" w:uiPriority="65"/>
+    <w:lsdException w:name="Medium List 2" w:uiPriority="66"/>
+    <w:lsdException w:name="Medium Grid 1" w:uiPriority="67"/>
+    <w:lsdException w:name="Medium Grid 2" w:uiPriority="68"/>
+    <w:lsdException w:name="Medium Grid 3" w:uiPriority="69"/>
+    <w:lsdException w:name="Dark List" w:uiPriority="70"/>
+    <w:lsdException w:name="Colorful Shading" w:uiPriority="71"/>
+    <w:lsdException w:name="Colorful List" w:uiPriority="72"/>
+    <w:lsdException w:name="Colorful Grid" w:uiPriority="73"/>
+    <w:lsdException w:name="Light Shading Accent 1" w:uiPriority="60"/>
+    <w:lsdException w:name="Light List Accent 1" w:uiPriority="61"/>
+    <w:lsdException w:name="Light Grid Accent 1" w:uiPriority="62"/>
+    <w:lsdException w:name="Medium Shading 1 Accent 1" w:uiPriority="63"/>
+    <w:lsdException w:name="Medium Shading 2 Accent 1" w:uiPriority="64"/>
+    <w:lsdException w:name="Medium List 1 Accent 1" w:uiPriority="65"/>
+    <w:lsdException w:name="Revision" w:semiHidden="1"/>
+    <w:lsdException w:name="List Paragraph" w:uiPriority="34" w:qFormat="1"/>
+    <w:lsdException w:name="Quote" w:uiPriority="29" w:qFormat="1"/>
+    <w:lsdException w:name="Intense Quote" w:uiPriority="30" w:qFormat="1"/>
+    <w:lsdException w:name="Medium List 2 Accent 1" w:uiPriority="66"/>
+    <w:lsdException w:name="Medium Grid 1 Accent 1" w:uiPriority="67"/>
+    <w:lsdException w:name="Medium Grid 2 Accent 1" w:uiPriority="68"/>
+    <w:lsdException w:name="Medium Grid 3 Accent 1" w:uiPriority="69"/>
+    <w:lsdException w:name="Dark List Accent 1" w:uiPriority="70"/>
+    <w:lsdException w:name="Colorful Shading Accent 1" w:uiPriority="71"/>
+    <w:lsdException w:name="Colorful List Accent 1" w:uiPriority="72"/>
+    <w:lsdException w:name="Colorful Grid Accent 1" w:uiPriority="73"/>
+    <w:lsdException w:name="Light Shading Accent 2" w:uiPriority="60"/>
+    <w:lsdException w:name="Light List Accent 2" w:uiPriority="61"/>
+    <w:lsdException w:name="Light Grid Accent 2" w:uiPriority="62"/>
+    <w:lsdException w:name="Medium Shading 1 Accent 2" w:uiPriority="63"/>
+    <w:lsdException w:name="Medium Shading 2 Accent 2" w:uiPriority="64"/>
+    <w:lsdException w:name="Medium List 1 Accent 2" w:uiPriority="65"/>
+    <w:lsdException w:name="Medium List 2 Accent 2" w:uiPriority="66"/>
+    <w:lsdException w:name="Medium Grid 1 Accent 2" w:uiPriority="67"/>
+    <w:lsdException w:name="Medium Grid 2 Accent 2" w:uiPriority="68"/>
+    <w:lsdException w:name="Medium Grid 3 Accent 2" w:uiPriority="69"/>
+    <w:lsdException w:name="Dark List Accent 2" w:uiPriority="70"/>
+    <w:lsdException w:name="Colorful Shading Accent 2" w:uiPriority="71"/>
+    <w:lsdException w:name="Colorful List Accent 2" w:uiPriority="72"/>
+    <w:lsdException w:name="Colorful Grid Accent 2" w:uiPriority="73"/>
+    <w:lsdException w:name="Light Shading Accent 3" w:uiPriority="60"/>
+    <w:lsdException w:name="Light List Accent 3" w:uiPriority="61"/>
+    <w:lsdException w:name="Light Grid Accent 3" w:uiPriority="62"/>
+    <w:lsdException w:name="Medium Shading 1 Accent 3" w:uiPriority="63"/>
+    <w:lsdException w:name="Medium Shading 2 Accent 3" w:uiPriority="64"/>
+    <w:lsdException w:name="Medium List 1 Accent 3" w:uiPriority="65"/>
+    <w:lsdException w:name="Medium List 2 Accent 3" w:uiPriority="66"/>
+    <w:lsdException w:name="Medium Grid 1 Accent 3" w:uiPriority="67"/>
+    <w:lsdException w:name="Medium Grid 2 Accent 3" w:uiPriority="68"/>
+    <w:lsdException w:name="Medium Grid 3 Accent 3" w:uiPriority="69"/>
+    <w:lsdException w:name="Dark List Accent 3" w:uiPriority="70"/>
+    <w:lsdException w:name="Colorful Shading Accent 3" w:uiPriority="71"/>
+    <w:lsdException w:name="Colorful List Accent 3" w:uiPriority="72"/>
+    <w:lsdException w:name="Colorful Grid Accent 3" w:uiPriority="73"/>
+    <w:lsdException w:name="Light Shading Accent 4" w:uiPriority="60"/>
+    <w:lsdException w:name="Light List Accent 4" w:uiPriority="61"/>
+    <w:lsdException w:name="Light Grid Accent 4" w:uiPriority="62"/>
+    <w:lsdException w:name="Medium Shading 1 Accent 4" w:uiPriority="63"/>
+    <w:lsdException w:name="Medium Shading 2 Accent 4" w:uiPriority="64"/>
+    <w:lsdException w:name="Medium List 1 Accent 4" w:uiPriority="65"/>
+    <w:lsdException w:name="Medium List 2 Accent 4" w:uiPriority="66"/>
+    <w:lsdException w:name="Medium Grid 1 Accent 4" w:uiPriority="67"/>
+    <w:lsdException w:name="Medium Grid 2 Accent 4" w:uiPriority="68"/>
+    <w:lsdException w:name="Medium Grid 3 Accent 4" w:uiPriority="69"/>
+    <w:lsdException w:name="Dark List Accent 4" w:uiPriority="70"/>
+    <w:lsdException w:name="Colorful Shading Accent 4" w:uiPriority="71"/>
+    <w:lsdException w:name="Colorful List Accent 4" w:uiPriority="72"/>
+    <w:lsdException w:name="Colorful Grid Accent 4" w:uiPriority="73"/>
+    <w:lsdException w:name="Light Shading Accent 5" w:uiPriority="60"/>
+    <w:lsdException w:name="Light List Accent 5" w:uiPriority="61"/>
+    <w:lsdException w:name="Light Grid Accent 5" w:uiPriority="62"/>
+    <w:lsdException w:name="Medium Shading 1 Accent 5" w:uiPriority="63"/>
+    <w:lsdException w:name="Medium Shading 2 Accent 5" w:uiPriority="64"/>
+    <w:lsdException w:name="Medium List 1 Accent 5" w:uiPriority="65"/>
+    <w:lsdException w:name="Medium List 2 Accent 5" w:uiPriority="66"/>
+    <w:lsdException w:name="Medium Grid 1 Accent 5" w:uiPriority="67"/>
+    <w:lsdException w:name="Medium Grid 2 Accent 5" w:uiPriority="68"/>
+    <w:lsdException w:name="Medium Grid 3 Accent 5" w:uiPriority="69"/>
+    <w:lsdException w:name="Dark List Accent 5" w:uiPriority="70"/>
+    <w:lsdException w:name="Colorful Shading Accent 5" w:uiPriority="71"/>
+    <w:lsdException w:name="Colorful List Accent 5" w:uiPriority="72"/>
+    <w:lsdException w:name="Colorful Grid Accent 5" w:uiPriority="73"/>
+    <w:lsdException w:name="Light Shading Accent 6" w:uiPriority="60"/>
+    <w:lsdException w:name="Light List Accent 6" w:uiPriority="61"/>
+    <w:lsdException w:name="Light Grid Accent 6" w:uiPriority="62"/>
+    <w:lsdException w:name="Medium Shading 1 Accent 6" w:uiPriority="63"/>
+    <w:lsdException w:name="Medium Shading 2 Accent 6" w:uiPriority="64"/>
+    <w:lsdException w:name="Medium List 1 Accent 6" w:uiPriority="65"/>
+    <w:lsdException w:name="Medium List 2 Accent 6" w:uiPriority="66"/>
+    <w:lsdException w:name="Medium Grid 1 Accent 6" w:uiPriority="67"/>
+    <w:lsdException w:name="Medium Grid 2 Accent 6" w:uiPriority="68"/>
+    <w:lsdException w:name="Medium Grid 3 Accent 6" w:uiPriority="69"/>
+    <w:lsdException w:name="Dark List Accent 6" w:uiPriority="70"/>
+    <w:lsdException w:name="Colorful Shading Accent 6" w:uiPriority="71"/>
+    <w:lsdException w:name="Colorful List Accent 6" w:uiPriority="72"/>
+    <w:lsdException w:name="Colorful Grid Accent 6" w:uiPriority="73"/>
+    <w:lsdException w:name="Subtle Emphasis" w:uiPriority="19" w:qFormat="1"/>
+    <w:lsdException w:name="Intense Emphasis" w:uiPriority="21" w:qFormat="1"/>
+    <w:lsdException w:name="Subtle Reference" w:uiPriority="31" w:qFormat="1"/>
+    <w:lsdException w:name="Intense Reference" w:uiPriority="32" w:qFormat="1"/>
+    <w:lsdException w:name="Book Title" w:uiPriority="33" w:qFormat="1"/>
+    <w:lsdException w:name="Bibliography" w:semiHidden="1" w:uiPriority="37" w:unhideWhenUsed="1"/>
+    <w:lsdException w:name="TOC Heading" w:semiHidden="1" w:uiPriority="39" w:unhideWhenUsed="1" w:qFormat="1"/>
+    <w:lsdException w:name="Plain Table 1" w:uiPriority="41"/>
+    <w:lsdException w:name="Plain Table 2" w:uiPriority="42"/>
+    <w:lsdException w:name="Plain Table 3" w:uiPriority="43"/>
+    <w:lsdException w:name="Plain Table 4" w:uiPriority="44"/>
+    <w:lsdException w:name="Plain Table 5" w:uiPriority="45"/>
+    <w:lsdException w:name="Grid Table Light" w:uiPriority="40"/>
+    <w:lsdException w:name="Grid Table 1 Light" w:uiPriority="46"/>
+    <w:lsdException w:name="Grid Table 2" w:uiPriority="47"/>
+    <w:lsdException w:name="Grid Table 3" w:uiPriority="48"/>
+    <w:lsdException w:name="Grid Table 4" w:uiPriority="49"/>
+    <w:lsdException w:name="Grid Table 5 Dark" w:uiPriority="50"/>
+    <w:lsdException w:name="Grid Table 6 Colorful" w:uiPriority="51"/>
+    <w:lsdException w:name="Grid Table 7 Colorful" w:uiPriority="52"/>
+    <w:lsdException w:name="Grid Table 1 Light Accent 1" w:uiPriority="46"/>
+    <w:lsdException w:name="Grid Table 2 Accent 1" w:uiPriority="47"/>
+    <w:lsdException w:name="Grid Table 3 Accent 1" w:uiPriority="48"/>
+    <w:lsdException w:name="Grid Table 4 Accent 1" w:uiPriority="49"/>
+    <w:lsdException w:name="Grid Table 5 Dark Accent 1" w:uiPriority="50"/>
+    <w:lsdException w:name="Grid Table 6 Colorful Accent 1" w:uiPriority="51"/>
+    <w:lsdException w:name="Grid Table 7 Colorful Accent 1" w:uiPriority="52"/>
+    <w:lsdException w:name="Grid Table 1 Light Accent 2" w:uiPriority="46"/>
+    <w:lsdException w:name="Grid Table 2 Accent 2" w:uiPriority="47"/>
+    <w:lsdException w:name="Grid Table 3 Accent 2" w:uiPriority="48"/>
+    <w:lsdException w:name="Grid Table 4 Accent 2" w:uiPriority="49"/>
+    <w:lsdException w:name="Grid Table 5 Dark Accent 2" w:uiPriority="50"/>
+    <w:lsdException w:name="Grid Table 6 Colorful Accent 2" w:uiPriority="51"/>
+    <w:lsdException w:name="Grid Table 7 Colorful Accent 2" w:uiPriority="52"/>
+    <w:lsdException w:name="Grid Table 1 Light Accent 3" w:uiPriority="46"/>
+    <w:lsdException w:name="Grid Table 2 Accent 3" w:uiPriority="47"/>
+    <w:lsdException w:name="Grid Table 3 Accent 3" w:uiPriority="48"/>
+    <w:lsdException w:name="Grid Table 4 Accent 3" w:uiPriority="49"/>
+    <w:lsdException w:name="Grid Table 5 Dark Accent 3" w:uiPriority="50"/>
+    <w:lsdException w:name="Grid Table 6 Colorful Accent 3" w:uiPriority="51"/>
+    <w:lsdException w:name="Grid Table 7 Colorful Accent 3" w:uiPriority="52"/>
+    <w:lsdException w:name="Grid Table 1 Light Accent 4" w:uiPriority="46"/>
+    <w:lsdException w:name="Grid Table 2 Accent 4" w:uiPriority="47"/>
+    <w:lsdException w:name="Grid Table 3 Accent 4" w:uiPriority="48"/>
+    <w:lsdException w:name="Grid Table 4 Accent 4" w:uiPriority="49"/>
+    <w:lsdException w:name="Grid Table 5 Dark Accent 4" w:uiPriority="50"/>
+    <w:lsdException w:name="Grid Table 6 Colorful Accent 4" w:uiPriority="51"/>
+    <w:lsdException w:name="Grid Table 7 Colorful Accent 4" w:uiPriority="52"/>
+    <w:lsdException w:name="Grid Table 1 Light Accent 5" w:uiPriority="46"/>
+    <w:lsdException w:name="Grid Table 2 Accent 5" w:uiPriority="47"/>
+    <w:lsdException w:name="Grid Table 3 Accent 5" w:uiPriority="48"/>
+    <w:lsdException w:name="Grid Table 4 Accent 5" w:uiPriority="49"/>
+    <w:lsdException w:name="Grid Table 5 Dark Accent 5" w:uiPriority="50"/>
+    <w:lsdException w:name="Grid Table 6 Colorful Accent 5" w:uiPriority="51"/>
+    <w:lsdException w:name="Grid Table 7 Colorful Accent 5" w:uiPriority="52"/>
+    <w:lsdException w:name="Grid Table 1 Light Accent 6" w:uiPriority="46"/>
+    <w:lsdException w:name="Grid Table 2 Accent 6" w:uiPriority="47"/>
+    <w:lsdException w:name="Grid Table 3 Accent 6" w:uiPriority="48"/>
+    <w:lsdException w:name="Grid Table 4 Accent 6" w:uiPriority="49"/>
+    <w:lsdException w:name="Grid Table 5 Dark Accent 6" w:uiPriority="50"/>
+    <w:lsdException w:name="Grid Table 6 Colorful Accent 6" w:uiPriority="51"/>
+    <w:lsdException w:name="Grid Table 7 Colorful Accent 6" w:uiPriority="52"/>
+    <w:lsdException w:name="List Table 1 Light" w:uiPriority="46"/>
+    <w:lsdException w:name="List Table 2" w:uiPriority="47"/>
+    <w:lsdException w:name="List Table 3" w:uiPriority="48"/>
+    <w:lsdException w:name="List Table 4" w:uiPriority="49"/>
+    <w:lsdException w:name="List Table 5 Dark" w:uiPriority="50"/>
+    <w:lsdException w:name="List Table 6 Colorful" w:uiPriority="51"/>
+    <w:lsdException w:name="List Table 7 Colorful" w:uiPriority="52"/>
+    <w:lsdException w:name="List Table 1 Light Accent 1" w:uiPriority="46"/>
+    <w:lsdException w:name="List Table 2 Accent 1" w:uiPriority="47"/>
+    <w:lsdException w:name="List Table 3 Accent 1" w:uiPriority="48"/>
+    <w:lsdException w:name="List Table 4 Accent 1" w:uiPriority="49"/>
+    <w:lsdException w:name="List Table 5 Dark Accent 1" w:uiPriority="50"/>
+    <w:lsdException w:name="List Table 6 Colorful Accent 1" w:uiPriority="51"/>
+    <w:lsdException w:name="List Table 7 Colorful Accent 1" w:uiPriority="52"/>
+    <w:lsdException w:name="List Table 1 Light Accent 2" w:uiPriority="46"/>
+    <w:lsdException w:name="List Table 2 Accent 2" w:uiPriority="47"/>
+    <w:lsdException w:name="List Table 3 Accent 2" w:uiPriority="48"/>
+    <w:lsdException w:name="List Table 4 Accent 2" w:uiPriority="49"/>
+    <w:lsdException w:name="List Table 5 Dark Accent 2" w:uiPriority="50"/>
+    <w:lsdException w:name="List Table 6 Colorful Accent 2" w:uiPriority="51"/>
+    <w:lsdException w:name="List Table 7 Colorful Accent 2" w:uiPriority="52"/>
+    <w:lsdException w:name="List Table 1 Light Accent 3" w:uiPriority="46"/>
+    <w:lsdException w:name="List Table 2 Accent 3" w:uiPriority="47"/>
+    <w:lsdException w:name="List Table 3 Accent 3" w:uiPriority="48"/>
+    <w:lsdException w:name="List Table 4 Accent 3" w:uiPriority="49"/>
+    <w:lsdException w:name="List Table 5 Dark Accent 3" w:uiPriority="50"/>
+    <w:lsdException w:name="List Table 6 Colorful Accent 3" w:uiPriority="51"/>
+    <w:lsdException w:name="List Table 7 Colorful Accent 3" w:uiPriority="52"/>
+    <w:lsdException w:name="List Table 1 Light Accent 4" w:uiPriority="46"/>
+    <w:lsdException w:name="List Table 2 Accent 4" w:uiPriority="47"/>
+    <w:lsdException w:name="List Table 3 Accent 4" w:uiPriority="48"/>
+    <w:lsdException w:name="List Table 4 Accent 4" w:uiPriority="49"/>
+    <w:lsdException w:name="List Table 5 Dark Accent 4" w:uiPriority="50"/>
+    <w:lsdException w:name="List Table 6 Colorful Accent 4" w:uiPriority="51"/>
+    <w:lsdException w:name="List Table 7 Colorful Accent 4" w:uiPriority="52"/>
+    <w:lsdException w:name="List Table 1 Light Accent 5" w:uiPriority="46"/>
+    <w:lsdException w:name="List Table 2 Accent 5" w:uiPriority="47"/>
+    <w:lsdException w:name="List Table 3 Accent 5" w:uiPriority="48"/>
+    <w:lsdException w:name="List Table 4 Accent 5" w:uiPriority="49"/>
+    <w:lsdException w:name="List Table 5 Dark Accent 5" w:uiPriority="50"/>
+    <w:lsdException w:name="List Table 6 Colorful Accent 5" w:uiPriority="51"/>
+    <w:lsdException w:name="List Table 7 Colorful Accent 5" w:uiPriority="52"/>
+    <w:lsdException w:name="List Table 1 Light Accent 6" w:uiPriority="46"/>
+    <w:lsdException w:name="List Table 2 Accent 6" w:uiPriority="47"/>
+    <w:lsdException w:name="List Table 3 Accent 6" w:uiPriority="48"/>
+    <w:lsdException w:name="List Table 4 Accent 6" w:uiPriority="49"/>
+    <w:lsdException w:name="List Table 5 Dark Accent 6" w:uiPriority="50"/>
+    <w:lsdException w:name="List Table 6 Colorful Accent 6" w:uiPriority="51"/>
+    <w:lsdException w:name="List Table 7 Colorful Accent 6" w:uiPriority="52"/>
+    <w:lsdException w:name="Mention" w:semiHidden="1" w:unhideWhenUsed="1"/>
+    <w:lsdException w:name="Smart Hyperlink" w:semiHidden="1" w:unhideWhenUsed="1"/>
+    <w:lsdException w:name="Hashtag" w:semiHidden="1" w:unhideWhenUsed="1"/>
+    <w:lsdException w:name="Unresolved Mention" w:semiHidden="1" w:unhideWhenUsed="1"/>
   </w:latentStyles>
   <w:style w:type="paragraph" w:default="1" w:styleId="Normal">
     <w:name w:val="Normal"/>
@@ -2111,7 +2245,6 @@
     <w:uiPriority w:val="59"/>
     <w:rsid w:val="00BE55EB"/>
     <w:tblPr>
-      <w:tblInd w:w="0" w:type="dxa"/>
       <w:tblBorders>
         <w:top w:val="single" w:sz="4" w:space="0" w:color="auto"/>
         <w:left w:val="single" w:sz="4" w:space="0" w:color="auto"/>
@@ -2120,263 +2253,6 @@
         <w:insideH w:val="single" w:sz="4" w:space="0" w:color="auto"/>
         <w:insideV w:val="single" w:sz="4" w:space="0" w:color="auto"/>
       </w:tblBorders>
-      <w:tblCellMar>
-        <w:top w:w="0" w:type="dxa"/>
-        <w:left w:w="108" w:type="dxa"/>
-        <w:bottom w:w="0" w:type="dxa"/>
-        <w:right w:w="108" w:type="dxa"/>
-      </w:tblCellMar>
-    </w:tblPr>
-  </w:style>
-</w:styles>
-</file>
-
-<file path=word/stylesWithEffects.xml><?xml version="1.0" encoding="utf-8"?>
-<w:styles xmlns:wpc="http://schemas.microsoft.com/office/word/2010/wordprocessingCanvas" xmlns:mc="http://schemas.openxmlformats.org/markup-compatibility/2006" xmlns:o="urn:schemas-microsoft-com:office:office" xmlns:r="http://schemas.openxmlformats.org/officeDocument/2006/relationships" xmlns:m="http://schemas.openxmlformats.org/officeDocument/2006/math" xmlns:v="urn:schemas-microsoft-com:vml" xmlns:wp14="http://schemas.microsoft.com/office/word/2010/wordprocessingDrawing" xmlns:wp="http://schemas.openxmlformats.org/drawingml/2006/wordprocessingDrawing" xmlns:w10="urn:schemas-microsoft-com:office:word" xmlns:w="http://schemas.openxmlformats.org/wordprocessingml/2006/main" xmlns:w14="http://schemas.microsoft.com/office/word/2010/wordml" xmlns:wpg="http://schemas.microsoft.com/office/word/2010/wordprocessingGroup" xmlns:wpi="http://schemas.microsoft.com/office/word/2010/wordprocessingInk" xmlns:wne="http://schemas.microsoft.com/office/word/2006/wordml" xmlns:wps="http://schemas.microsoft.com/office/word/2010/wordprocessingShape" mc:Ignorable="w14 wp14">
-  <w:docDefaults>
-    <w:rPrDefault>
-      <w:rPr>
-        <w:rFonts w:asciiTheme="minorHAnsi" w:eastAsiaTheme="minorHAnsi" w:hAnsiTheme="minorHAnsi" w:cstheme="minorBidi"/>
-        <w:sz w:val="22"/>
-        <w:szCs w:val="22"/>
-        <w:lang w:val="en-US" w:eastAsia="en-US" w:bidi="ar-SA"/>
-      </w:rPr>
-    </w:rPrDefault>
-    <w:pPrDefault/>
-  </w:docDefaults>
-  <w:latentStyles w:defLockedState="0" w:defUIPriority="99" w:defSemiHidden="1" w:defUnhideWhenUsed="1" w:defQFormat="0" w:count="267">
-    <w:lsdException w:name="Normal" w:semiHidden="0" w:uiPriority="0" w:unhideWhenUsed="0" w:qFormat="1"/>
-    <w:lsdException w:name="heading 1" w:semiHidden="0" w:uiPriority="9" w:unhideWhenUsed="0" w:qFormat="1"/>
-    <w:lsdException w:name="heading 2" w:uiPriority="9" w:qFormat="1"/>
-    <w:lsdException w:name="heading 3" w:uiPriority="9" w:qFormat="1"/>
-    <w:lsdException w:name="heading 4" w:uiPriority="9" w:qFormat="1"/>
-    <w:lsdException w:name="heading 5" w:uiPriority="9" w:qFormat="1"/>
-    <w:lsdException w:name="heading 6" w:uiPriority="9" w:qFormat="1"/>
-    <w:lsdException w:name="heading 7" w:uiPriority="9" w:qFormat="1"/>
-    <w:lsdException w:name="heading 8" w:uiPriority="9" w:qFormat="1"/>
-    <w:lsdException w:name="heading 9" w:uiPriority="9" w:qFormat="1"/>
-    <w:lsdException w:name="toc 1" w:uiPriority="39"/>
-    <w:lsdException w:name="toc 2" w:uiPriority="39"/>
-    <w:lsdException w:name="toc 3" w:uiPriority="39"/>
-    <w:lsdException w:name="toc 4" w:uiPriority="39"/>
-    <w:lsdException w:name="toc 5" w:uiPriority="39"/>
-    <w:lsdException w:name="toc 6" w:uiPriority="39"/>
-    <w:lsdException w:name="toc 7" w:uiPriority="39"/>
-    <w:lsdException w:name="toc 8" w:uiPriority="39"/>
-    <w:lsdException w:name="toc 9" w:uiPriority="39"/>
-    <w:lsdException w:name="caption" w:uiPriority="35" w:qFormat="1"/>
-    <w:lsdException w:name="Title" w:semiHidden="0" w:uiPriority="10" w:unhideWhenUsed="0" w:qFormat="1"/>
-    <w:lsdException w:name="Default Paragraph Font" w:uiPriority="1"/>
-    <w:lsdException w:name="Subtitle" w:semiHidden="0" w:uiPriority="11" w:unhideWhenUsed="0" w:qFormat="1"/>
-    <w:lsdException w:name="Strong" w:semiHidden="0" w:uiPriority="22" w:unhideWhenUsed="0" w:qFormat="1"/>
-    <w:lsdException w:name="Emphasis" w:semiHidden="0" w:uiPriority="20" w:unhideWhenUsed="0" w:qFormat="1"/>
-    <w:lsdException w:name="Table Grid" w:semiHidden="0" w:uiPriority="59" w:unhideWhenUsed="0"/>
-    <w:lsdException w:name="Placeholder Text" w:unhideWhenUsed="0"/>
-    <w:lsdException w:name="No Spacing" w:semiHidden="0" w:uiPriority="1" w:unhideWhenUsed="0" w:qFormat="1"/>
-    <w:lsdException w:name="Light Shading" w:semiHidden="0" w:uiPriority="60" w:unhideWhenUsed="0"/>
-    <w:lsdException w:name="Light List" w:semiHidden="0" w:uiPriority="61" w:unhideWhenUsed="0"/>
-    <w:lsdException w:name="Light Grid" w:semiHidden="0" w:uiPriority="62" w:unhideWhenUsed="0"/>
-    <w:lsdException w:name="Medium Shading 1" w:semiHidden="0" w:uiPriority="63" w:unhideWhenUsed="0"/>
-    <w:lsdException w:name="Medium Shading 2" w:semiHidden="0" w:uiPriority="64" w:unhideWhenUsed="0"/>
-    <w:lsdException w:name="Medium List 1" w:semiHidden="0" w:uiPriority="65" w:unhideWhenUsed="0"/>
-    <w:lsdException w:name="Medium List 2" w:semiHidden="0" w:uiPriority="66" w:unhideWhenUsed="0"/>
-    <w:lsdException w:name="Medium Grid 1" w:semiHidden="0" w:uiPriority="67" w:unhideWhenUsed="0"/>
-    <w:lsdException w:name="Medium Grid 2" w:semiHidden="0" w:uiPriority="68" w:unhideWhenUsed="0"/>
-    <w:lsdException w:name="Medium Grid 3" w:semiHidden="0" w:uiPriority="69" w:unhideWhenUsed="0"/>
-    <w:lsdException w:name="Dark List" w:semiHidden="0" w:uiPriority="70" w:unhideWhenUsed="0"/>
-    <w:lsdException w:name="Colorful Shading" w:semiHidden="0" w:uiPriority="71" w:unhideWhenUsed="0"/>
-    <w:lsdException w:name="Colorful List" w:semiHidden="0" w:uiPriority="72" w:unhideWhenUsed="0"/>
-    <w:lsdException w:name="Colorful Grid" w:semiHidden="0" w:uiPriority="73" w:unhideWhenUsed="0"/>
-    <w:lsdException w:name="Light Shading Accent 1" w:semiHidden="0" w:uiPriority="60" w:unhideWhenUsed="0"/>
-    <w:lsdException w:name="Light List Accent 1" w:semiHidden="0" w:uiPriority="61" w:unhideWhenUsed="0"/>
-    <w:lsdException w:name="Light Grid Accent 1" w:semiHidden="0" w:uiPriority="62" w:unhideWhenUsed="0"/>
-    <w:lsdException w:name="Medium Shading 1 Accent 1" w:semiHidden="0" w:uiPriority="63" w:unhideWhenUsed="0"/>
-    <w:lsdException w:name="Medium Shading 2 Accent 1" w:semiHidden="0" w:uiPriority="64" w:unhideWhenUsed="0"/>
-    <w:lsdException w:name="Medium List 1 Accent 1" w:semiHidden="0" w:uiPriority="65" w:unhideWhenUsed="0"/>
-    <w:lsdException w:name="Revision" w:unhideWhenUsed="0"/>
-    <w:lsdException w:name="List Paragraph" w:semiHidden="0" w:uiPriority="34" w:unhideWhenUsed="0" w:qFormat="1"/>
-    <w:lsdException w:name="Quote" w:semiHidden="0" w:uiPriority="29" w:unhideWhenUsed="0" w:qFormat="1"/>
-    <w:lsdException w:name="Intense Quote" w:semiHidden="0" w:uiPriority="30" w:unhideWhenUsed="0" w:qFormat="1"/>
-    <w:lsdException w:name="Medium List 2 Accent 1" w:semiHidden="0" w:uiPriority="66" w:unhideWhenUsed="0"/>
-    <w:lsdException w:name="Medium Grid 1 Accent 1" w:semiHidden="0" w:uiPriority="67" w:unhideWhenUsed="0"/>
-    <w:lsdException w:name="Medium Grid 2 Accent 1" w:semiHidden="0" w:uiPriority="68" w:unhideWhenUsed="0"/>
-    <w:lsdException w:name="Medium Grid 3 Accent 1" w:semiHidden="0" w:uiPriority="69" w:unhideWhenUsed="0"/>
-    <w:lsdException w:name="Dark List Accent 1" w:semiHidden="0" w:uiPriority="70" w:unhideWhenUsed="0"/>
-    <w:lsdException w:name="Colorful Shading Accent 1" w:semiHidden="0" w:uiPriority="71" w:unhideWhenUsed="0"/>
-    <w:lsdException w:name="Colorful List Accent 1" w:semiHidden="0" w:uiPriority="72" w:unhideWhenUsed="0"/>
-    <w:lsdException w:name="Colorful Grid Accent 1" w:semiHidden="0" w:uiPriority="73" w:unhideWhenUsed="0"/>
-    <w:lsdException w:name="Light Shading Accent 2" w:semiHidden="0" w:uiPriority="60" w:unhideWhenUsed="0"/>
-    <w:lsdException w:name="Light List Accent 2" w:semiHidden="0" w:uiPriority="61" w:unhideWhenUsed="0"/>
-    <w:lsdException w:name="Light Grid Accent 2" w:semiHidden="0" w:uiPriority="62" w:unhideWhenUsed="0"/>
-    <w:lsdException w:name="Medium Shading 1 Accent 2" w:semiHidden="0" w:uiPriority="63" w:unhideWhenUsed="0"/>
-    <w:lsdException w:name="Medium Shading 2 Accent 2" w:semiHidden="0" w:uiPriority="64" w:unhideWhenUsed="0"/>
-    <w:lsdException w:name="Medium List 1 Accent 2" w:semiHidden="0" w:uiPriority="65" w:unhideWhenUsed="0"/>
-    <w:lsdException w:name="Medium List 2 Accent 2" w:semiHidden="0" w:uiPriority="66" w:unhideWhenUsed="0"/>
-    <w:lsdException w:name="Medium Grid 1 Accent 2" w:semiHidden="0" w:uiPriority="67" w:unhideWhenUsed="0"/>
-    <w:lsdException w:name="Medium Grid 2 Accent 2" w:semiHidden="0" w:uiPriority="68" w:unhideWhenUsed="0"/>
-    <w:lsdException w:name="Medium Grid 3 Accent 2" w:semiHidden="0" w:uiPriority="69" w:unhideWhenUsed="0"/>
-    <w:lsdException w:name="Dark List Accent 2" w:semiHidden="0" w:uiPriority="70" w:unhideWhenUsed="0"/>
-    <w:lsdException w:name="Colorful Shading Accent 2" w:semiHidden="0" w:uiPriority="71" w:unhideWhenUsed="0"/>
-    <w:lsdException w:name="Colorful List Accent 2" w:semiHidden="0" w:uiPriority="72" w:unhideWhenUsed="0"/>
-    <w:lsdException w:name="Colorful Grid Accent 2" w:semiHidden="0" w:uiPriority="73" w:unhideWhenUsed="0"/>
-    <w:lsdException w:name="Light Shading Accent 3" w:semiHidden="0" w:uiPriority="60" w:unhideWhenUsed="0"/>
-    <w:lsdException w:name="Light List Accent 3" w:semiHidden="0" w:uiPriority="61" w:unhideWhenUsed="0"/>
-    <w:lsdException w:name="Light Grid Accent 3" w:semiHidden="0" w:uiPriority="62" w:unhideWhenUsed="0"/>
-    <w:lsdException w:name="Medium Shading 1 Accent 3" w:semiHidden="0" w:uiPriority="63" w:unhideWhenUsed="0"/>
-    <w:lsdException w:name="Medium Shading 2 Accent 3" w:semiHidden="0" w:uiPriority="64" w:unhideWhenUsed="0"/>
-    <w:lsdException w:name="Medium List 1 Accent 3" w:semiHidden="0" w:uiPriority="65" w:unhideWhenUsed="0"/>
-    <w:lsdException w:name="Medium List 2 Accent 3" w:semiHidden="0" w:uiPriority="66" w:unhideWhenUsed="0"/>
-    <w:lsdException w:name="Medium Grid 1 Accent 3" w:semiHidden="0" w:uiPriority="67" w:unhideWhenUsed="0"/>
-    <w:lsdException w:name="Medium Grid 2 Accent 3" w:semiHidden="0" w:uiPriority="68" w:unhideWhenUsed="0"/>
-    <w:lsdException w:name="Medium Grid 3 Accent 3" w:semiHidden="0" w:uiPriority="69" w:unhideWhenUsed="0"/>
-    <w:lsdException w:name="Dark List Accent 3" w:semiHidden="0" w:uiPriority="70" w:unhideWhenUsed="0"/>
-    <w:lsdException w:name="Colorful Shading Accent 3" w:semiHidden="0" w:uiPriority="71" w:unhideWhenUsed="0"/>
-    <w:lsdException w:name="Colorful List Accent 3" w:semiHidden="0" w:uiPriority="72" w:unhideWhenUsed="0"/>
-    <w:lsdException w:name="Colorful Grid Accent 3" w:semiHidden="0" w:uiPriority="73" w:unhideWhenUsed="0"/>
-    <w:lsdException w:name="Light Shading Accent 4" w:semiHidden="0" w:uiPriority="60" w:unhideWhenUsed="0"/>
-    <w:lsdException w:name="Light List Accent 4" w:semiHidden="0" w:uiPriority="61" w:unhideWhenUsed="0"/>
-    <w:lsdException w:name="Light Grid Accent 4" w:semiHidden="0" w:uiPriority="62" w:unhideWhenUsed="0"/>
-    <w:lsdException w:name="Medium Shading 1 Accent 4" w:semiHidden="0" w:uiPriority="63" w:unhideWhenUsed="0"/>
-    <w:lsdException w:name="Medium Shading 2 Accent 4" w:semiHidden="0" w:uiPriority="64" w:unhideWhenUsed="0"/>
-    <w:lsdException w:name="Medium List 1 Accent 4" w:semiHidden="0" w:uiPriority="65" w:unhideWhenUsed="0"/>
-    <w:lsdException w:name="Medium List 2 Accent 4" w:semiHidden="0" w:uiPriority="66" w:unhideWhenUsed="0"/>
-    <w:lsdException w:name="Medium Grid 1 Accent 4" w:semiHidden="0" w:uiPriority="67" w:unhideWhenUsed="0"/>
-    <w:lsdException w:name="Medium Grid 2 Accent 4" w:semiHidden="0" w:uiPriority="68" w:unhideWhenUsed="0"/>
-    <w:lsdException w:name="Medium Grid 3 Accent 4" w:semiHidden="0" w:uiPriority="69" w:unhideWhenUsed="0"/>
-    <w:lsdException w:name="Dark List Accent 4" w:semiHidden="0" w:uiPriority="70" w:unhideWhenUsed="0"/>
-    <w:lsdException w:name="Colorful Shading Accent 4" w:semiHidden="0" w:uiPriority="71" w:unhideWhenUsed="0"/>
-    <w:lsdException w:name="Colorful List Accent 4" w:semiHidden="0" w:uiPriority="72" w:unhideWhenUsed="0"/>
-    <w:lsdException w:name="Colorful Grid Accent 4" w:semiHidden="0" w:uiPriority="73" w:unhideWhenUsed="0"/>
-    <w:lsdException w:name="Light Shading Accent 5" w:semiHidden="0" w:uiPriority="60" w:unhideWhenUsed="0"/>
-    <w:lsdException w:name="Light List Accent 5" w:semiHidden="0" w:uiPriority="61" w:unhideWhenUsed="0"/>
-    <w:lsdException w:name="Light Grid Accent 5" w:semiHidden="0" w:uiPriority="62" w:unhideWhenUsed="0"/>
-    <w:lsdException w:name="Medium Shading 1 Accent 5" w:semiHidden="0" w:uiPriority="63" w:unhideWhenUsed="0"/>
-    <w:lsdException w:name="Medium Shading 2 Accent 5" w:semiHidden="0" w:uiPriority="64" w:unhideWhenUsed="0"/>
-    <w:lsdException w:name="Medium List 1 Accent 5" w:semiHidden="0" w:uiPriority="65" w:unhideWhenUsed="0"/>
-    <w:lsdException w:name="Medium List 2 Accent 5" w:semiHidden="0" w:uiPriority="66" w:unhideWhenUsed="0"/>
-    <w:lsdException w:name="Medium Grid 1 Accent 5" w:semiHidden="0" w:uiPriority="67" w:unhideWhenUsed="0"/>
-    <w:lsdException w:name="Medium Grid 2 Accent 5" w:semiHidden="0" w:uiPriority="68" w:unhideWhenUsed="0"/>
-    <w:lsdException w:name="Medium Grid 3 Accent 5" w:semiHidden="0" w:uiPriority="69" w:unhideWhenUsed="0"/>
-    <w:lsdException w:name="Dark List Accent 5" w:semiHidden="0" w:uiPriority="70" w:unhideWhenUsed="0"/>
-    <w:lsdException w:name="Colorful Shading Accent 5" w:semiHidden="0" w:uiPriority="71" w:unhideWhenUsed="0"/>
-    <w:lsdException w:name="Colorful List Accent 5" w:semiHidden="0" w:uiPriority="72" w:unhideWhenUsed="0"/>
-    <w:lsdException w:name="Colorful Grid Accent 5" w:semiHidden="0" w:uiPriority="73" w:unhideWhenUsed="0"/>
-    <w:lsdException w:name="Light Shading Accent 6" w:semiHidden="0" w:uiPriority="60" w:unhideWhenUsed="0"/>
-    <w:lsdException w:name="Light List Accent 6" w:semiHidden="0" w:uiPriority="61" w:unhideWhenUsed="0"/>
-    <w:lsdException w:name="Light Grid Accent 6" w:semiHidden="0" w:uiPriority="62" w:unhideWhenUsed="0"/>
-    <w:lsdException w:name="Medium Shading 1 Accent 6" w:semiHidden="0" w:uiPriority="63" w:unhideWhenUsed="0"/>
-    <w:lsdException w:name="Medium Shading 2 Accent 6" w:semiHidden="0" w:uiPriority="64" w:unhideWhenUsed="0"/>
-    <w:lsdException w:name="Medium List 1 Accent 6" w:semiHidden="0" w:uiPriority="65" w:unhideWhenUsed="0"/>
-    <w:lsdException w:name="Medium List 2 Accent 6" w:semiHidden="0" w:uiPriority="66" w:unhideWhenUsed="0"/>
-    <w:lsdException w:name="Medium Grid 1 Accent 6" w:semiHidden="0" w:uiPriority="67" w:unhideWhenUsed="0"/>
-    <w:lsdException w:name="Medium Grid 2 Accent 6" w:semiHidden="0" w:uiPriority="68" w:unhideWhenUsed="0"/>
-    <w:lsdException w:name="Medium Grid 3 Accent 6" w:semiHidden="0" w:uiPriority="69" w:unhideWhenUsed="0"/>
-    <w:lsdException w:name="Dark List Accent 6" w:semiHidden="0" w:uiPriority="70" w:unhideWhenUsed="0"/>
-    <w:lsdException w:name="Colorful Shading Accent 6" w:semiHidden="0" w:uiPriority="71" w:unhideWhenUsed="0"/>
-    <w:lsdException w:name="Colorful List Accent 6" w:semiHidden="0" w:uiPriority="72" w:unhideWhenUsed="0"/>
-    <w:lsdException w:name="Colorful Grid Accent 6" w:semiHidden="0" w:uiPriority="73" w:unhideWhenUsed="0"/>
-    <w:lsdException w:name="Subtle Emphasis" w:semiHidden="0" w:uiPriority="19" w:unhideWhenUsed="0" w:qFormat="1"/>
-    <w:lsdException w:name="Intense Emphasis" w:semiHidden="0" w:uiPriority="21" w:unhideWhenUsed="0" w:qFormat="1"/>
-    <w:lsdException w:name="Subtle Reference" w:semiHidden="0" w:uiPriority="31" w:unhideWhenUsed="0" w:qFormat="1"/>
-    <w:lsdException w:name="Intense Reference" w:semiHidden="0" w:uiPriority="32" w:unhideWhenUsed="0" w:qFormat="1"/>
-    <w:lsdException w:name="Book Title" w:semiHidden="0" w:uiPriority="33" w:unhideWhenUsed="0" w:qFormat="1"/>
-    <w:lsdException w:name="Bibliography" w:uiPriority="37"/>
-    <w:lsdException w:name="TOC Heading" w:uiPriority="39" w:qFormat="1"/>
-  </w:latentStyles>
-  <w:style w:type="paragraph" w:default="1" w:styleId="Normal">
-    <w:name w:val="Normal"/>
-    <w:qFormat/>
-  </w:style>
-  <w:style w:type="character" w:default="1" w:styleId="DefaultParagraphFont">
-    <w:name w:val="Default Paragraph Font"/>
-    <w:uiPriority w:val="1"/>
-    <w:semiHidden/>
-    <w:unhideWhenUsed/>
-  </w:style>
-  <w:style w:type="table" w:default="1" w:styleId="TableNormal">
-    <w:name w:val="Normal Table"/>
-    <w:uiPriority w:val="99"/>
-    <w:semiHidden/>
-    <w:unhideWhenUsed/>
-    <w:tblPr>
-      <w:tblInd w:w="0" w:type="dxa"/>
-      <w:tblCellMar>
-        <w:top w:w="0" w:type="dxa"/>
-        <w:left w:w="108" w:type="dxa"/>
-        <w:bottom w:w="0" w:type="dxa"/>
-        <w:right w:w="108" w:type="dxa"/>
-      </w:tblCellMar>
-    </w:tblPr>
-  </w:style>
-  <w:style w:type="numbering" w:default="1" w:styleId="NoList">
-    <w:name w:val="No List"/>
-    <w:uiPriority w:val="99"/>
-    <w:semiHidden/>
-    <w:unhideWhenUsed/>
-  </w:style>
-  <w:style w:type="paragraph" w:styleId="Header">
-    <w:name w:val="header"/>
-    <w:basedOn w:val="Normal"/>
-    <w:link w:val="HeaderChar"/>
-    <w:uiPriority w:val="99"/>
-    <w:unhideWhenUsed/>
-    <w:rsid w:val="00783433"/>
-    <w:pPr>
-      <w:tabs>
-        <w:tab w:val="center" w:pos="4680"/>
-        <w:tab w:val="right" w:pos="9360"/>
-      </w:tabs>
-    </w:pPr>
-  </w:style>
-  <w:style w:type="character" w:customStyle="1" w:styleId="HeaderChar">
-    <w:name w:val="Header Char"/>
-    <w:basedOn w:val="DefaultParagraphFont"/>
-    <w:link w:val="Header"/>
-    <w:uiPriority w:val="99"/>
-    <w:rsid w:val="00783433"/>
-  </w:style>
-  <w:style w:type="paragraph" w:styleId="Footer">
-    <w:name w:val="footer"/>
-    <w:basedOn w:val="Normal"/>
-    <w:link w:val="FooterChar"/>
-    <w:uiPriority w:val="99"/>
-    <w:unhideWhenUsed/>
-    <w:rsid w:val="00783433"/>
-    <w:pPr>
-      <w:tabs>
-        <w:tab w:val="center" w:pos="4680"/>
-        <w:tab w:val="right" w:pos="9360"/>
-      </w:tabs>
-    </w:pPr>
-  </w:style>
-  <w:style w:type="character" w:customStyle="1" w:styleId="FooterChar">
-    <w:name w:val="Footer Char"/>
-    <w:basedOn w:val="DefaultParagraphFont"/>
-    <w:link w:val="Footer"/>
-    <w:uiPriority w:val="99"/>
-    <w:rsid w:val="00783433"/>
-  </w:style>
-  <w:style w:type="table" w:styleId="TableGrid">
-    <w:name w:val="Table Grid"/>
-    <w:basedOn w:val="TableNormal"/>
-    <w:uiPriority w:val="59"/>
-    <w:rsid w:val="00BE55EB"/>
-    <w:tblPr>
-      <w:tblInd w:w="0" w:type="dxa"/>
-      <w:tblBorders>
-        <w:top w:val="single" w:sz="4" w:space="0" w:color="auto"/>
-        <w:left w:val="single" w:sz="4" w:space="0" w:color="auto"/>
-        <w:bottom w:val="single" w:sz="4" w:space="0" w:color="auto"/>
-        <w:right w:val="single" w:sz="4" w:space="0" w:color="auto"/>
-        <w:insideH w:val="single" w:sz="4" w:space="0" w:color="auto"/>
-        <w:insideV w:val="single" w:sz="4" w:space="0" w:color="auto"/>
-      </w:tblBorders>
-      <w:tblCellMar>
-        <w:top w:w="0" w:type="dxa"/>
-        <w:left w:w="108" w:type="dxa"/>
-        <w:bottom w:w="0" w:type="dxa"/>
-        <w:right w:w="108" w:type="dxa"/>
-      </w:tblCellMar>
     </w:tblPr>
   </w:style>
 </w:styles>

</xml_diff>

<commit_message>
Updated all documents (2018-11-18)
</commit_message>
<xml_diff>
--- a/Home/files/documents/Matrimony - Application Form.docx
+++ b/Home/files/documents/Matrimony - Application Form.docx
@@ -1,6 +1,6 @@
 
 <file path=word/document.xml><?xml version="1.0" encoding="utf-8"?>
-<w:document xmlns:wpc="http://schemas.microsoft.com/office/word/2010/wordprocessingCanvas" xmlns:cx="http://schemas.microsoft.com/office/drawing/2014/chartex" xmlns:cx1="http://schemas.microsoft.com/office/drawing/2015/9/8/chartex" xmlns:cx2="http://schemas.microsoft.com/office/drawing/2015/10/21/chartex" xmlns:cx3="http://schemas.microsoft.com/office/drawing/2016/5/9/chartex" xmlns:cx4="http://schemas.microsoft.com/office/drawing/2016/5/10/chartex" xmlns:cx5="http://schemas.microsoft.com/office/drawing/2016/5/11/chartex" xmlns:cx6="http://schemas.microsoft.com/office/drawing/2016/5/12/chartex" xmlns:cx7="http://schemas.microsoft.com/office/drawing/2016/5/13/chartex" xmlns:cx8="http://schemas.microsoft.com/office/drawing/2016/5/14/chartex" xmlns:mc="http://schemas.openxmlformats.org/markup-compatibility/2006" xmlns:aink="http://schemas.microsoft.com/office/drawing/2016/ink" xmlns:am3d="http://schemas.microsoft.com/office/drawing/2017/model3d" xmlns:o="urn:schemas-microsoft-com:office:office" xmlns:r="http://schemas.openxmlformats.org/officeDocument/2006/relationships" xmlns:m="http://schemas.openxmlformats.org/officeDocument/2006/math" xmlns:v="urn:schemas-microsoft-com:vml" xmlns:wp14="http://schemas.microsoft.com/office/word/2010/wordprocessingDrawing" xmlns:wp="http://schemas.openxmlformats.org/drawingml/2006/wordprocessingDrawing" xmlns:w10="urn:schemas-microsoft-com:office:word" xmlns:w="http://schemas.openxmlformats.org/wordprocessingml/2006/main" xmlns:w14="http://schemas.microsoft.com/office/word/2010/wordml" xmlns:w15="http://schemas.microsoft.com/office/word/2012/wordml" xmlns:w16cid="http://schemas.microsoft.com/office/word/2016/wordml/cid" xmlns:w16se="http://schemas.microsoft.com/office/word/2015/wordml/symex" xmlns:wpg="http://schemas.microsoft.com/office/word/2010/wordprocessingGroup" xmlns:wpi="http://schemas.microsoft.com/office/word/2010/wordprocessingInk" xmlns:wne="http://schemas.microsoft.com/office/word/2006/wordml" xmlns:wps="http://schemas.microsoft.com/office/word/2010/wordprocessingShape" mc:Ignorable="w14 w15 w16se w16cid wp14">
+<w:document xmlns:wpc="http://schemas.microsoft.com/office/word/2010/wordprocessingCanvas" xmlns:mc="http://schemas.openxmlformats.org/markup-compatibility/2006" xmlns:o="urn:schemas-microsoft-com:office:office" xmlns:r="http://schemas.openxmlformats.org/officeDocument/2006/relationships" xmlns:m="http://schemas.openxmlformats.org/officeDocument/2006/math" xmlns:v="urn:schemas-microsoft-com:vml" xmlns:wp14="http://schemas.microsoft.com/office/word/2010/wordprocessingDrawing" xmlns:wp="http://schemas.openxmlformats.org/drawingml/2006/wordprocessingDrawing" xmlns:w10="urn:schemas-microsoft-com:office:word" xmlns:w="http://schemas.openxmlformats.org/wordprocessingml/2006/main" xmlns:w14="http://schemas.microsoft.com/office/word/2010/wordml" xmlns:wpg="http://schemas.microsoft.com/office/word/2010/wordprocessingGroup" xmlns:wpi="http://schemas.microsoft.com/office/word/2010/wordprocessingInk" xmlns:wne="http://schemas.microsoft.com/office/word/2006/wordml" xmlns:wps="http://schemas.microsoft.com/office/word/2010/wordprocessingShape" mc:Ignorable="w14 wp14">
   <w:body>
     <w:tbl>
       <w:tblPr>
@@ -32,8 +32,6 @@
                 <w:szCs w:val="28"/>
               </w:rPr>
             </w:pPr>
-            <w:bookmarkStart w:id="0" w:name="_GoBack"/>
-            <w:bookmarkEnd w:id="0"/>
           </w:p>
         </w:tc>
         <w:tc>
@@ -117,7 +115,67 @@
           <w:sz w:val="28"/>
           <w:szCs w:val="28"/>
         </w:rPr>
-        <w:t>M.L Quezon Ext., Brgy. San Roque, Antipolo City</w:t>
+        <w:t xml:space="preserve">M.L Quezon Ext., </w:t>
+      </w:r>
+      <w:proofErr w:type="spellStart"/>
+      <w:r>
+        <w:rPr>
+          <w:rFonts w:ascii="Times New Roman" w:hAnsi="Times New Roman" w:cs="Times New Roman"/>
+          <w:b/>
+          <w:sz w:val="28"/>
+          <w:szCs w:val="28"/>
+        </w:rPr>
+        <w:t>Brgy</w:t>
+      </w:r>
+      <w:proofErr w:type="spellEnd"/>
+      <w:r>
+        <w:rPr>
+          <w:rFonts w:ascii="Times New Roman" w:hAnsi="Times New Roman" w:cs="Times New Roman"/>
+          <w:b/>
+          <w:sz w:val="28"/>
+          <w:szCs w:val="28"/>
+        </w:rPr>
+        <w:t xml:space="preserve">. San </w:t>
+      </w:r>
+      <w:proofErr w:type="spellStart"/>
+      <w:r>
+        <w:rPr>
+          <w:rFonts w:ascii="Times New Roman" w:hAnsi="Times New Roman" w:cs="Times New Roman"/>
+          <w:b/>
+          <w:sz w:val="28"/>
+          <w:szCs w:val="28"/>
+        </w:rPr>
+        <w:t>Roque</w:t>
+      </w:r>
+      <w:proofErr w:type="spellEnd"/>
+      <w:r>
+        <w:rPr>
+          <w:rFonts w:ascii="Times New Roman" w:hAnsi="Times New Roman" w:cs="Times New Roman"/>
+          <w:b/>
+          <w:sz w:val="28"/>
+          <w:szCs w:val="28"/>
+        </w:rPr>
+        <w:t xml:space="preserve">, </w:t>
+      </w:r>
+      <w:proofErr w:type="spellStart"/>
+      <w:r>
+        <w:rPr>
+          <w:rFonts w:ascii="Times New Roman" w:hAnsi="Times New Roman" w:cs="Times New Roman"/>
+          <w:b/>
+          <w:sz w:val="28"/>
+          <w:szCs w:val="28"/>
+        </w:rPr>
+        <w:t>Antipolo</w:t>
+      </w:r>
+      <w:proofErr w:type="spellEnd"/>
+      <w:r>
+        <w:rPr>
+          <w:rFonts w:ascii="Times New Roman" w:hAnsi="Times New Roman" w:cs="Times New Roman"/>
+          <w:b/>
+          <w:sz w:val="28"/>
+          <w:szCs w:val="28"/>
+        </w:rPr>
+        <w:t xml:space="preserve"> City</w:t>
       </w:r>
     </w:p>
     <w:p>
@@ -291,6 +349,7 @@
         </w:rPr>
         <w:t xml:space="preserve"> </w:t>
       </w:r>
+      <w:proofErr w:type="spellStart"/>
       <w:r>
         <w:rPr>
           <w:rFonts w:ascii="Times New Roman" w:hAnsi="Times New Roman" w:cs="Times New Roman"/>
@@ -298,6 +357,7 @@
         </w:rPr>
         <w:t>O</w:t>
       </w:r>
+      <w:proofErr w:type="spellEnd"/>
       <w:r>
         <w:rPr>
           <w:rFonts w:ascii="Times New Roman" w:hAnsi="Times New Roman" w:cs="Times New Roman"/>
@@ -603,7 +663,7 @@
           <w:rFonts w:ascii="Times New Roman" w:hAnsi="Times New Roman" w:cs="Times New Roman"/>
           <w:b/>
         </w:rPr>
-        <w:t xml:space="preserve">PLACE OF </w:t>
+        <w:t>PLACE OF BIRTH</w:t>
       </w:r>
       <w:proofErr w:type="gramStart"/>
       <w:r>
@@ -611,13 +671,6 @@
           <w:rFonts w:ascii="Times New Roman" w:hAnsi="Times New Roman" w:cs="Times New Roman"/>
           <w:b/>
         </w:rPr>
-        <w:t>BIRTH</w:t>
-      </w:r>
-      <w:r>
-        <w:rPr>
-          <w:rFonts w:ascii="Times New Roman" w:hAnsi="Times New Roman" w:cs="Times New Roman"/>
-          <w:b/>
-        </w:rPr>
         <w:t>:</w:t>
       </w:r>
       <w:r>
@@ -703,7 +756,7 @@
           <w:rFonts w:ascii="Times New Roman" w:hAnsi="Times New Roman" w:cs="Times New Roman"/>
           <w:b/>
         </w:rPr>
-        <w:t xml:space="preserve">COMPLETE </w:t>
+        <w:t>COMPLETE ADDRESS</w:t>
       </w:r>
       <w:proofErr w:type="gramStart"/>
       <w:r>
@@ -711,7 +764,7 @@
           <w:rFonts w:ascii="Times New Roman" w:hAnsi="Times New Roman" w:cs="Times New Roman"/>
           <w:b/>
         </w:rPr>
-        <w:t>ADDRESS:</w:t>
+        <w:t>:</w:t>
       </w:r>
       <w:r>
         <w:t>_</w:t>
@@ -882,7 +935,7 @@
           <w:rFonts w:ascii="Times New Roman" w:hAnsi="Times New Roman" w:cs="Times New Roman"/>
           <w:b/>
         </w:rPr>
-        <w:t xml:space="preserve">CIVIL </w:t>
+        <w:t>CIVIL STATUS</w:t>
       </w:r>
       <w:proofErr w:type="gramStart"/>
       <w:r>
@@ -890,7 +943,7 @@
           <w:rFonts w:ascii="Times New Roman" w:hAnsi="Times New Roman" w:cs="Times New Roman"/>
           <w:b/>
         </w:rPr>
-        <w:t>STATUS:</w:t>
+        <w:t>:</w:t>
       </w:r>
       <w:r>
         <w:t>_</w:t>
@@ -1380,7 +1433,25 @@
           <w:sz w:val="16"/>
           <w:szCs w:val="16"/>
         </w:rPr>
-        <w:t>(for Below 25 Years Old)</w:t>
+        <w:t>(</w:t>
+      </w:r>
+      <w:proofErr w:type="gramStart"/>
+      <w:r>
+        <w:rPr>
+          <w:b/>
+          <w:sz w:val="16"/>
+          <w:szCs w:val="16"/>
+        </w:rPr>
+        <w:t>for</w:t>
+      </w:r>
+      <w:proofErr w:type="gramEnd"/>
+      <w:r>
+        <w:rPr>
+          <w:b/>
+          <w:sz w:val="16"/>
+          <w:szCs w:val="16"/>
+        </w:rPr>
+        <w:t xml:space="preserve"> Below 25 Years Old)</w:t>
       </w:r>
     </w:p>
     <w:p>
@@ -1456,6 +1527,8 @@
           <w:rFonts w:ascii="Times New Roman" w:hAnsi="Times New Roman" w:cs="Times New Roman"/>
         </w:rPr>
       </w:pPr>
+      <w:bookmarkStart w:id="0" w:name="_GoBack"/>
+      <w:bookmarkEnd w:id="0"/>
       <w:r>
         <w:rPr>
           <w:rFonts w:ascii="Times New Roman" w:hAnsi="Times New Roman" w:cs="Times New Roman"/>
@@ -1502,7 +1575,7 @@
           <w:rFonts w:ascii="Times New Roman" w:hAnsi="Times New Roman" w:cs="Times New Roman"/>
           <w:b/>
         </w:rPr>
-        <w:t xml:space="preserve">FULL </w:t>
+        <w:t>FULL NAME</w:t>
       </w:r>
       <w:proofErr w:type="gramStart"/>
       <w:r>
@@ -1510,7 +1583,7 @@
           <w:rFonts w:ascii="Times New Roman" w:hAnsi="Times New Roman" w:cs="Times New Roman"/>
           <w:b/>
         </w:rPr>
-        <w:t>NAME:</w:t>
+        <w:t>:</w:t>
       </w:r>
       <w:r>
         <w:rPr>
@@ -1558,6 +1631,7 @@
         </w:rPr>
         <w:tab/>
       </w:r>
+      <w:proofErr w:type="spellStart"/>
       <w:r>
         <w:rPr>
           <w:rFonts w:asciiTheme="majorHAnsi" w:hAnsiTheme="majorHAnsi"/>
@@ -1566,63 +1640,73 @@
         </w:rPr>
         <w:t>Ninong</w:t>
       </w:r>
-      <w:r>
-        <w:rPr>
-          <w:rFonts w:asciiTheme="majorHAnsi" w:hAnsiTheme="majorHAnsi"/>
-          <w:sz w:val="16"/>
-          <w:szCs w:val="16"/>
-        </w:rPr>
-        <w:tab/>
-      </w:r>
-      <w:r>
-        <w:rPr>
-          <w:rFonts w:asciiTheme="majorHAnsi" w:hAnsiTheme="majorHAnsi"/>
-          <w:sz w:val="16"/>
-          <w:szCs w:val="16"/>
-        </w:rPr>
-        <w:tab/>
-      </w:r>
-      <w:r>
-        <w:rPr>
-          <w:rFonts w:asciiTheme="majorHAnsi" w:hAnsiTheme="majorHAnsi"/>
-          <w:sz w:val="16"/>
-          <w:szCs w:val="16"/>
-        </w:rPr>
-        <w:tab/>
-      </w:r>
-      <w:r>
-        <w:rPr>
-          <w:rFonts w:asciiTheme="majorHAnsi" w:hAnsiTheme="majorHAnsi"/>
-          <w:sz w:val="16"/>
-          <w:szCs w:val="16"/>
-        </w:rPr>
-        <w:tab/>
-      </w:r>
-      <w:r>
-        <w:rPr>
-          <w:rFonts w:asciiTheme="majorHAnsi" w:hAnsiTheme="majorHAnsi"/>
-          <w:sz w:val="16"/>
-          <w:szCs w:val="16"/>
-        </w:rPr>
-        <w:tab/>
-      </w:r>
-      <w:r>
-        <w:rPr>
-          <w:rFonts w:asciiTheme="majorHAnsi" w:hAnsiTheme="majorHAnsi"/>
-          <w:sz w:val="16"/>
-          <w:szCs w:val="16"/>
-        </w:rPr>
-        <w:tab/>
-      </w:r>
-      <w:r>
-        <w:rPr>
-          <w:rFonts w:asciiTheme="majorHAnsi" w:hAnsiTheme="majorHAnsi"/>
-          <w:sz w:val="16"/>
-          <w:szCs w:val="16"/>
-        </w:rPr>
-        <w:tab/>
+      <w:proofErr w:type="spellEnd"/>
+      <w:r>
+        <w:rPr>
+          <w:rFonts w:asciiTheme="majorHAnsi" w:hAnsiTheme="majorHAnsi"/>
+          <w:sz w:val="16"/>
+          <w:szCs w:val="16"/>
+        </w:rPr>
+        <w:tab/>
+      </w:r>
+      <w:r>
+        <w:rPr>
+          <w:rFonts w:asciiTheme="majorHAnsi" w:hAnsiTheme="majorHAnsi"/>
+          <w:sz w:val="16"/>
+          <w:szCs w:val="16"/>
+        </w:rPr>
+        <w:tab/>
+      </w:r>
+      <w:r>
+        <w:rPr>
+          <w:rFonts w:asciiTheme="majorHAnsi" w:hAnsiTheme="majorHAnsi"/>
+          <w:sz w:val="16"/>
+          <w:szCs w:val="16"/>
+        </w:rPr>
+        <w:tab/>
+      </w:r>
+      <w:r>
+        <w:rPr>
+          <w:rFonts w:asciiTheme="majorHAnsi" w:hAnsiTheme="majorHAnsi"/>
+          <w:sz w:val="16"/>
+          <w:szCs w:val="16"/>
+        </w:rPr>
+        <w:tab/>
+      </w:r>
+      <w:r>
+        <w:rPr>
+          <w:rFonts w:asciiTheme="majorHAnsi" w:hAnsiTheme="majorHAnsi"/>
+          <w:sz w:val="16"/>
+          <w:szCs w:val="16"/>
+        </w:rPr>
+        <w:tab/>
+      </w:r>
+      <w:r>
+        <w:rPr>
+          <w:rFonts w:asciiTheme="majorHAnsi" w:hAnsiTheme="majorHAnsi"/>
+          <w:sz w:val="16"/>
+          <w:szCs w:val="16"/>
+        </w:rPr>
+        <w:tab/>
+      </w:r>
+      <w:r>
+        <w:rPr>
+          <w:rFonts w:asciiTheme="majorHAnsi" w:hAnsiTheme="majorHAnsi"/>
+          <w:sz w:val="16"/>
+          <w:szCs w:val="16"/>
+        </w:rPr>
+        <w:tab/>
+      </w:r>
+      <w:proofErr w:type="spellStart"/>
+      <w:r>
+        <w:rPr>
+          <w:rFonts w:asciiTheme="majorHAnsi" w:hAnsiTheme="majorHAnsi"/>
+          <w:sz w:val="16"/>
+          <w:szCs w:val="16"/>
+        </w:rPr>
         <w:t>Ninang</w:t>
       </w:r>
+      <w:proofErr w:type="spellEnd"/>
     </w:p>
     <w:p>
       <w:pPr>
@@ -1739,7 +1823,7 @@
 </file>
 
 <file path=word/endnotes.xml><?xml version="1.0" encoding="utf-8"?>
-<w:endnotes xmlns:wpc="http://schemas.microsoft.com/office/word/2010/wordprocessingCanvas" xmlns:cx="http://schemas.microsoft.com/office/drawing/2014/chartex" xmlns:cx1="http://schemas.microsoft.com/office/drawing/2015/9/8/chartex" xmlns:cx2="http://schemas.microsoft.com/office/drawing/2015/10/21/chartex" xmlns:cx3="http://schemas.microsoft.com/office/drawing/2016/5/9/chartex" xmlns:cx4="http://schemas.microsoft.com/office/drawing/2016/5/10/chartex" xmlns:cx5="http://schemas.microsoft.com/office/drawing/2016/5/11/chartex" xmlns:cx6="http://schemas.microsoft.com/office/drawing/2016/5/12/chartex" xmlns:cx7="http://schemas.microsoft.com/office/drawing/2016/5/13/chartex" xmlns:cx8="http://schemas.microsoft.com/office/drawing/2016/5/14/chartex" xmlns:mc="http://schemas.openxmlformats.org/markup-compatibility/2006" xmlns:aink="http://schemas.microsoft.com/office/drawing/2016/ink" xmlns:am3d="http://schemas.microsoft.com/office/drawing/2017/model3d" xmlns:o="urn:schemas-microsoft-com:office:office" xmlns:r="http://schemas.openxmlformats.org/officeDocument/2006/relationships" xmlns:m="http://schemas.openxmlformats.org/officeDocument/2006/math" xmlns:v="urn:schemas-microsoft-com:vml" xmlns:wp14="http://schemas.microsoft.com/office/word/2010/wordprocessingDrawing" xmlns:wp="http://schemas.openxmlformats.org/drawingml/2006/wordprocessingDrawing" xmlns:w10="urn:schemas-microsoft-com:office:word" xmlns:w="http://schemas.openxmlformats.org/wordprocessingml/2006/main" xmlns:w14="http://schemas.microsoft.com/office/word/2010/wordml" xmlns:w15="http://schemas.microsoft.com/office/word/2012/wordml" xmlns:w16cid="http://schemas.microsoft.com/office/word/2016/wordml/cid" xmlns:w16se="http://schemas.microsoft.com/office/word/2015/wordml/symex" xmlns:wpg="http://schemas.microsoft.com/office/word/2010/wordprocessingGroup" xmlns:wpi="http://schemas.microsoft.com/office/word/2010/wordprocessingInk" xmlns:wne="http://schemas.microsoft.com/office/word/2006/wordml" xmlns:wps="http://schemas.microsoft.com/office/word/2010/wordprocessingShape" mc:Ignorable="w14 w15 w16se w16cid wp14">
+<w:endnotes xmlns:wpc="http://schemas.microsoft.com/office/word/2010/wordprocessingCanvas" xmlns:mc="http://schemas.openxmlformats.org/markup-compatibility/2006" xmlns:o="urn:schemas-microsoft-com:office:office" xmlns:r="http://schemas.openxmlformats.org/officeDocument/2006/relationships" xmlns:m="http://schemas.openxmlformats.org/officeDocument/2006/math" xmlns:v="urn:schemas-microsoft-com:vml" xmlns:wp14="http://schemas.microsoft.com/office/word/2010/wordprocessingDrawing" xmlns:wp="http://schemas.openxmlformats.org/drawingml/2006/wordprocessingDrawing" xmlns:w10="urn:schemas-microsoft-com:office:word" xmlns:w="http://schemas.openxmlformats.org/wordprocessingml/2006/main" xmlns:w14="http://schemas.microsoft.com/office/word/2010/wordml" xmlns:wpg="http://schemas.microsoft.com/office/word/2010/wordprocessingGroup" xmlns:wpi="http://schemas.microsoft.com/office/word/2010/wordprocessingInk" xmlns:wne="http://schemas.microsoft.com/office/word/2006/wordml" xmlns:wps="http://schemas.microsoft.com/office/word/2010/wordprocessingShape" mc:Ignorable="w14 wp14">
   <w:endnote w:type="separator" w:id="-1">
     <w:p>
       <w:r>
@@ -1758,7 +1842,7 @@
 </file>
 
 <file path=word/footnotes.xml><?xml version="1.0" encoding="utf-8"?>
-<w:footnotes xmlns:wpc="http://schemas.microsoft.com/office/word/2010/wordprocessingCanvas" xmlns:cx="http://schemas.microsoft.com/office/drawing/2014/chartex" xmlns:cx1="http://schemas.microsoft.com/office/drawing/2015/9/8/chartex" xmlns:cx2="http://schemas.microsoft.com/office/drawing/2015/10/21/chartex" xmlns:cx3="http://schemas.microsoft.com/office/drawing/2016/5/9/chartex" xmlns:cx4="http://schemas.microsoft.com/office/drawing/2016/5/10/chartex" xmlns:cx5="http://schemas.microsoft.com/office/drawing/2016/5/11/chartex" xmlns:cx6="http://schemas.microsoft.com/office/drawing/2016/5/12/chartex" xmlns:cx7="http://schemas.microsoft.com/office/drawing/2016/5/13/chartex" xmlns:cx8="http://schemas.microsoft.com/office/drawing/2016/5/14/chartex" xmlns:mc="http://schemas.openxmlformats.org/markup-compatibility/2006" xmlns:aink="http://schemas.microsoft.com/office/drawing/2016/ink" xmlns:am3d="http://schemas.microsoft.com/office/drawing/2017/model3d" xmlns:o="urn:schemas-microsoft-com:office:office" xmlns:r="http://schemas.openxmlformats.org/officeDocument/2006/relationships" xmlns:m="http://schemas.openxmlformats.org/officeDocument/2006/math" xmlns:v="urn:schemas-microsoft-com:vml" xmlns:wp14="http://schemas.microsoft.com/office/word/2010/wordprocessingDrawing" xmlns:wp="http://schemas.openxmlformats.org/drawingml/2006/wordprocessingDrawing" xmlns:w10="urn:schemas-microsoft-com:office:word" xmlns:w="http://schemas.openxmlformats.org/wordprocessingml/2006/main" xmlns:w14="http://schemas.microsoft.com/office/word/2010/wordml" xmlns:w15="http://schemas.microsoft.com/office/word/2012/wordml" xmlns:w16cid="http://schemas.microsoft.com/office/word/2016/wordml/cid" xmlns:w16se="http://schemas.microsoft.com/office/word/2015/wordml/symex" xmlns:wpg="http://schemas.microsoft.com/office/word/2010/wordprocessingGroup" xmlns:wpi="http://schemas.microsoft.com/office/word/2010/wordprocessingInk" xmlns:wne="http://schemas.microsoft.com/office/word/2006/wordml" xmlns:wps="http://schemas.microsoft.com/office/word/2010/wordprocessingShape" mc:Ignorable="w14 w15 w16se w16cid wp14">
+<w:footnotes xmlns:wpc="http://schemas.microsoft.com/office/word/2010/wordprocessingCanvas" xmlns:mc="http://schemas.openxmlformats.org/markup-compatibility/2006" xmlns:o="urn:schemas-microsoft-com:office:office" xmlns:r="http://schemas.openxmlformats.org/officeDocument/2006/relationships" xmlns:m="http://schemas.openxmlformats.org/officeDocument/2006/math" xmlns:v="urn:schemas-microsoft-com:vml" xmlns:wp14="http://schemas.microsoft.com/office/word/2010/wordprocessingDrawing" xmlns:wp="http://schemas.openxmlformats.org/drawingml/2006/wordprocessingDrawing" xmlns:w10="urn:schemas-microsoft-com:office:word" xmlns:w="http://schemas.openxmlformats.org/wordprocessingml/2006/main" xmlns:w14="http://schemas.microsoft.com/office/word/2010/wordml" xmlns:wpg="http://schemas.microsoft.com/office/word/2010/wordprocessingGroup" xmlns:wpi="http://schemas.microsoft.com/office/word/2010/wordprocessingInk" xmlns:wne="http://schemas.microsoft.com/office/word/2006/wordml" xmlns:wps="http://schemas.microsoft.com/office/word/2010/wordprocessingShape" mc:Ignorable="w14 wp14">
   <w:footnote w:type="separator" w:id="-1">
     <w:p>
       <w:r>
@@ -1777,7 +1861,7 @@
 </file>
 
 <file path=word/styles.xml><?xml version="1.0" encoding="utf-8"?>
-<w:styles xmlns:mc="http://schemas.openxmlformats.org/markup-compatibility/2006" xmlns:r="http://schemas.openxmlformats.org/officeDocument/2006/relationships" xmlns:w="http://schemas.openxmlformats.org/wordprocessingml/2006/main" xmlns:w14="http://schemas.microsoft.com/office/word/2010/wordml" xmlns:w15="http://schemas.microsoft.com/office/word/2012/wordml" xmlns:w16cid="http://schemas.microsoft.com/office/word/2016/wordml/cid" xmlns:w16se="http://schemas.microsoft.com/office/word/2015/wordml/symex" mc:Ignorable="w14 w15 w16se w16cid">
+<w:styles xmlns:mc="http://schemas.openxmlformats.org/markup-compatibility/2006" xmlns:r="http://schemas.openxmlformats.org/officeDocument/2006/relationships" xmlns:w="http://schemas.openxmlformats.org/wordprocessingml/2006/main" xmlns:w14="http://schemas.microsoft.com/office/word/2010/wordml" mc:Ignorable="w14">
   <w:docDefaults>
     <w:rPrDefault>
       <w:rPr>
@@ -1789,382 +1873,144 @@
     </w:rPrDefault>
     <w:pPrDefault/>
   </w:docDefaults>
-  <w:latentStyles w:defLockedState="0" w:defUIPriority="99" w:defSemiHidden="0" w:defUnhideWhenUsed="0" w:defQFormat="0" w:count="375">
-    <w:lsdException w:name="Normal" w:uiPriority="0" w:qFormat="1"/>
-    <w:lsdException w:name="heading 1" w:uiPriority="9" w:qFormat="1"/>
-    <w:lsdException w:name="heading 2" w:semiHidden="1" w:uiPriority="9" w:unhideWhenUsed="1" w:qFormat="1"/>
-    <w:lsdException w:name="heading 3" w:semiHidden="1" w:uiPriority="9" w:unhideWhenUsed="1" w:qFormat="1"/>
-    <w:lsdException w:name="heading 4" w:semiHidden="1" w:uiPriority="9" w:unhideWhenUsed="1" w:qFormat="1"/>
-    <w:lsdException w:name="heading 5" w:semiHidden="1" w:uiPriority="9" w:unhideWhenUsed="1" w:qFormat="1"/>
-    <w:lsdException w:name="heading 6" w:semiHidden="1" w:uiPriority="9" w:unhideWhenUsed="1" w:qFormat="1"/>
-    <w:lsdException w:name="heading 7" w:semiHidden="1" w:uiPriority="9" w:unhideWhenUsed="1" w:qFormat="1"/>
-    <w:lsdException w:name="heading 8" w:semiHidden="1" w:uiPriority="9" w:unhideWhenUsed="1" w:qFormat="1"/>
-    <w:lsdException w:name="heading 9" w:semiHidden="1" w:uiPriority="9" w:unhideWhenUsed="1" w:qFormat="1"/>
-    <w:lsdException w:name="index 1" w:semiHidden="1" w:unhideWhenUsed="1"/>
-    <w:lsdException w:name="index 2" w:semiHidden="1" w:unhideWhenUsed="1"/>
-    <w:lsdException w:name="index 3" w:semiHidden="1" w:unhideWhenUsed="1"/>
-    <w:lsdException w:name="index 4" w:semiHidden="1" w:unhideWhenUsed="1"/>
-    <w:lsdException w:name="index 5" w:semiHidden="1" w:unhideWhenUsed="1"/>
-    <w:lsdException w:name="index 6" w:semiHidden="1" w:unhideWhenUsed="1"/>
-    <w:lsdException w:name="index 7" w:semiHidden="1" w:unhideWhenUsed="1"/>
-    <w:lsdException w:name="index 8" w:semiHidden="1" w:unhideWhenUsed="1"/>
-    <w:lsdException w:name="index 9" w:semiHidden="1" w:unhideWhenUsed="1"/>
-    <w:lsdException w:name="toc 1" w:semiHidden="1" w:uiPriority="39" w:unhideWhenUsed="1"/>
-    <w:lsdException w:name="toc 2" w:semiHidden="1" w:uiPriority="39" w:unhideWhenUsed="1"/>
-    <w:lsdException w:name="toc 3" w:semiHidden="1" w:uiPriority="39" w:unhideWhenUsed="1"/>
-    <w:lsdException w:name="toc 4" w:semiHidden="1" w:uiPriority="39" w:unhideWhenUsed="1"/>
-    <w:lsdException w:name="toc 5" w:semiHidden="1" w:uiPriority="39" w:unhideWhenUsed="1"/>
-    <w:lsdException w:name="toc 6" w:semiHidden="1" w:uiPriority="39" w:unhideWhenUsed="1"/>
-    <w:lsdException w:name="toc 7" w:semiHidden="1" w:uiPriority="39" w:unhideWhenUsed="1"/>
-    <w:lsdException w:name="toc 8" w:semiHidden="1" w:uiPriority="39" w:unhideWhenUsed="1"/>
-    <w:lsdException w:name="toc 9" w:semiHidden="1" w:uiPriority="39" w:unhideWhenUsed="1"/>
-    <w:lsdException w:name="Normal Indent" w:semiHidden="1" w:unhideWhenUsed="1"/>
-    <w:lsdException w:name="footnote text" w:semiHidden="1" w:unhideWhenUsed="1"/>
-    <w:lsdException w:name="annotation text" w:semiHidden="1" w:unhideWhenUsed="1"/>
-    <w:lsdException w:name="header" w:semiHidden="1" w:unhideWhenUsed="1"/>
-    <w:lsdException w:name="footer" w:semiHidden="1" w:unhideWhenUsed="1"/>
-    <w:lsdException w:name="index heading" w:semiHidden="1" w:unhideWhenUsed="1"/>
-    <w:lsdException w:name="caption" w:semiHidden="1" w:uiPriority="35" w:unhideWhenUsed="1" w:qFormat="1"/>
-    <w:lsdException w:name="table of figures" w:semiHidden="1" w:unhideWhenUsed="1"/>
-    <w:lsdException w:name="envelope address" w:semiHidden="1" w:unhideWhenUsed="1"/>
-    <w:lsdException w:name="envelope return" w:semiHidden="1" w:unhideWhenUsed="1"/>
-    <w:lsdException w:name="footnote reference" w:semiHidden="1" w:unhideWhenUsed="1"/>
-    <w:lsdException w:name="annotation reference" w:semiHidden="1" w:unhideWhenUsed="1"/>
-    <w:lsdException w:name="line number" w:semiHidden="1" w:unhideWhenUsed="1"/>
-    <w:lsdException w:name="page number" w:semiHidden="1" w:unhideWhenUsed="1"/>
-    <w:lsdException w:name="endnote reference" w:semiHidden="1" w:unhideWhenUsed="1"/>
-    <w:lsdException w:name="endnote text" w:semiHidden="1" w:unhideWhenUsed="1"/>
-    <w:lsdException w:name="table of authorities" w:semiHidden="1" w:unhideWhenUsed="1"/>
-    <w:lsdException w:name="macro" w:semiHidden="1" w:unhideWhenUsed="1"/>
-    <w:lsdException w:name="toa heading" w:semiHidden="1" w:unhideWhenUsed="1"/>
-    <w:lsdException w:name="List" w:semiHidden="1" w:unhideWhenUsed="1"/>
-    <w:lsdException w:name="List Bullet" w:semiHidden="1" w:unhideWhenUsed="1"/>
-    <w:lsdException w:name="List Number" w:semiHidden="1" w:unhideWhenUsed="1"/>
-    <w:lsdException w:name="List 2" w:semiHidden="1" w:unhideWhenUsed="1"/>
-    <w:lsdException w:name="List 3" w:semiHidden="1" w:unhideWhenUsed="1"/>
-    <w:lsdException w:name="List 4" w:semiHidden="1" w:unhideWhenUsed="1"/>
-    <w:lsdException w:name="List 5" w:semiHidden="1" w:unhideWhenUsed="1"/>
-    <w:lsdException w:name="List Bullet 2" w:semiHidden="1" w:unhideWhenUsed="1"/>
-    <w:lsdException w:name="List Bullet 3" w:semiHidden="1" w:unhideWhenUsed="1"/>
-    <w:lsdException w:name="List Bullet 4" w:semiHidden="1" w:unhideWhenUsed="1"/>
-    <w:lsdException w:name="List Bullet 5" w:semiHidden="1" w:unhideWhenUsed="1"/>
-    <w:lsdException w:name="List Number 2" w:semiHidden="1" w:unhideWhenUsed="1"/>
-    <w:lsdException w:name="List Number 3" w:semiHidden="1" w:unhideWhenUsed="1"/>
-    <w:lsdException w:name="List Number 4" w:semiHidden="1" w:unhideWhenUsed="1"/>
-    <w:lsdException w:name="List Number 5" w:semiHidden="1" w:unhideWhenUsed="1"/>
-    <w:lsdException w:name="Title" w:uiPriority="10" w:qFormat="1"/>
-    <w:lsdException w:name="Closing" w:semiHidden="1" w:unhideWhenUsed="1"/>
-    <w:lsdException w:name="Signature" w:semiHidden="1" w:unhideWhenUsed="1"/>
-    <w:lsdException w:name="Default Paragraph Font" w:semiHidden="1" w:uiPriority="1" w:unhideWhenUsed="1"/>
-    <w:lsdException w:name="Body Text" w:semiHidden="1" w:unhideWhenUsed="1"/>
-    <w:lsdException w:name="Body Text Indent" w:semiHidden="1" w:unhideWhenUsed="1"/>
-    <w:lsdException w:name="List Continue" w:semiHidden="1" w:unhideWhenUsed="1"/>
-    <w:lsdException w:name="List Continue 2" w:semiHidden="1" w:unhideWhenUsed="1"/>
-    <w:lsdException w:name="List Continue 3" w:semiHidden="1" w:unhideWhenUsed="1"/>
-    <w:lsdException w:name="List Continue 4" w:semiHidden="1" w:unhideWhenUsed="1"/>
-    <w:lsdException w:name="List Continue 5" w:semiHidden="1" w:unhideWhenUsed="1"/>
-    <w:lsdException w:name="Message Header" w:semiHidden="1" w:unhideWhenUsed="1"/>
-    <w:lsdException w:name="Subtitle" w:uiPriority="11" w:qFormat="1"/>
-    <w:lsdException w:name="Salutation" w:semiHidden="1" w:unhideWhenUsed="1"/>
-    <w:lsdException w:name="Date" w:semiHidden="1" w:unhideWhenUsed="1"/>
-    <w:lsdException w:name="Body Text First Indent" w:semiHidden="1" w:unhideWhenUsed="1"/>
-    <w:lsdException w:name="Body Text First Indent 2" w:semiHidden="1" w:unhideWhenUsed="1"/>
-    <w:lsdException w:name="Note Heading" w:semiHidden="1" w:unhideWhenUsed="1"/>
-    <w:lsdException w:name="Body Text 2" w:semiHidden="1" w:unhideWhenUsed="1"/>
-    <w:lsdException w:name="Body Text 3" w:semiHidden="1" w:unhideWhenUsed="1"/>
-    <w:lsdException w:name="Body Text Indent 2" w:semiHidden="1" w:unhideWhenUsed="1"/>
-    <w:lsdException w:name="Body Text Indent 3" w:semiHidden="1" w:unhideWhenUsed="1"/>
-    <w:lsdException w:name="Block Text" w:semiHidden="1" w:unhideWhenUsed="1"/>
-    <w:lsdException w:name="Hyperlink" w:semiHidden="1" w:unhideWhenUsed="1"/>
-    <w:lsdException w:name="FollowedHyperlink" w:semiHidden="1" w:unhideWhenUsed="1"/>
-    <w:lsdException w:name="Strong" w:uiPriority="22" w:qFormat="1"/>
-    <w:lsdException w:name="Emphasis" w:uiPriority="20" w:qFormat="1"/>
-    <w:lsdException w:name="Document Map" w:semiHidden="1" w:unhideWhenUsed="1"/>
-    <w:lsdException w:name="Plain Text" w:semiHidden="1" w:unhideWhenUsed="1"/>
-    <w:lsdException w:name="E-mail Signature" w:semiHidden="1" w:unhideWhenUsed="1"/>
-    <w:lsdException w:name="HTML Top of Form" w:semiHidden="1" w:unhideWhenUsed="1"/>
-    <w:lsdException w:name="HTML Bottom of Form" w:semiHidden="1" w:unhideWhenUsed="1"/>
-    <w:lsdException w:name="Normal (Web)" w:semiHidden="1" w:unhideWhenUsed="1"/>
-    <w:lsdException w:name="HTML Acronym" w:semiHidden="1" w:unhideWhenUsed="1"/>
-    <w:lsdException w:name="HTML Address" w:semiHidden="1" w:unhideWhenUsed="1"/>
-    <w:lsdException w:name="HTML Cite" w:semiHidden="1" w:unhideWhenUsed="1"/>
-    <w:lsdException w:name="HTML Code" w:semiHidden="1" w:unhideWhenUsed="1"/>
-    <w:lsdException w:name="HTML Definition" w:semiHidden="1" w:unhideWhenUsed="1"/>
-    <w:lsdException w:name="HTML Keyboard" w:semiHidden="1" w:unhideWhenUsed="1"/>
-    <w:lsdException w:name="HTML Preformatted" w:semiHidden="1" w:unhideWhenUsed="1"/>
-    <w:lsdException w:name="HTML Sample" w:semiHidden="1" w:unhideWhenUsed="1"/>
-    <w:lsdException w:name="HTML Typewriter" w:semiHidden="1" w:unhideWhenUsed="1"/>
-    <w:lsdException w:name="HTML Variable" w:semiHidden="1" w:unhideWhenUsed="1"/>
-    <w:lsdException w:name="Normal Table" w:semiHidden="1" w:unhideWhenUsed="1"/>
-    <w:lsdException w:name="annotation subject" w:semiHidden="1" w:unhideWhenUsed="1"/>
-    <w:lsdException w:name="No List" w:semiHidden="1" w:unhideWhenUsed="1"/>
-    <w:lsdException w:name="Outline List 1" w:semiHidden="1" w:unhideWhenUsed="1"/>
-    <w:lsdException w:name="Outline List 2" w:semiHidden="1" w:unhideWhenUsed="1"/>
-    <w:lsdException w:name="Outline List 3" w:semiHidden="1" w:unhideWhenUsed="1"/>
-    <w:lsdException w:name="Table Simple 1" w:semiHidden="1" w:unhideWhenUsed="1"/>
-    <w:lsdException w:name="Table Simple 2" w:semiHidden="1" w:unhideWhenUsed="1"/>
-    <w:lsdException w:name="Table Simple 3" w:semiHidden="1" w:unhideWhenUsed="1"/>
-    <w:lsdException w:name="Table Classic 1" w:semiHidden="1" w:unhideWhenUsed="1"/>
-    <w:lsdException w:name="Table Classic 2" w:semiHidden="1" w:unhideWhenUsed="1"/>
-    <w:lsdException w:name="Table Classic 3" w:semiHidden="1" w:unhideWhenUsed="1"/>
-    <w:lsdException w:name="Table Classic 4" w:semiHidden="1" w:unhideWhenUsed="1"/>
-    <w:lsdException w:name="Table Colorful 1" w:semiHidden="1" w:unhideWhenUsed="1"/>
-    <w:lsdException w:name="Table Colorful 2" w:semiHidden="1" w:unhideWhenUsed="1"/>
-    <w:lsdException w:name="Table Colorful 3" w:semiHidden="1" w:unhideWhenUsed="1"/>
-    <w:lsdException w:name="Table Columns 1" w:semiHidden="1" w:unhideWhenUsed="1"/>
-    <w:lsdException w:name="Table Columns 2" w:semiHidden="1" w:unhideWhenUsed="1"/>
-    <w:lsdException w:name="Table Columns 3" w:semiHidden="1" w:unhideWhenUsed="1"/>
-    <w:lsdException w:name="Table Columns 4" w:semiHidden="1" w:unhideWhenUsed="1"/>
-    <w:lsdException w:name="Table Columns 5" w:semiHidden="1" w:unhideWhenUsed="1"/>
-    <w:lsdException w:name="Table Grid 1" w:semiHidden="1" w:unhideWhenUsed="1"/>
-    <w:lsdException w:name="Table Grid 2" w:semiHidden="1" w:unhideWhenUsed="1"/>
-    <w:lsdException w:name="Table Grid 3" w:semiHidden="1" w:unhideWhenUsed="1"/>
-    <w:lsdException w:name="Table Grid 4" w:semiHidden="1" w:unhideWhenUsed="1"/>
-    <w:lsdException w:name="Table Grid 5" w:semiHidden="1" w:unhideWhenUsed="1"/>
-    <w:lsdException w:name="Table Grid 6" w:semiHidden="1" w:unhideWhenUsed="1"/>
-    <w:lsdException w:name="Table Grid 7" w:semiHidden="1" w:unhideWhenUsed="1"/>
-    <w:lsdException w:name="Table Grid 8" w:semiHidden="1" w:unhideWhenUsed="1"/>
-    <w:lsdException w:name="Table List 1" w:semiHidden="1" w:unhideWhenUsed="1"/>
-    <w:lsdException w:name="Table List 2" w:semiHidden="1" w:unhideWhenUsed="1"/>
-    <w:lsdException w:name="Table List 3" w:semiHidden="1" w:unhideWhenUsed="1"/>
-    <w:lsdException w:name="Table List 4" w:semiHidden="1" w:unhideWhenUsed="1"/>
-    <w:lsdException w:name="Table List 5" w:semiHidden="1" w:unhideWhenUsed="1"/>
-    <w:lsdException w:name="Table List 6" w:semiHidden="1" w:unhideWhenUsed="1"/>
-    <w:lsdException w:name="Table List 7" w:semiHidden="1" w:unhideWhenUsed="1"/>
-    <w:lsdException w:name="Table List 8" w:semiHidden="1" w:unhideWhenUsed="1"/>
-    <w:lsdException w:name="Table 3D effects 1" w:semiHidden="1" w:unhideWhenUsed="1"/>
-    <w:lsdException w:name="Table 3D effects 2" w:semiHidden="1" w:unhideWhenUsed="1"/>
-    <w:lsdException w:name="Table 3D effects 3" w:semiHidden="1" w:unhideWhenUsed="1"/>
-    <w:lsdException w:name="Table Contemporary" w:semiHidden="1" w:unhideWhenUsed="1"/>
-    <w:lsdException w:name="Table Elegant" w:semiHidden="1" w:unhideWhenUsed="1"/>
-    <w:lsdException w:name="Table Professional" w:semiHidden="1" w:unhideWhenUsed="1"/>
-    <w:lsdException w:name="Table Subtle 1" w:semiHidden="1" w:unhideWhenUsed="1"/>
-    <w:lsdException w:name="Table Subtle 2" w:semiHidden="1" w:unhideWhenUsed="1"/>
-    <w:lsdException w:name="Table Web 1" w:semiHidden="1" w:unhideWhenUsed="1"/>
-    <w:lsdException w:name="Table Web 2" w:semiHidden="1" w:unhideWhenUsed="1"/>
-    <w:lsdException w:name="Table Web 3" w:semiHidden="1" w:unhideWhenUsed="1"/>
-    <w:lsdException w:name="Balloon Text" w:semiHidden="1" w:unhideWhenUsed="1"/>
-    <w:lsdException w:name="Table Grid" w:semiHidden="1" w:uiPriority="59" w:unhideWhenUsed="1"/>
-    <w:lsdException w:name="Table Theme" w:semiHidden="1" w:unhideWhenUsed="1"/>
-    <w:lsdException w:name="Placeholder Text" w:semiHidden="1"/>
-    <w:lsdException w:name="No Spacing" w:uiPriority="1" w:qFormat="1"/>
-    <w:lsdException w:name="Light Shading" w:uiPriority="60"/>
-    <w:lsdException w:name="Light List" w:uiPriority="61"/>
-    <w:lsdException w:name="Light Grid" w:uiPriority="62"/>
-    <w:lsdException w:name="Medium Shading 1" w:uiPriority="63"/>
-    <w:lsdException w:name="Medium Shading 2" w:uiPriority="64"/>
-    <w:lsdException w:name="Medium List 1" w:uiPriority="65"/>
-    <w:lsdException w:name="Medium List 2" w:uiPriority="66"/>
-    <w:lsdException w:name="Medium Grid 1" w:uiPriority="67"/>
-    <w:lsdException w:name="Medium Grid 2" w:uiPriority="68"/>
-    <w:lsdException w:name="Medium Grid 3" w:uiPriority="69"/>
-    <w:lsdException w:name="Dark List" w:uiPriority="70"/>
-    <w:lsdException w:name="Colorful Shading" w:uiPriority="71"/>
-    <w:lsdException w:name="Colorful List" w:uiPriority="72"/>
-    <w:lsdException w:name="Colorful Grid" w:uiPriority="73"/>
-    <w:lsdException w:name="Light Shading Accent 1" w:uiPriority="60"/>
-    <w:lsdException w:name="Light List Accent 1" w:uiPriority="61"/>
-    <w:lsdException w:name="Light Grid Accent 1" w:uiPriority="62"/>
-    <w:lsdException w:name="Medium Shading 1 Accent 1" w:uiPriority="63"/>
-    <w:lsdException w:name="Medium Shading 2 Accent 1" w:uiPriority="64"/>
-    <w:lsdException w:name="Medium List 1 Accent 1" w:uiPriority="65"/>
-    <w:lsdException w:name="Revision" w:semiHidden="1"/>
-    <w:lsdException w:name="List Paragraph" w:uiPriority="34" w:qFormat="1"/>
-    <w:lsdException w:name="Quote" w:uiPriority="29" w:qFormat="1"/>
-    <w:lsdException w:name="Intense Quote" w:uiPriority="30" w:qFormat="1"/>
-    <w:lsdException w:name="Medium List 2 Accent 1" w:uiPriority="66"/>
-    <w:lsdException w:name="Medium Grid 1 Accent 1" w:uiPriority="67"/>
-    <w:lsdException w:name="Medium Grid 2 Accent 1" w:uiPriority="68"/>
-    <w:lsdException w:name="Medium Grid 3 Accent 1" w:uiPriority="69"/>
-    <w:lsdException w:name="Dark List Accent 1" w:uiPriority="70"/>
-    <w:lsdException w:name="Colorful Shading Accent 1" w:uiPriority="71"/>
-    <w:lsdException w:name="Colorful List Accent 1" w:uiPriority="72"/>
-    <w:lsdException w:name="Colorful Grid Accent 1" w:uiPriority="73"/>
-    <w:lsdException w:name="Light Shading Accent 2" w:uiPriority="60"/>
-    <w:lsdException w:name="Light List Accent 2" w:uiPriority="61"/>
-    <w:lsdException w:name="Light Grid Accent 2" w:uiPriority="62"/>
-    <w:lsdException w:name="Medium Shading 1 Accent 2" w:uiPriority="63"/>
-    <w:lsdException w:name="Medium Shading 2 Accent 2" w:uiPriority="64"/>
-    <w:lsdException w:name="Medium List 1 Accent 2" w:uiPriority="65"/>
-    <w:lsdException w:name="Medium List 2 Accent 2" w:uiPriority="66"/>
-    <w:lsdException w:name="Medium Grid 1 Accent 2" w:uiPriority="67"/>
-    <w:lsdException w:name="Medium Grid 2 Accent 2" w:uiPriority="68"/>
-    <w:lsdException w:name="Medium Grid 3 Accent 2" w:uiPriority="69"/>
-    <w:lsdException w:name="Dark List Accent 2" w:uiPriority="70"/>
-    <w:lsdException w:name="Colorful Shading Accent 2" w:uiPriority="71"/>
-    <w:lsdException w:name="Colorful List Accent 2" w:uiPriority="72"/>
-    <w:lsdException w:name="Colorful Grid Accent 2" w:uiPriority="73"/>
-    <w:lsdException w:name="Light Shading Accent 3" w:uiPriority="60"/>
-    <w:lsdException w:name="Light List Accent 3" w:uiPriority="61"/>
-    <w:lsdException w:name="Light Grid Accent 3" w:uiPriority="62"/>
-    <w:lsdException w:name="Medium Shading 1 Accent 3" w:uiPriority="63"/>
-    <w:lsdException w:name="Medium Shading 2 Accent 3" w:uiPriority="64"/>
-    <w:lsdException w:name="Medium List 1 Accent 3" w:uiPriority="65"/>
-    <w:lsdException w:name="Medium List 2 Accent 3" w:uiPriority="66"/>
-    <w:lsdException w:name="Medium Grid 1 Accent 3" w:uiPriority="67"/>
-    <w:lsdException w:name="Medium Grid 2 Accent 3" w:uiPriority="68"/>
-    <w:lsdException w:name="Medium Grid 3 Accent 3" w:uiPriority="69"/>
-    <w:lsdException w:name="Dark List Accent 3" w:uiPriority="70"/>
-    <w:lsdException w:name="Colorful Shading Accent 3" w:uiPriority="71"/>
-    <w:lsdException w:name="Colorful List Accent 3" w:uiPriority="72"/>
-    <w:lsdException w:name="Colorful Grid Accent 3" w:uiPriority="73"/>
-    <w:lsdException w:name="Light Shading Accent 4" w:uiPriority="60"/>
-    <w:lsdException w:name="Light List Accent 4" w:uiPriority="61"/>
-    <w:lsdException w:name="Light Grid Accent 4" w:uiPriority="62"/>
-    <w:lsdException w:name="Medium Shading 1 Accent 4" w:uiPriority="63"/>
-    <w:lsdException w:name="Medium Shading 2 Accent 4" w:uiPriority="64"/>
-    <w:lsdException w:name="Medium List 1 Accent 4" w:uiPriority="65"/>
-    <w:lsdException w:name="Medium List 2 Accent 4" w:uiPriority="66"/>
-    <w:lsdException w:name="Medium Grid 1 Accent 4" w:uiPriority="67"/>
-    <w:lsdException w:name="Medium Grid 2 Accent 4" w:uiPriority="68"/>
-    <w:lsdException w:name="Medium Grid 3 Accent 4" w:uiPriority="69"/>
-    <w:lsdException w:name="Dark List Accent 4" w:uiPriority="70"/>
-    <w:lsdException w:name="Colorful Shading Accent 4" w:uiPriority="71"/>
-    <w:lsdException w:name="Colorful List Accent 4" w:uiPriority="72"/>
-    <w:lsdException w:name="Colorful Grid Accent 4" w:uiPriority="73"/>
-    <w:lsdException w:name="Light Shading Accent 5" w:uiPriority="60"/>
-    <w:lsdException w:name="Light List Accent 5" w:uiPriority="61"/>
-    <w:lsdException w:name="Light Grid Accent 5" w:uiPriority="62"/>
-    <w:lsdException w:name="Medium Shading 1 Accent 5" w:uiPriority="63"/>
-    <w:lsdException w:name="Medium Shading 2 Accent 5" w:uiPriority="64"/>
-    <w:lsdException w:name="Medium List 1 Accent 5" w:uiPriority="65"/>
-    <w:lsdException w:name="Medium List 2 Accent 5" w:uiPriority="66"/>
-    <w:lsdException w:name="Medium Grid 1 Accent 5" w:uiPriority="67"/>
-    <w:lsdException w:name="Medium Grid 2 Accent 5" w:uiPriority="68"/>
-    <w:lsdException w:name="Medium Grid 3 Accent 5" w:uiPriority="69"/>
-    <w:lsdException w:name="Dark List Accent 5" w:uiPriority="70"/>
-    <w:lsdException w:name="Colorful Shading Accent 5" w:uiPriority="71"/>
-    <w:lsdException w:name="Colorful List Accent 5" w:uiPriority="72"/>
-    <w:lsdException w:name="Colorful Grid Accent 5" w:uiPriority="73"/>
-    <w:lsdException w:name="Light Shading Accent 6" w:uiPriority="60"/>
-    <w:lsdException w:name="Light List Accent 6" w:uiPriority="61"/>
-    <w:lsdException w:name="Light Grid Accent 6" w:uiPriority="62"/>
-    <w:lsdException w:name="Medium Shading 1 Accent 6" w:uiPriority="63"/>
-    <w:lsdException w:name="Medium Shading 2 Accent 6" w:uiPriority="64"/>
-    <w:lsdException w:name="Medium List 1 Accent 6" w:uiPriority="65"/>
-    <w:lsdException w:name="Medium List 2 Accent 6" w:uiPriority="66"/>
-    <w:lsdException w:name="Medium Grid 1 Accent 6" w:uiPriority="67"/>
-    <w:lsdException w:name="Medium Grid 2 Accent 6" w:uiPriority="68"/>
-    <w:lsdException w:name="Medium Grid 3 Accent 6" w:uiPriority="69"/>
-    <w:lsdException w:name="Dark List Accent 6" w:uiPriority="70"/>
-    <w:lsdException w:name="Colorful Shading Accent 6" w:uiPriority="71"/>
-    <w:lsdException w:name="Colorful List Accent 6" w:uiPriority="72"/>
-    <w:lsdException w:name="Colorful Grid Accent 6" w:uiPriority="73"/>
-    <w:lsdException w:name="Subtle Emphasis" w:uiPriority="19" w:qFormat="1"/>
-    <w:lsdException w:name="Intense Emphasis" w:uiPriority="21" w:qFormat="1"/>
-    <w:lsdException w:name="Subtle Reference" w:uiPriority="31" w:qFormat="1"/>
-    <w:lsdException w:name="Intense Reference" w:uiPriority="32" w:qFormat="1"/>
-    <w:lsdException w:name="Book Title" w:uiPriority="33" w:qFormat="1"/>
-    <w:lsdException w:name="Bibliography" w:semiHidden="1" w:uiPriority="37" w:unhideWhenUsed="1"/>
-    <w:lsdException w:name="TOC Heading" w:semiHidden="1" w:uiPriority="39" w:unhideWhenUsed="1" w:qFormat="1"/>
-    <w:lsdException w:name="Plain Table 1" w:uiPriority="41"/>
-    <w:lsdException w:name="Plain Table 2" w:uiPriority="42"/>
-    <w:lsdException w:name="Plain Table 3" w:uiPriority="43"/>
-    <w:lsdException w:name="Plain Table 4" w:uiPriority="44"/>
-    <w:lsdException w:name="Plain Table 5" w:uiPriority="45"/>
-    <w:lsdException w:name="Grid Table Light" w:uiPriority="40"/>
-    <w:lsdException w:name="Grid Table 1 Light" w:uiPriority="46"/>
-    <w:lsdException w:name="Grid Table 2" w:uiPriority="47"/>
-    <w:lsdException w:name="Grid Table 3" w:uiPriority="48"/>
-    <w:lsdException w:name="Grid Table 4" w:uiPriority="49"/>
-    <w:lsdException w:name="Grid Table 5 Dark" w:uiPriority="50"/>
-    <w:lsdException w:name="Grid Table 6 Colorful" w:uiPriority="51"/>
-    <w:lsdException w:name="Grid Table 7 Colorful" w:uiPriority="52"/>
-    <w:lsdException w:name="Grid Table 1 Light Accent 1" w:uiPriority="46"/>
-    <w:lsdException w:name="Grid Table 2 Accent 1" w:uiPriority="47"/>
-    <w:lsdException w:name="Grid Table 3 Accent 1" w:uiPriority="48"/>
-    <w:lsdException w:name="Grid Table 4 Accent 1" w:uiPriority="49"/>
-    <w:lsdException w:name="Grid Table 5 Dark Accent 1" w:uiPriority="50"/>
-    <w:lsdException w:name="Grid Table 6 Colorful Accent 1" w:uiPriority="51"/>
-    <w:lsdException w:name="Grid Table 7 Colorful Accent 1" w:uiPriority="52"/>
-    <w:lsdException w:name="Grid Table 1 Light Accent 2" w:uiPriority="46"/>
-    <w:lsdException w:name="Grid Table 2 Accent 2" w:uiPriority="47"/>
-    <w:lsdException w:name="Grid Table 3 Accent 2" w:uiPriority="48"/>
-    <w:lsdException w:name="Grid Table 4 Accent 2" w:uiPriority="49"/>
-    <w:lsdException w:name="Grid Table 5 Dark Accent 2" w:uiPriority="50"/>
-    <w:lsdException w:name="Grid Table 6 Colorful Accent 2" w:uiPriority="51"/>
-    <w:lsdException w:name="Grid Table 7 Colorful Accent 2" w:uiPriority="52"/>
-    <w:lsdException w:name="Grid Table 1 Light Accent 3" w:uiPriority="46"/>
-    <w:lsdException w:name="Grid Table 2 Accent 3" w:uiPriority="47"/>
-    <w:lsdException w:name="Grid Table 3 Accent 3" w:uiPriority="48"/>
-    <w:lsdException w:name="Grid Table 4 Accent 3" w:uiPriority="49"/>
-    <w:lsdException w:name="Grid Table 5 Dark Accent 3" w:uiPriority="50"/>
-    <w:lsdException w:name="Grid Table 6 Colorful Accent 3" w:uiPriority="51"/>
-    <w:lsdException w:name="Grid Table 7 Colorful Accent 3" w:uiPriority="52"/>
-    <w:lsdException w:name="Grid Table 1 Light Accent 4" w:uiPriority="46"/>
-    <w:lsdException w:name="Grid Table 2 Accent 4" w:uiPriority="47"/>
-    <w:lsdException w:name="Grid Table 3 Accent 4" w:uiPriority="48"/>
-    <w:lsdException w:name="Grid Table 4 Accent 4" w:uiPriority="49"/>
-    <w:lsdException w:name="Grid Table 5 Dark Accent 4" w:uiPriority="50"/>
-    <w:lsdException w:name="Grid Table 6 Colorful Accent 4" w:uiPriority="51"/>
-    <w:lsdException w:name="Grid Table 7 Colorful Accent 4" w:uiPriority="52"/>
-    <w:lsdException w:name="Grid Table 1 Light Accent 5" w:uiPriority="46"/>
-    <w:lsdException w:name="Grid Table 2 Accent 5" w:uiPriority="47"/>
-    <w:lsdException w:name="Grid Table 3 Accent 5" w:uiPriority="48"/>
-    <w:lsdException w:name="Grid Table 4 Accent 5" w:uiPriority="49"/>
-    <w:lsdException w:name="Grid Table 5 Dark Accent 5" w:uiPriority="50"/>
-    <w:lsdException w:name="Grid Table 6 Colorful Accent 5" w:uiPriority="51"/>
-    <w:lsdException w:name="Grid Table 7 Colorful Accent 5" w:uiPriority="52"/>
-    <w:lsdException w:name="Grid Table 1 Light Accent 6" w:uiPriority="46"/>
-    <w:lsdException w:name="Grid Table 2 Accent 6" w:uiPriority="47"/>
-    <w:lsdException w:name="Grid Table 3 Accent 6" w:uiPriority="48"/>
-    <w:lsdException w:name="Grid Table 4 Accent 6" w:uiPriority="49"/>
-    <w:lsdException w:name="Grid Table 5 Dark Accent 6" w:uiPriority="50"/>
-    <w:lsdException w:name="Grid Table 6 Colorful Accent 6" w:uiPriority="51"/>
-    <w:lsdException w:name="Grid Table 7 Colorful Accent 6" w:uiPriority="52"/>
-    <w:lsdException w:name="List Table 1 Light" w:uiPriority="46"/>
-    <w:lsdException w:name="List Table 2" w:uiPriority="47"/>
-    <w:lsdException w:name="List Table 3" w:uiPriority="48"/>
-    <w:lsdException w:name="List Table 4" w:uiPriority="49"/>
-    <w:lsdException w:name="List Table 5 Dark" w:uiPriority="50"/>
-    <w:lsdException w:name="List Table 6 Colorful" w:uiPriority="51"/>
-    <w:lsdException w:name="List Table 7 Colorful" w:uiPriority="52"/>
-    <w:lsdException w:name="List Table 1 Light Accent 1" w:uiPriority="46"/>
-    <w:lsdException w:name="List Table 2 Accent 1" w:uiPriority="47"/>
-    <w:lsdException w:name="List Table 3 Accent 1" w:uiPriority="48"/>
-    <w:lsdException w:name="List Table 4 Accent 1" w:uiPriority="49"/>
-    <w:lsdException w:name="List Table 5 Dark Accent 1" w:uiPriority="50"/>
-    <w:lsdException w:name="List Table 6 Colorful Accent 1" w:uiPriority="51"/>
-    <w:lsdException w:name="List Table 7 Colorful Accent 1" w:uiPriority="52"/>
-    <w:lsdException w:name="List Table 1 Light Accent 2" w:uiPriority="46"/>
-    <w:lsdException w:name="List Table 2 Accent 2" w:uiPriority="47"/>
-    <w:lsdException w:name="List Table 3 Accent 2" w:uiPriority="48"/>
-    <w:lsdException w:name="List Table 4 Accent 2" w:uiPriority="49"/>
-    <w:lsdException w:name="List Table 5 Dark Accent 2" w:uiPriority="50"/>
-    <w:lsdException w:name="List Table 6 Colorful Accent 2" w:uiPriority="51"/>
-    <w:lsdException w:name="List Table 7 Colorful Accent 2" w:uiPriority="52"/>
-    <w:lsdException w:name="List Table 1 Light Accent 3" w:uiPriority="46"/>
-    <w:lsdException w:name="List Table 2 Accent 3" w:uiPriority="47"/>
-    <w:lsdException w:name="List Table 3 Accent 3" w:uiPriority="48"/>
-    <w:lsdException w:name="List Table 4 Accent 3" w:uiPriority="49"/>
-    <w:lsdException w:name="List Table 5 Dark Accent 3" w:uiPriority="50"/>
-    <w:lsdException w:name="List Table 6 Colorful Accent 3" w:uiPriority="51"/>
-    <w:lsdException w:name="List Table 7 Colorful Accent 3" w:uiPriority="52"/>
-    <w:lsdException w:name="List Table 1 Light Accent 4" w:uiPriority="46"/>
-    <w:lsdException w:name="List Table 2 Accent 4" w:uiPriority="47"/>
-    <w:lsdException w:name="List Table 3 Accent 4" w:uiPriority="48"/>
-    <w:lsdException w:name="List Table 4 Accent 4" w:uiPriority="49"/>
-    <w:lsdException w:name="List Table 5 Dark Accent 4" w:uiPriority="50"/>
-    <w:lsdException w:name="List Table 6 Colorful Accent 4" w:uiPriority="51"/>
-    <w:lsdException w:name="List Table 7 Colorful Accent 4" w:uiPriority="52"/>
-    <w:lsdException w:name="List Table 1 Light Accent 5" w:uiPriority="46"/>
-    <w:lsdException w:name="List Table 2 Accent 5" w:uiPriority="47"/>
-    <w:lsdException w:name="List Table 3 Accent 5" w:uiPriority="48"/>
-    <w:lsdException w:name="List Table 4 Accent 5" w:uiPriority="49"/>
-    <w:lsdException w:name="List Table 5 Dark Accent 5" w:uiPriority="50"/>
-    <w:lsdException w:name="List Table 6 Colorful Accent 5" w:uiPriority="51"/>
-    <w:lsdException w:name="List Table 7 Colorful Accent 5" w:uiPriority="52"/>
-    <w:lsdException w:name="List Table 1 Light Accent 6" w:uiPriority="46"/>
-    <w:lsdException w:name="List Table 2 Accent 6" w:uiPriority="47"/>
-    <w:lsdException w:name="List Table 3 Accent 6" w:uiPriority="48"/>
-    <w:lsdException w:name="List Table 4 Accent 6" w:uiPriority="49"/>
-    <w:lsdException w:name="List Table 5 Dark Accent 6" w:uiPriority="50"/>
-    <w:lsdException w:name="List Table 6 Colorful Accent 6" w:uiPriority="51"/>
-    <w:lsdException w:name="List Table 7 Colorful Accent 6" w:uiPriority="52"/>
-    <w:lsdException w:name="Mention" w:semiHidden="1" w:unhideWhenUsed="1"/>
-    <w:lsdException w:name="Smart Hyperlink" w:semiHidden="1" w:unhideWhenUsed="1"/>
-    <w:lsdException w:name="Hashtag" w:semiHidden="1" w:unhideWhenUsed="1"/>
-    <w:lsdException w:name="Unresolved Mention" w:semiHidden="1" w:unhideWhenUsed="1"/>
+  <w:latentStyles w:defLockedState="0" w:defUIPriority="99" w:defSemiHidden="1" w:defUnhideWhenUsed="1" w:defQFormat="0" w:count="267">
+    <w:lsdException w:name="Normal" w:semiHidden="0" w:uiPriority="0" w:unhideWhenUsed="0" w:qFormat="1"/>
+    <w:lsdException w:name="heading 1" w:semiHidden="0" w:uiPriority="9" w:unhideWhenUsed="0" w:qFormat="1"/>
+    <w:lsdException w:name="heading 2" w:uiPriority="9" w:qFormat="1"/>
+    <w:lsdException w:name="heading 3" w:uiPriority="9" w:qFormat="1"/>
+    <w:lsdException w:name="heading 4" w:uiPriority="9" w:qFormat="1"/>
+    <w:lsdException w:name="heading 5" w:uiPriority="9" w:qFormat="1"/>
+    <w:lsdException w:name="heading 6" w:uiPriority="9" w:qFormat="1"/>
+    <w:lsdException w:name="heading 7" w:uiPriority="9" w:qFormat="1"/>
+    <w:lsdException w:name="heading 8" w:uiPriority="9" w:qFormat="1"/>
+    <w:lsdException w:name="heading 9" w:uiPriority="9" w:qFormat="1"/>
+    <w:lsdException w:name="toc 1" w:uiPriority="39"/>
+    <w:lsdException w:name="toc 2" w:uiPriority="39"/>
+    <w:lsdException w:name="toc 3" w:uiPriority="39"/>
+    <w:lsdException w:name="toc 4" w:uiPriority="39"/>
+    <w:lsdException w:name="toc 5" w:uiPriority="39"/>
+    <w:lsdException w:name="toc 6" w:uiPriority="39"/>
+    <w:lsdException w:name="toc 7" w:uiPriority="39"/>
+    <w:lsdException w:name="toc 8" w:uiPriority="39"/>
+    <w:lsdException w:name="toc 9" w:uiPriority="39"/>
+    <w:lsdException w:name="caption" w:uiPriority="35" w:qFormat="1"/>
+    <w:lsdException w:name="Title" w:semiHidden="0" w:uiPriority="10" w:unhideWhenUsed="0" w:qFormat="1"/>
+    <w:lsdException w:name="Default Paragraph Font" w:uiPriority="1"/>
+    <w:lsdException w:name="Subtitle" w:semiHidden="0" w:uiPriority="11" w:unhideWhenUsed="0" w:qFormat="1"/>
+    <w:lsdException w:name="Strong" w:semiHidden="0" w:uiPriority="22" w:unhideWhenUsed="0" w:qFormat="1"/>
+    <w:lsdException w:name="Emphasis" w:semiHidden="0" w:uiPriority="20" w:unhideWhenUsed="0" w:qFormat="1"/>
+    <w:lsdException w:name="Table Grid" w:semiHidden="0" w:uiPriority="59" w:unhideWhenUsed="0"/>
+    <w:lsdException w:name="Placeholder Text" w:unhideWhenUsed="0"/>
+    <w:lsdException w:name="No Spacing" w:semiHidden="0" w:uiPriority="1" w:unhideWhenUsed="0" w:qFormat="1"/>
+    <w:lsdException w:name="Light Shading" w:semiHidden="0" w:uiPriority="60" w:unhideWhenUsed="0"/>
+    <w:lsdException w:name="Light List" w:semiHidden="0" w:uiPriority="61" w:unhideWhenUsed="0"/>
+    <w:lsdException w:name="Light Grid" w:semiHidden="0" w:uiPriority="62" w:unhideWhenUsed="0"/>
+    <w:lsdException w:name="Medium Shading 1" w:semiHidden="0" w:uiPriority="63" w:unhideWhenUsed="0"/>
+    <w:lsdException w:name="Medium Shading 2" w:semiHidden="0" w:uiPriority="64" w:unhideWhenUsed="0"/>
+    <w:lsdException w:name="Medium List 1" w:semiHidden="0" w:uiPriority="65" w:unhideWhenUsed="0"/>
+    <w:lsdException w:name="Medium List 2" w:semiHidden="0" w:uiPriority="66" w:unhideWhenUsed="0"/>
+    <w:lsdException w:name="Medium Grid 1" w:semiHidden="0" w:uiPriority="67" w:unhideWhenUsed="0"/>
+    <w:lsdException w:name="Medium Grid 2" w:semiHidden="0" w:uiPriority="68" w:unhideWhenUsed="0"/>
+    <w:lsdException w:name="Medium Grid 3" w:semiHidden="0" w:uiPriority="69" w:unhideWhenUsed="0"/>
+    <w:lsdException w:name="Dark List" w:semiHidden="0" w:uiPriority="70" w:unhideWhenUsed="0"/>
+    <w:lsdException w:name="Colorful Shading" w:semiHidden="0" w:uiPriority="71" w:unhideWhenUsed="0"/>
+    <w:lsdException w:name="Colorful List" w:semiHidden="0" w:uiPriority="72" w:unhideWhenUsed="0"/>
+    <w:lsdException w:name="Colorful Grid" w:semiHidden="0" w:uiPriority="73" w:unhideWhenUsed="0"/>
+    <w:lsdException w:name="Light Shading Accent 1" w:semiHidden="0" w:uiPriority="60" w:unhideWhenUsed="0"/>
+    <w:lsdException w:name="Light List Accent 1" w:semiHidden="0" w:uiPriority="61" w:unhideWhenUsed="0"/>
+    <w:lsdException w:name="Light Grid Accent 1" w:semiHidden="0" w:uiPriority="62" w:unhideWhenUsed="0"/>
+    <w:lsdException w:name="Medium Shading 1 Accent 1" w:semiHidden="0" w:uiPriority="63" w:unhideWhenUsed="0"/>
+    <w:lsdException w:name="Medium Shading 2 Accent 1" w:semiHidden="0" w:uiPriority="64" w:unhideWhenUsed="0"/>
+    <w:lsdException w:name="Medium List 1 Accent 1" w:semiHidden="0" w:uiPriority="65" w:unhideWhenUsed="0"/>
+    <w:lsdException w:name="Revision" w:unhideWhenUsed="0"/>
+    <w:lsdException w:name="List Paragraph" w:semiHidden="0" w:uiPriority="34" w:unhideWhenUsed="0" w:qFormat="1"/>
+    <w:lsdException w:name="Quote" w:semiHidden="0" w:uiPriority="29" w:unhideWhenUsed="0" w:qFormat="1"/>
+    <w:lsdException w:name="Intense Quote" w:semiHidden="0" w:uiPriority="30" w:unhideWhenUsed="0" w:qFormat="1"/>
+    <w:lsdException w:name="Medium List 2 Accent 1" w:semiHidden="0" w:uiPriority="66" w:unhideWhenUsed="0"/>
+    <w:lsdException w:name="Medium Grid 1 Accent 1" w:semiHidden="0" w:uiPriority="67" w:unhideWhenUsed="0"/>
+    <w:lsdException w:name="Medium Grid 2 Accent 1" w:semiHidden="0" w:uiPriority="68" w:unhideWhenUsed="0"/>
+    <w:lsdException w:name="Medium Grid 3 Accent 1" w:semiHidden="0" w:uiPriority="69" w:unhideWhenUsed="0"/>
+    <w:lsdException w:name="Dark List Accent 1" w:semiHidden="0" w:uiPriority="70" w:unhideWhenUsed="0"/>
+    <w:lsdException w:name="Colorful Shading Accent 1" w:semiHidden="0" w:uiPriority="71" w:unhideWhenUsed="0"/>
+    <w:lsdException w:name="Colorful List Accent 1" w:semiHidden="0" w:uiPriority="72" w:unhideWhenUsed="0"/>
+    <w:lsdException w:name="Colorful Grid Accent 1" w:semiHidden="0" w:uiPriority="73" w:unhideWhenUsed="0"/>
+    <w:lsdException w:name="Light Shading Accent 2" w:semiHidden="0" w:uiPriority="60" w:unhideWhenUsed="0"/>
+    <w:lsdException w:name="Light List Accent 2" w:semiHidden="0" w:uiPriority="61" w:unhideWhenUsed="0"/>
+    <w:lsdException w:name="Light Grid Accent 2" w:semiHidden="0" w:uiPriority="62" w:unhideWhenUsed="0"/>
+    <w:lsdException w:name="Medium Shading 1 Accent 2" w:semiHidden="0" w:uiPriority="63" w:unhideWhenUsed="0"/>
+    <w:lsdException w:name="Medium Shading 2 Accent 2" w:semiHidden="0" w:uiPriority="64" w:unhideWhenUsed="0"/>
+    <w:lsdException w:name="Medium List 1 Accent 2" w:semiHidden="0" w:uiPriority="65" w:unhideWhenUsed="0"/>
+    <w:lsdException w:name="Medium List 2 Accent 2" w:semiHidden="0" w:uiPriority="66" w:unhideWhenUsed="0"/>
+    <w:lsdException w:name="Medium Grid 1 Accent 2" w:semiHidden="0" w:uiPriority="67" w:unhideWhenUsed="0"/>
+    <w:lsdException w:name="Medium Grid 2 Accent 2" w:semiHidden="0" w:uiPriority="68" w:unhideWhenUsed="0"/>
+    <w:lsdException w:name="Medium Grid 3 Accent 2" w:semiHidden="0" w:uiPriority="69" w:unhideWhenUsed="0"/>
+    <w:lsdException w:name="Dark List Accent 2" w:semiHidden="0" w:uiPriority="70" w:unhideWhenUsed="0"/>
+    <w:lsdException w:name="Colorful Shading Accent 2" w:semiHidden="0" w:uiPriority="71" w:unhideWhenUsed="0"/>
+    <w:lsdException w:name="Colorful List Accent 2" w:semiHidden="0" w:uiPriority="72" w:unhideWhenUsed="0"/>
+    <w:lsdException w:name="Colorful Grid Accent 2" w:semiHidden="0" w:uiPriority="73" w:unhideWhenUsed="0"/>
+    <w:lsdException w:name="Light Shading Accent 3" w:semiHidden="0" w:uiPriority="60" w:unhideWhenUsed="0"/>
+    <w:lsdException w:name="Light List Accent 3" w:semiHidden="0" w:uiPriority="61" w:unhideWhenUsed="0"/>
+    <w:lsdException w:name="Light Grid Accent 3" w:semiHidden="0" w:uiPriority="62" w:unhideWhenUsed="0"/>
+    <w:lsdException w:name="Medium Shading 1 Accent 3" w:semiHidden="0" w:uiPriority="63" w:unhideWhenUsed="0"/>
+    <w:lsdException w:name="Medium Shading 2 Accent 3" w:semiHidden="0" w:uiPriority="64" w:unhideWhenUsed="0"/>
+    <w:lsdException w:name="Medium List 1 Accent 3" w:semiHidden="0" w:uiPriority="65" w:unhideWhenUsed="0"/>
+    <w:lsdException w:name="Medium List 2 Accent 3" w:semiHidden="0" w:uiPriority="66" w:unhideWhenUsed="0"/>
+    <w:lsdException w:name="Medium Grid 1 Accent 3" w:semiHidden="0" w:uiPriority="67" w:unhideWhenUsed="0"/>
+    <w:lsdException w:name="Medium Grid 2 Accent 3" w:semiHidden="0" w:uiPriority="68" w:unhideWhenUsed="0"/>
+    <w:lsdException w:name="Medium Grid 3 Accent 3" w:semiHidden="0" w:uiPriority="69" w:unhideWhenUsed="0"/>
+    <w:lsdException w:name="Dark List Accent 3" w:semiHidden="0" w:uiPriority="70" w:unhideWhenUsed="0"/>
+    <w:lsdException w:name="Colorful Shading Accent 3" w:semiHidden="0" w:uiPriority="71" w:unhideWhenUsed="0"/>
+    <w:lsdException w:name="Colorful List Accent 3" w:semiHidden="0" w:uiPriority="72" w:unhideWhenUsed="0"/>
+    <w:lsdException w:name="Colorful Grid Accent 3" w:semiHidden="0" w:uiPriority="73" w:unhideWhenUsed="0"/>
+    <w:lsdException w:name="Light Shading Accent 4" w:semiHidden="0" w:uiPriority="60" w:unhideWhenUsed="0"/>
+    <w:lsdException w:name="Light List Accent 4" w:semiHidden="0" w:uiPriority="61" w:unhideWhenUsed="0"/>
+    <w:lsdException w:name="Light Grid Accent 4" w:semiHidden="0" w:uiPriority="62" w:unhideWhenUsed="0"/>
+    <w:lsdException w:name="Medium Shading 1 Accent 4" w:semiHidden="0" w:uiPriority="63" w:unhideWhenUsed="0"/>
+    <w:lsdException w:name="Medium Shading 2 Accent 4" w:semiHidden="0" w:uiPriority="64" w:unhideWhenUsed="0"/>
+    <w:lsdException w:name="Medium List 1 Accent 4" w:semiHidden="0" w:uiPriority="65" w:unhideWhenUsed="0"/>
+    <w:lsdException w:name="Medium List 2 Accent 4" w:semiHidden="0" w:uiPriority="66" w:unhideWhenUsed="0"/>
+    <w:lsdException w:name="Medium Grid 1 Accent 4" w:semiHidden="0" w:uiPriority="67" w:unhideWhenUsed="0"/>
+    <w:lsdException w:name="Medium Grid 2 Accent 4" w:semiHidden="0" w:uiPriority="68" w:unhideWhenUsed="0"/>
+    <w:lsdException w:name="Medium Grid 3 Accent 4" w:semiHidden="0" w:uiPriority="69" w:unhideWhenUsed="0"/>
+    <w:lsdException w:name="Dark List Accent 4" w:semiHidden="0" w:uiPriority="70" w:unhideWhenUsed="0"/>
+    <w:lsdException w:name="Colorful Shading Accent 4" w:semiHidden="0" w:uiPriority="71" w:unhideWhenUsed="0"/>
+    <w:lsdException w:name="Colorful List Accent 4" w:semiHidden="0" w:uiPriority="72" w:unhideWhenUsed="0"/>
+    <w:lsdException w:name="Colorful Grid Accent 4" w:semiHidden="0" w:uiPriority="73" w:unhideWhenUsed="0"/>
+    <w:lsdException w:name="Light Shading Accent 5" w:semiHidden="0" w:uiPriority="60" w:unhideWhenUsed="0"/>
+    <w:lsdException w:name="Light List Accent 5" w:semiHidden="0" w:uiPriority="61" w:unhideWhenUsed="0"/>
+    <w:lsdException w:name="Light Grid Accent 5" w:semiHidden="0" w:uiPriority="62" w:unhideWhenUsed="0"/>
+    <w:lsdException w:name="Medium Shading 1 Accent 5" w:semiHidden="0" w:uiPriority="63" w:unhideWhenUsed="0"/>
+    <w:lsdException w:name="Medium Shading 2 Accent 5" w:semiHidden="0" w:uiPriority="64" w:unhideWhenUsed="0"/>
+    <w:lsdException w:name="Medium List 1 Accent 5" w:semiHidden="0" w:uiPriority="65" w:unhideWhenUsed="0"/>
+    <w:lsdException w:name="Medium List 2 Accent 5" w:semiHidden="0" w:uiPriority="66" w:unhideWhenUsed="0"/>
+    <w:lsdException w:name="Medium Grid 1 Accent 5" w:semiHidden="0" w:uiPriority="67" w:unhideWhenUsed="0"/>
+    <w:lsdException w:name="Medium Grid 2 Accent 5" w:semiHidden="0" w:uiPriority="68" w:unhideWhenUsed="0"/>
+    <w:lsdException w:name="Medium Grid 3 Accent 5" w:semiHidden="0" w:uiPriority="69" w:unhideWhenUsed="0"/>
+    <w:lsdException w:name="Dark List Accent 5" w:semiHidden="0" w:uiPriority="70" w:unhideWhenUsed="0"/>
+    <w:lsdException w:name="Colorful Shading Accent 5" w:semiHidden="0" w:uiPriority="71" w:unhideWhenUsed="0"/>
+    <w:lsdException w:name="Colorful List Accent 5" w:semiHidden="0" w:uiPriority="72" w:unhideWhenUsed="0"/>
+    <w:lsdException w:name="Colorful Grid Accent 5" w:semiHidden="0" w:uiPriority="73" w:unhideWhenUsed="0"/>
+    <w:lsdException w:name="Light Shading Accent 6" w:semiHidden="0" w:uiPriority="60" w:unhideWhenUsed="0"/>
+    <w:lsdException w:name="Light List Accent 6" w:semiHidden="0" w:uiPriority="61" w:unhideWhenUsed="0"/>
+    <w:lsdException w:name="Light Grid Accent 6" w:semiHidden="0" w:uiPriority="62" w:unhideWhenUsed="0"/>
+    <w:lsdException w:name="Medium Shading 1 Accent 6" w:semiHidden="0" w:uiPriority="63" w:unhideWhenUsed="0"/>
+    <w:lsdException w:name="Medium Shading 2 Accent 6" w:semiHidden="0" w:uiPriority="64" w:unhideWhenUsed="0"/>
+    <w:lsdException w:name="Medium List 1 Accent 6" w:semiHidden="0" w:uiPriority="65" w:unhideWhenUsed="0"/>
+    <w:lsdException w:name="Medium List 2 Accent 6" w:semiHidden="0" w:uiPriority="66" w:unhideWhenUsed="0"/>
+    <w:lsdException w:name="Medium Grid 1 Accent 6" w:semiHidden="0" w:uiPriority="67" w:unhideWhenUsed="0"/>
+    <w:lsdException w:name="Medium Grid 2 Accent 6" w:semiHidden="0" w:uiPriority="68" w:unhideWhenUsed="0"/>
+    <w:lsdException w:name="Medium Grid 3 Accent 6" w:semiHidden="0" w:uiPriority="69" w:unhideWhenUsed="0"/>
+    <w:lsdException w:name="Dark List Accent 6" w:semiHidden="0" w:uiPriority="70" w:unhideWhenUsed="0"/>
+    <w:lsdException w:name="Colorful Shading Accent 6" w:semiHidden="0" w:uiPriority="71" w:unhideWhenUsed="0"/>
+    <w:lsdException w:name="Colorful List Accent 6" w:semiHidden="0" w:uiPriority="72" w:unhideWhenUsed="0"/>
+    <w:lsdException w:name="Colorful Grid Accent 6" w:semiHidden="0" w:uiPriority="73" w:unhideWhenUsed="0"/>
+    <w:lsdException w:name="Subtle Emphasis" w:semiHidden="0" w:uiPriority="19" w:unhideWhenUsed="0" w:qFormat="1"/>
+    <w:lsdException w:name="Intense Emphasis" w:semiHidden="0" w:uiPriority="21" w:unhideWhenUsed="0" w:qFormat="1"/>
+    <w:lsdException w:name="Subtle Reference" w:semiHidden="0" w:uiPriority="31" w:unhideWhenUsed="0" w:qFormat="1"/>
+    <w:lsdException w:name="Intense Reference" w:semiHidden="0" w:uiPriority="32" w:unhideWhenUsed="0" w:qFormat="1"/>
+    <w:lsdException w:name="Book Title" w:semiHidden="0" w:uiPriority="33" w:unhideWhenUsed="0" w:qFormat="1"/>
+    <w:lsdException w:name="Bibliography" w:uiPriority="37"/>
+    <w:lsdException w:name="TOC Heading" w:uiPriority="39" w:qFormat="1"/>
   </w:latentStyles>
   <w:style w:type="paragraph" w:default="1" w:styleId="Normal">
     <w:name w:val="Normal"/>
@@ -2245,6 +2091,7 @@
     <w:uiPriority w:val="59"/>
     <w:rsid w:val="00BE55EB"/>
     <w:tblPr>
+      <w:tblInd w:w="0" w:type="dxa"/>
       <w:tblBorders>
         <w:top w:val="single" w:sz="4" w:space="0" w:color="auto"/>
         <w:left w:val="single" w:sz="4" w:space="0" w:color="auto"/>
@@ -2253,6 +2100,263 @@
         <w:insideH w:val="single" w:sz="4" w:space="0" w:color="auto"/>
         <w:insideV w:val="single" w:sz="4" w:space="0" w:color="auto"/>
       </w:tblBorders>
+      <w:tblCellMar>
+        <w:top w:w="0" w:type="dxa"/>
+        <w:left w:w="108" w:type="dxa"/>
+        <w:bottom w:w="0" w:type="dxa"/>
+        <w:right w:w="108" w:type="dxa"/>
+      </w:tblCellMar>
+    </w:tblPr>
+  </w:style>
+</w:styles>
+</file>
+
+<file path=word/stylesWithEffects.xml><?xml version="1.0" encoding="utf-8"?>
+<w:styles xmlns:wpc="http://schemas.microsoft.com/office/word/2010/wordprocessingCanvas" xmlns:mc="http://schemas.openxmlformats.org/markup-compatibility/2006" xmlns:o="urn:schemas-microsoft-com:office:office" xmlns:r="http://schemas.openxmlformats.org/officeDocument/2006/relationships" xmlns:m="http://schemas.openxmlformats.org/officeDocument/2006/math" xmlns:v="urn:schemas-microsoft-com:vml" xmlns:wp14="http://schemas.microsoft.com/office/word/2010/wordprocessingDrawing" xmlns:wp="http://schemas.openxmlformats.org/drawingml/2006/wordprocessingDrawing" xmlns:w10="urn:schemas-microsoft-com:office:word" xmlns:w="http://schemas.openxmlformats.org/wordprocessingml/2006/main" xmlns:w14="http://schemas.microsoft.com/office/word/2010/wordml" xmlns:wpg="http://schemas.microsoft.com/office/word/2010/wordprocessingGroup" xmlns:wpi="http://schemas.microsoft.com/office/word/2010/wordprocessingInk" xmlns:wne="http://schemas.microsoft.com/office/word/2006/wordml" xmlns:wps="http://schemas.microsoft.com/office/word/2010/wordprocessingShape" mc:Ignorable="w14 wp14">
+  <w:docDefaults>
+    <w:rPrDefault>
+      <w:rPr>
+        <w:rFonts w:asciiTheme="minorHAnsi" w:eastAsiaTheme="minorHAnsi" w:hAnsiTheme="minorHAnsi" w:cstheme="minorBidi"/>
+        <w:sz w:val="22"/>
+        <w:szCs w:val="22"/>
+        <w:lang w:val="en-US" w:eastAsia="en-US" w:bidi="ar-SA"/>
+      </w:rPr>
+    </w:rPrDefault>
+    <w:pPrDefault/>
+  </w:docDefaults>
+  <w:latentStyles w:defLockedState="0" w:defUIPriority="99" w:defSemiHidden="1" w:defUnhideWhenUsed="1" w:defQFormat="0" w:count="267">
+    <w:lsdException w:name="Normal" w:semiHidden="0" w:uiPriority="0" w:unhideWhenUsed="0" w:qFormat="1"/>
+    <w:lsdException w:name="heading 1" w:semiHidden="0" w:uiPriority="9" w:unhideWhenUsed="0" w:qFormat="1"/>
+    <w:lsdException w:name="heading 2" w:uiPriority="9" w:qFormat="1"/>
+    <w:lsdException w:name="heading 3" w:uiPriority="9" w:qFormat="1"/>
+    <w:lsdException w:name="heading 4" w:uiPriority="9" w:qFormat="1"/>
+    <w:lsdException w:name="heading 5" w:uiPriority="9" w:qFormat="1"/>
+    <w:lsdException w:name="heading 6" w:uiPriority="9" w:qFormat="1"/>
+    <w:lsdException w:name="heading 7" w:uiPriority="9" w:qFormat="1"/>
+    <w:lsdException w:name="heading 8" w:uiPriority="9" w:qFormat="1"/>
+    <w:lsdException w:name="heading 9" w:uiPriority="9" w:qFormat="1"/>
+    <w:lsdException w:name="toc 1" w:uiPriority="39"/>
+    <w:lsdException w:name="toc 2" w:uiPriority="39"/>
+    <w:lsdException w:name="toc 3" w:uiPriority="39"/>
+    <w:lsdException w:name="toc 4" w:uiPriority="39"/>
+    <w:lsdException w:name="toc 5" w:uiPriority="39"/>
+    <w:lsdException w:name="toc 6" w:uiPriority="39"/>
+    <w:lsdException w:name="toc 7" w:uiPriority="39"/>
+    <w:lsdException w:name="toc 8" w:uiPriority="39"/>
+    <w:lsdException w:name="toc 9" w:uiPriority="39"/>
+    <w:lsdException w:name="caption" w:uiPriority="35" w:qFormat="1"/>
+    <w:lsdException w:name="Title" w:semiHidden="0" w:uiPriority="10" w:unhideWhenUsed="0" w:qFormat="1"/>
+    <w:lsdException w:name="Default Paragraph Font" w:uiPriority="1"/>
+    <w:lsdException w:name="Subtitle" w:semiHidden="0" w:uiPriority="11" w:unhideWhenUsed="0" w:qFormat="1"/>
+    <w:lsdException w:name="Strong" w:semiHidden="0" w:uiPriority="22" w:unhideWhenUsed="0" w:qFormat="1"/>
+    <w:lsdException w:name="Emphasis" w:semiHidden="0" w:uiPriority="20" w:unhideWhenUsed="0" w:qFormat="1"/>
+    <w:lsdException w:name="Table Grid" w:semiHidden="0" w:uiPriority="59" w:unhideWhenUsed="0"/>
+    <w:lsdException w:name="Placeholder Text" w:unhideWhenUsed="0"/>
+    <w:lsdException w:name="No Spacing" w:semiHidden="0" w:uiPriority="1" w:unhideWhenUsed="0" w:qFormat="1"/>
+    <w:lsdException w:name="Light Shading" w:semiHidden="0" w:uiPriority="60" w:unhideWhenUsed="0"/>
+    <w:lsdException w:name="Light List" w:semiHidden="0" w:uiPriority="61" w:unhideWhenUsed="0"/>
+    <w:lsdException w:name="Light Grid" w:semiHidden="0" w:uiPriority="62" w:unhideWhenUsed="0"/>
+    <w:lsdException w:name="Medium Shading 1" w:semiHidden="0" w:uiPriority="63" w:unhideWhenUsed="0"/>
+    <w:lsdException w:name="Medium Shading 2" w:semiHidden="0" w:uiPriority="64" w:unhideWhenUsed="0"/>
+    <w:lsdException w:name="Medium List 1" w:semiHidden="0" w:uiPriority="65" w:unhideWhenUsed="0"/>
+    <w:lsdException w:name="Medium List 2" w:semiHidden="0" w:uiPriority="66" w:unhideWhenUsed="0"/>
+    <w:lsdException w:name="Medium Grid 1" w:semiHidden="0" w:uiPriority="67" w:unhideWhenUsed="0"/>
+    <w:lsdException w:name="Medium Grid 2" w:semiHidden="0" w:uiPriority="68" w:unhideWhenUsed="0"/>
+    <w:lsdException w:name="Medium Grid 3" w:semiHidden="0" w:uiPriority="69" w:unhideWhenUsed="0"/>
+    <w:lsdException w:name="Dark List" w:semiHidden="0" w:uiPriority="70" w:unhideWhenUsed="0"/>
+    <w:lsdException w:name="Colorful Shading" w:semiHidden="0" w:uiPriority="71" w:unhideWhenUsed="0"/>
+    <w:lsdException w:name="Colorful List" w:semiHidden="0" w:uiPriority="72" w:unhideWhenUsed="0"/>
+    <w:lsdException w:name="Colorful Grid" w:semiHidden="0" w:uiPriority="73" w:unhideWhenUsed="0"/>
+    <w:lsdException w:name="Light Shading Accent 1" w:semiHidden="0" w:uiPriority="60" w:unhideWhenUsed="0"/>
+    <w:lsdException w:name="Light List Accent 1" w:semiHidden="0" w:uiPriority="61" w:unhideWhenUsed="0"/>
+    <w:lsdException w:name="Light Grid Accent 1" w:semiHidden="0" w:uiPriority="62" w:unhideWhenUsed="0"/>
+    <w:lsdException w:name="Medium Shading 1 Accent 1" w:semiHidden="0" w:uiPriority="63" w:unhideWhenUsed="0"/>
+    <w:lsdException w:name="Medium Shading 2 Accent 1" w:semiHidden="0" w:uiPriority="64" w:unhideWhenUsed="0"/>
+    <w:lsdException w:name="Medium List 1 Accent 1" w:semiHidden="0" w:uiPriority="65" w:unhideWhenUsed="0"/>
+    <w:lsdException w:name="Revision" w:unhideWhenUsed="0"/>
+    <w:lsdException w:name="List Paragraph" w:semiHidden="0" w:uiPriority="34" w:unhideWhenUsed="0" w:qFormat="1"/>
+    <w:lsdException w:name="Quote" w:semiHidden="0" w:uiPriority="29" w:unhideWhenUsed="0" w:qFormat="1"/>
+    <w:lsdException w:name="Intense Quote" w:semiHidden="0" w:uiPriority="30" w:unhideWhenUsed="0" w:qFormat="1"/>
+    <w:lsdException w:name="Medium List 2 Accent 1" w:semiHidden="0" w:uiPriority="66" w:unhideWhenUsed="0"/>
+    <w:lsdException w:name="Medium Grid 1 Accent 1" w:semiHidden="0" w:uiPriority="67" w:unhideWhenUsed="0"/>
+    <w:lsdException w:name="Medium Grid 2 Accent 1" w:semiHidden="0" w:uiPriority="68" w:unhideWhenUsed="0"/>
+    <w:lsdException w:name="Medium Grid 3 Accent 1" w:semiHidden="0" w:uiPriority="69" w:unhideWhenUsed="0"/>
+    <w:lsdException w:name="Dark List Accent 1" w:semiHidden="0" w:uiPriority="70" w:unhideWhenUsed="0"/>
+    <w:lsdException w:name="Colorful Shading Accent 1" w:semiHidden="0" w:uiPriority="71" w:unhideWhenUsed="0"/>
+    <w:lsdException w:name="Colorful List Accent 1" w:semiHidden="0" w:uiPriority="72" w:unhideWhenUsed="0"/>
+    <w:lsdException w:name="Colorful Grid Accent 1" w:semiHidden="0" w:uiPriority="73" w:unhideWhenUsed="0"/>
+    <w:lsdException w:name="Light Shading Accent 2" w:semiHidden="0" w:uiPriority="60" w:unhideWhenUsed="0"/>
+    <w:lsdException w:name="Light List Accent 2" w:semiHidden="0" w:uiPriority="61" w:unhideWhenUsed="0"/>
+    <w:lsdException w:name="Light Grid Accent 2" w:semiHidden="0" w:uiPriority="62" w:unhideWhenUsed="0"/>
+    <w:lsdException w:name="Medium Shading 1 Accent 2" w:semiHidden="0" w:uiPriority="63" w:unhideWhenUsed="0"/>
+    <w:lsdException w:name="Medium Shading 2 Accent 2" w:semiHidden="0" w:uiPriority="64" w:unhideWhenUsed="0"/>
+    <w:lsdException w:name="Medium List 1 Accent 2" w:semiHidden="0" w:uiPriority="65" w:unhideWhenUsed="0"/>
+    <w:lsdException w:name="Medium List 2 Accent 2" w:semiHidden="0" w:uiPriority="66" w:unhideWhenUsed="0"/>
+    <w:lsdException w:name="Medium Grid 1 Accent 2" w:semiHidden="0" w:uiPriority="67" w:unhideWhenUsed="0"/>
+    <w:lsdException w:name="Medium Grid 2 Accent 2" w:semiHidden="0" w:uiPriority="68" w:unhideWhenUsed="0"/>
+    <w:lsdException w:name="Medium Grid 3 Accent 2" w:semiHidden="0" w:uiPriority="69" w:unhideWhenUsed="0"/>
+    <w:lsdException w:name="Dark List Accent 2" w:semiHidden="0" w:uiPriority="70" w:unhideWhenUsed="0"/>
+    <w:lsdException w:name="Colorful Shading Accent 2" w:semiHidden="0" w:uiPriority="71" w:unhideWhenUsed="0"/>
+    <w:lsdException w:name="Colorful List Accent 2" w:semiHidden="0" w:uiPriority="72" w:unhideWhenUsed="0"/>
+    <w:lsdException w:name="Colorful Grid Accent 2" w:semiHidden="0" w:uiPriority="73" w:unhideWhenUsed="0"/>
+    <w:lsdException w:name="Light Shading Accent 3" w:semiHidden="0" w:uiPriority="60" w:unhideWhenUsed="0"/>
+    <w:lsdException w:name="Light List Accent 3" w:semiHidden="0" w:uiPriority="61" w:unhideWhenUsed="0"/>
+    <w:lsdException w:name="Light Grid Accent 3" w:semiHidden="0" w:uiPriority="62" w:unhideWhenUsed="0"/>
+    <w:lsdException w:name="Medium Shading 1 Accent 3" w:semiHidden="0" w:uiPriority="63" w:unhideWhenUsed="0"/>
+    <w:lsdException w:name="Medium Shading 2 Accent 3" w:semiHidden="0" w:uiPriority="64" w:unhideWhenUsed="0"/>
+    <w:lsdException w:name="Medium List 1 Accent 3" w:semiHidden="0" w:uiPriority="65" w:unhideWhenUsed="0"/>
+    <w:lsdException w:name="Medium List 2 Accent 3" w:semiHidden="0" w:uiPriority="66" w:unhideWhenUsed="0"/>
+    <w:lsdException w:name="Medium Grid 1 Accent 3" w:semiHidden="0" w:uiPriority="67" w:unhideWhenUsed="0"/>
+    <w:lsdException w:name="Medium Grid 2 Accent 3" w:semiHidden="0" w:uiPriority="68" w:unhideWhenUsed="0"/>
+    <w:lsdException w:name="Medium Grid 3 Accent 3" w:semiHidden="0" w:uiPriority="69" w:unhideWhenUsed="0"/>
+    <w:lsdException w:name="Dark List Accent 3" w:semiHidden="0" w:uiPriority="70" w:unhideWhenUsed="0"/>
+    <w:lsdException w:name="Colorful Shading Accent 3" w:semiHidden="0" w:uiPriority="71" w:unhideWhenUsed="0"/>
+    <w:lsdException w:name="Colorful List Accent 3" w:semiHidden="0" w:uiPriority="72" w:unhideWhenUsed="0"/>
+    <w:lsdException w:name="Colorful Grid Accent 3" w:semiHidden="0" w:uiPriority="73" w:unhideWhenUsed="0"/>
+    <w:lsdException w:name="Light Shading Accent 4" w:semiHidden="0" w:uiPriority="60" w:unhideWhenUsed="0"/>
+    <w:lsdException w:name="Light List Accent 4" w:semiHidden="0" w:uiPriority="61" w:unhideWhenUsed="0"/>
+    <w:lsdException w:name="Light Grid Accent 4" w:semiHidden="0" w:uiPriority="62" w:unhideWhenUsed="0"/>
+    <w:lsdException w:name="Medium Shading 1 Accent 4" w:semiHidden="0" w:uiPriority="63" w:unhideWhenUsed="0"/>
+    <w:lsdException w:name="Medium Shading 2 Accent 4" w:semiHidden="0" w:uiPriority="64" w:unhideWhenUsed="0"/>
+    <w:lsdException w:name="Medium List 1 Accent 4" w:semiHidden="0" w:uiPriority="65" w:unhideWhenUsed="0"/>
+    <w:lsdException w:name="Medium List 2 Accent 4" w:semiHidden="0" w:uiPriority="66" w:unhideWhenUsed="0"/>
+    <w:lsdException w:name="Medium Grid 1 Accent 4" w:semiHidden="0" w:uiPriority="67" w:unhideWhenUsed="0"/>
+    <w:lsdException w:name="Medium Grid 2 Accent 4" w:semiHidden="0" w:uiPriority="68" w:unhideWhenUsed="0"/>
+    <w:lsdException w:name="Medium Grid 3 Accent 4" w:semiHidden="0" w:uiPriority="69" w:unhideWhenUsed="0"/>
+    <w:lsdException w:name="Dark List Accent 4" w:semiHidden="0" w:uiPriority="70" w:unhideWhenUsed="0"/>
+    <w:lsdException w:name="Colorful Shading Accent 4" w:semiHidden="0" w:uiPriority="71" w:unhideWhenUsed="0"/>
+    <w:lsdException w:name="Colorful List Accent 4" w:semiHidden="0" w:uiPriority="72" w:unhideWhenUsed="0"/>
+    <w:lsdException w:name="Colorful Grid Accent 4" w:semiHidden="0" w:uiPriority="73" w:unhideWhenUsed="0"/>
+    <w:lsdException w:name="Light Shading Accent 5" w:semiHidden="0" w:uiPriority="60" w:unhideWhenUsed="0"/>
+    <w:lsdException w:name="Light List Accent 5" w:semiHidden="0" w:uiPriority="61" w:unhideWhenUsed="0"/>
+    <w:lsdException w:name="Light Grid Accent 5" w:semiHidden="0" w:uiPriority="62" w:unhideWhenUsed="0"/>
+    <w:lsdException w:name="Medium Shading 1 Accent 5" w:semiHidden="0" w:uiPriority="63" w:unhideWhenUsed="0"/>
+    <w:lsdException w:name="Medium Shading 2 Accent 5" w:semiHidden="0" w:uiPriority="64" w:unhideWhenUsed="0"/>
+    <w:lsdException w:name="Medium List 1 Accent 5" w:semiHidden="0" w:uiPriority="65" w:unhideWhenUsed="0"/>
+    <w:lsdException w:name="Medium List 2 Accent 5" w:semiHidden="0" w:uiPriority="66" w:unhideWhenUsed="0"/>
+    <w:lsdException w:name="Medium Grid 1 Accent 5" w:semiHidden="0" w:uiPriority="67" w:unhideWhenUsed="0"/>
+    <w:lsdException w:name="Medium Grid 2 Accent 5" w:semiHidden="0" w:uiPriority="68" w:unhideWhenUsed="0"/>
+    <w:lsdException w:name="Medium Grid 3 Accent 5" w:semiHidden="0" w:uiPriority="69" w:unhideWhenUsed="0"/>
+    <w:lsdException w:name="Dark List Accent 5" w:semiHidden="0" w:uiPriority="70" w:unhideWhenUsed="0"/>
+    <w:lsdException w:name="Colorful Shading Accent 5" w:semiHidden="0" w:uiPriority="71" w:unhideWhenUsed="0"/>
+    <w:lsdException w:name="Colorful List Accent 5" w:semiHidden="0" w:uiPriority="72" w:unhideWhenUsed="0"/>
+    <w:lsdException w:name="Colorful Grid Accent 5" w:semiHidden="0" w:uiPriority="73" w:unhideWhenUsed="0"/>
+    <w:lsdException w:name="Light Shading Accent 6" w:semiHidden="0" w:uiPriority="60" w:unhideWhenUsed="0"/>
+    <w:lsdException w:name="Light List Accent 6" w:semiHidden="0" w:uiPriority="61" w:unhideWhenUsed="0"/>
+    <w:lsdException w:name="Light Grid Accent 6" w:semiHidden="0" w:uiPriority="62" w:unhideWhenUsed="0"/>
+    <w:lsdException w:name="Medium Shading 1 Accent 6" w:semiHidden="0" w:uiPriority="63" w:unhideWhenUsed="0"/>
+    <w:lsdException w:name="Medium Shading 2 Accent 6" w:semiHidden="0" w:uiPriority="64" w:unhideWhenUsed="0"/>
+    <w:lsdException w:name="Medium List 1 Accent 6" w:semiHidden="0" w:uiPriority="65" w:unhideWhenUsed="0"/>
+    <w:lsdException w:name="Medium List 2 Accent 6" w:semiHidden="0" w:uiPriority="66" w:unhideWhenUsed="0"/>
+    <w:lsdException w:name="Medium Grid 1 Accent 6" w:semiHidden="0" w:uiPriority="67" w:unhideWhenUsed="0"/>
+    <w:lsdException w:name="Medium Grid 2 Accent 6" w:semiHidden="0" w:uiPriority="68" w:unhideWhenUsed="0"/>
+    <w:lsdException w:name="Medium Grid 3 Accent 6" w:semiHidden="0" w:uiPriority="69" w:unhideWhenUsed="0"/>
+    <w:lsdException w:name="Dark List Accent 6" w:semiHidden="0" w:uiPriority="70" w:unhideWhenUsed="0"/>
+    <w:lsdException w:name="Colorful Shading Accent 6" w:semiHidden="0" w:uiPriority="71" w:unhideWhenUsed="0"/>
+    <w:lsdException w:name="Colorful List Accent 6" w:semiHidden="0" w:uiPriority="72" w:unhideWhenUsed="0"/>
+    <w:lsdException w:name="Colorful Grid Accent 6" w:semiHidden="0" w:uiPriority="73" w:unhideWhenUsed="0"/>
+    <w:lsdException w:name="Subtle Emphasis" w:semiHidden="0" w:uiPriority="19" w:unhideWhenUsed="0" w:qFormat="1"/>
+    <w:lsdException w:name="Intense Emphasis" w:semiHidden="0" w:uiPriority="21" w:unhideWhenUsed="0" w:qFormat="1"/>
+    <w:lsdException w:name="Subtle Reference" w:semiHidden="0" w:uiPriority="31" w:unhideWhenUsed="0" w:qFormat="1"/>
+    <w:lsdException w:name="Intense Reference" w:semiHidden="0" w:uiPriority="32" w:unhideWhenUsed="0" w:qFormat="1"/>
+    <w:lsdException w:name="Book Title" w:semiHidden="0" w:uiPriority="33" w:unhideWhenUsed="0" w:qFormat="1"/>
+    <w:lsdException w:name="Bibliography" w:uiPriority="37"/>
+    <w:lsdException w:name="TOC Heading" w:uiPriority="39" w:qFormat="1"/>
+  </w:latentStyles>
+  <w:style w:type="paragraph" w:default="1" w:styleId="Normal">
+    <w:name w:val="Normal"/>
+    <w:qFormat/>
+  </w:style>
+  <w:style w:type="character" w:default="1" w:styleId="DefaultParagraphFont">
+    <w:name w:val="Default Paragraph Font"/>
+    <w:uiPriority w:val="1"/>
+    <w:semiHidden/>
+    <w:unhideWhenUsed/>
+  </w:style>
+  <w:style w:type="table" w:default="1" w:styleId="TableNormal">
+    <w:name w:val="Normal Table"/>
+    <w:uiPriority w:val="99"/>
+    <w:semiHidden/>
+    <w:unhideWhenUsed/>
+    <w:tblPr>
+      <w:tblInd w:w="0" w:type="dxa"/>
+      <w:tblCellMar>
+        <w:top w:w="0" w:type="dxa"/>
+        <w:left w:w="108" w:type="dxa"/>
+        <w:bottom w:w="0" w:type="dxa"/>
+        <w:right w:w="108" w:type="dxa"/>
+      </w:tblCellMar>
+    </w:tblPr>
+  </w:style>
+  <w:style w:type="numbering" w:default="1" w:styleId="NoList">
+    <w:name w:val="No List"/>
+    <w:uiPriority w:val="99"/>
+    <w:semiHidden/>
+    <w:unhideWhenUsed/>
+  </w:style>
+  <w:style w:type="paragraph" w:styleId="Header">
+    <w:name w:val="header"/>
+    <w:basedOn w:val="Normal"/>
+    <w:link w:val="HeaderChar"/>
+    <w:uiPriority w:val="99"/>
+    <w:unhideWhenUsed/>
+    <w:rsid w:val="00783433"/>
+    <w:pPr>
+      <w:tabs>
+        <w:tab w:val="center" w:pos="4680"/>
+        <w:tab w:val="right" w:pos="9360"/>
+      </w:tabs>
+    </w:pPr>
+  </w:style>
+  <w:style w:type="character" w:customStyle="1" w:styleId="HeaderChar">
+    <w:name w:val="Header Char"/>
+    <w:basedOn w:val="DefaultParagraphFont"/>
+    <w:link w:val="Header"/>
+    <w:uiPriority w:val="99"/>
+    <w:rsid w:val="00783433"/>
+  </w:style>
+  <w:style w:type="paragraph" w:styleId="Footer">
+    <w:name w:val="footer"/>
+    <w:basedOn w:val="Normal"/>
+    <w:link w:val="FooterChar"/>
+    <w:uiPriority w:val="99"/>
+    <w:unhideWhenUsed/>
+    <w:rsid w:val="00783433"/>
+    <w:pPr>
+      <w:tabs>
+        <w:tab w:val="center" w:pos="4680"/>
+        <w:tab w:val="right" w:pos="9360"/>
+      </w:tabs>
+    </w:pPr>
+  </w:style>
+  <w:style w:type="character" w:customStyle="1" w:styleId="FooterChar">
+    <w:name w:val="Footer Char"/>
+    <w:basedOn w:val="DefaultParagraphFont"/>
+    <w:link w:val="Footer"/>
+    <w:uiPriority w:val="99"/>
+    <w:rsid w:val="00783433"/>
+  </w:style>
+  <w:style w:type="table" w:styleId="TableGrid">
+    <w:name w:val="Table Grid"/>
+    <w:basedOn w:val="TableNormal"/>
+    <w:uiPriority w:val="59"/>
+    <w:rsid w:val="00BE55EB"/>
+    <w:tblPr>
+      <w:tblInd w:w="0" w:type="dxa"/>
+      <w:tblBorders>
+        <w:top w:val="single" w:sz="4" w:space="0" w:color="auto"/>
+        <w:left w:val="single" w:sz="4" w:space="0" w:color="auto"/>
+        <w:bottom w:val="single" w:sz="4" w:space="0" w:color="auto"/>
+        <w:right w:val="single" w:sz="4" w:space="0" w:color="auto"/>
+        <w:insideH w:val="single" w:sz="4" w:space="0" w:color="auto"/>
+        <w:insideV w:val="single" w:sz="4" w:space="0" w:color="auto"/>
+      </w:tblBorders>
+      <w:tblCellMar>
+        <w:top w:w="0" w:type="dxa"/>
+        <w:left w:w="108" w:type="dxa"/>
+        <w:bottom w:w="0" w:type="dxa"/>
+        <w:right w:w="108" w:type="dxa"/>
+      </w:tblCellMar>
     </w:tblPr>
   </w:style>
 </w:styles>

</xml_diff>